<commit_message>
Database homeworks and lab 7 of architecture
</commit_message>
<xml_diff>
--- a/PoliTO/ASE/lab/lab_07/lab_07_2023_2024.docx
+++ b/PoliTO/ASE/lab/lab_07/lab_07_2023_2024.docx
@@ -1,29 +1,21 @@
 
 <file path=word/document.xml><?xml version="1.0" encoding="utf-8"?>
-<w:document xmlns:o="urn:schemas-microsoft-com:office:office" xmlns:r="http://schemas.openxmlformats.org/officeDocument/2006/relationships" xmlns:v="urn:schemas-microsoft-com:vml" xmlns:w="http://schemas.openxmlformats.org/wordprocessingml/2006/main" xmlns:w10="urn:schemas-microsoft-com:office:word" xmlns:wp="http://schemas.openxmlformats.org/drawingml/2006/wordprocessingDrawing" xmlns:wps="http://schemas.microsoft.com/office/word/2010/wordprocessingShape" xmlns:wpg="http://schemas.microsoft.com/office/word/2010/wordprocessingGroup" xmlns:mc="http://schemas.openxmlformats.org/markup-compatibility/2006" xmlns:wp14="http://schemas.microsoft.com/office/word/2010/wordprocessingDrawing" xmlns:w14="http://schemas.microsoft.com/office/word/2010/wordml" xmlns:w15="http://schemas.microsoft.com/office/word/2012/wordml" mc:Ignorable="w14 wp14 w15">
+<w:document xmlns:wpc="http://schemas.microsoft.com/office/word/2010/wordprocessingCanvas" xmlns:cx="http://schemas.microsoft.com/office/drawing/2014/chartex" xmlns:cx1="http://schemas.microsoft.com/office/drawing/2015/9/8/chartex" xmlns:cx2="http://schemas.microsoft.com/office/drawing/2015/10/21/chartex" xmlns:cx3="http://schemas.microsoft.com/office/drawing/2016/5/9/chartex" xmlns:cx4="http://schemas.microsoft.com/office/drawing/2016/5/10/chartex" xmlns:cx5="http://schemas.microsoft.com/office/drawing/2016/5/11/chartex" xmlns:cx6="http://schemas.microsoft.com/office/drawing/2016/5/12/chartex" xmlns:cx7="http://schemas.microsoft.com/office/drawing/2016/5/13/chartex" xmlns:cx8="http://schemas.microsoft.com/office/drawing/2016/5/14/chartex" xmlns:mc="http://schemas.openxmlformats.org/markup-compatibility/2006" xmlns:aink="http://schemas.microsoft.com/office/drawing/2016/ink" xmlns:am3d="http://schemas.microsoft.com/office/drawing/2017/model3d" xmlns:o="urn:schemas-microsoft-com:office:office" xmlns:oel="http://schemas.microsoft.com/office/2019/extlst" xmlns:r="http://schemas.openxmlformats.org/officeDocument/2006/relationships" xmlns:m="http://schemas.openxmlformats.org/officeDocument/2006/math" xmlns:v="urn:schemas-microsoft-com:vml" xmlns:wp14="http://schemas.microsoft.com/office/word/2010/wordprocessingDrawing" xmlns:wp="http://schemas.openxmlformats.org/drawingml/2006/wordprocessingDrawing" xmlns:w10="urn:schemas-microsoft-com:office:word" xmlns:w="http://schemas.openxmlformats.org/wordprocessingml/2006/main" xmlns:w14="http://schemas.microsoft.com/office/word/2010/wordml" xmlns:w15="http://schemas.microsoft.com/office/word/2012/wordml" xmlns:w16cex="http://schemas.microsoft.com/office/word/2018/wordml/cex" xmlns:w16cid="http://schemas.microsoft.com/office/word/2016/wordml/cid" xmlns:w16="http://schemas.microsoft.com/office/word/2018/wordml" xmlns:w16sdtdh="http://schemas.microsoft.com/office/word/2020/wordml/sdtdatahash" xmlns:w16se="http://schemas.microsoft.com/office/word/2015/wordml/symex" xmlns:wpg="http://schemas.microsoft.com/office/word/2010/wordprocessingGroup" xmlns:wpi="http://schemas.microsoft.com/office/word/2010/wordprocessingInk" xmlns:wne="http://schemas.microsoft.com/office/word/2006/wordml" xmlns:wps="http://schemas.microsoft.com/office/word/2010/wordprocessingShape" mc:Ignorable="w14 w15 w16se w16cid w16 w16cex w16sdtdh wp14">
   <w:body>
     <w:tbl>
       <w:tblPr>
         <w:tblStyle w:val="TableGrid"/>
         <w:tblW w:w="9351" w:type="dxa"/>
-        <w:jc w:val="left"/>
-        <w:tblInd w:w="0" w:type="dxa"/>
         <w:tblLayout w:type="fixed"/>
-        <w:tblCellMar>
-          <w:top w:w="0" w:type="dxa"/>
-          <w:left w:w="108" w:type="dxa"/>
-          <w:bottom w:w="0" w:type="dxa"/>
-          <w:right w:w="108" w:type="dxa"/>
-        </w:tblCellMar>
-        <w:tblLook w:val="04a0" w:noHBand="0" w:noVBand="1" w:firstColumn="1" w:lastRow="0" w:lastColumn="0" w:firstRow="1"/>
+        <w:tblLook w:val="04A0" w:firstRow="1" w:lastRow="0" w:firstColumn="1" w:lastColumn="0" w:noHBand="0" w:noVBand="1"/>
       </w:tblPr>
       <w:tblGrid>
         <w:gridCol w:w="3680"/>
-        <w:gridCol w:w="5670"/>
+        <w:gridCol w:w="5671"/>
       </w:tblGrid>
       <w:tr>
         <w:trPr>
-          <w:trHeight w:val="699" w:hRule="atLeast"/>
+          <w:trHeight w:val="699"/>
         </w:trPr>
         <w:tc>
           <w:tcPr>
@@ -35,23 +27,17 @@
           </w:tcPr>
           <w:p>
             <w:pPr>
-              <w:pStyle w:val="Normal"/>
-              <w:widowControl/>
-              <w:spacing w:before="0" w:after="0"/>
               <w:jc w:val="center"/>
               <w:rPr>
-                <w:b/>
                 <w:b/>
                 <w:lang w:val="it-IT"/>
               </w:rPr>
             </w:pPr>
             <w:r>
               <w:rPr>
-                <w:rFonts w:eastAsia="Times New Roman" w:cs="Times New Roman" w:ascii="Times New Roman" w:hAnsi="Times New Roman"/>
+                <w:rFonts w:ascii="Times New Roman" w:eastAsia="Times New Roman" w:hAnsi="Times New Roman" w:cs="Times New Roman"/>
                 <w:b/>
-                <w:kern w:val="0"/>
-                <w:szCs w:val="20"/>
-                <w:lang w:val="it-IT" w:eastAsia="en-US" w:bidi="ar-SA"/>
+                <w:lang w:val="it-IT"/>
               </w:rPr>
               <w:t>Architetture dei Sistemi di Elaborazione</w:t>
             </w:r>
@@ -67,71 +53,47 @@
           </w:tcPr>
           <w:p>
             <w:pPr>
-              <w:pStyle w:val="Normal"/>
-              <w:widowControl/>
-              <w:spacing w:before="0" w:after="0"/>
               <w:jc w:val="center"/>
               <w:rPr>
-                <w:rFonts w:ascii="Times New Roman" w:hAnsi="Times New Roman" w:eastAsia="Times New Roman" w:cs="Times New Roman"/>
-                <w:kern w:val="0"/>
-                <w:szCs w:val="20"/>
-                <w:lang w:val="en-US" w:eastAsia="en-US" w:bidi="ar-SA"/>
+                <w:rFonts w:ascii="Times New Roman" w:eastAsia="Times New Roman" w:hAnsi="Times New Roman" w:cs="Times New Roman"/>
               </w:rPr>
             </w:pPr>
             <w:r>
               <w:rPr>
-                <w:rFonts w:eastAsia="Times New Roman" w:cs="Times New Roman" w:ascii="Times New Roman" w:hAnsi="Times New Roman"/>
-                <w:kern w:val="0"/>
-                <w:szCs w:val="20"/>
-                <w:lang w:val="en-US" w:eastAsia="en-US" w:bidi="ar-SA"/>
+                <w:rFonts w:ascii="Times New Roman" w:eastAsia="Times New Roman" w:hAnsi="Times New Roman" w:cs="Times New Roman"/>
               </w:rPr>
               <w:t xml:space="preserve">Delivery date: </w:t>
             </w:r>
           </w:p>
           <w:p>
             <w:pPr>
-              <w:pStyle w:val="Normal"/>
-              <w:widowControl/>
-              <w:spacing w:before="0" w:after="0"/>
               <w:jc w:val="center"/>
               <w:rPr>
-                <w:rFonts w:ascii="Times New Roman" w:hAnsi="Times New Roman" w:eastAsia="Times New Roman" w:cs="Times New Roman"/>
-                <w:kern w:val="0"/>
-                <w:szCs w:val="20"/>
-                <w:lang w:val="en-US" w:eastAsia="en-US" w:bidi="ar-SA"/>
+                <w:rFonts w:ascii="Times New Roman" w:eastAsia="Times New Roman" w:hAnsi="Times New Roman" w:cs="Times New Roman"/>
               </w:rPr>
             </w:pPr>
             <w:r>
               <w:rPr>
-                <w:rFonts w:eastAsia="Times New Roman" w:cs="Times New Roman" w:ascii="Times New Roman" w:hAnsi="Times New Roman"/>
-                <w:kern w:val="0"/>
-                <w:szCs w:val="20"/>
+                <w:rFonts w:ascii="Times New Roman" w:eastAsia="Times New Roman" w:hAnsi="Times New Roman" w:cs="Times New Roman"/>
                 <w:highlight w:val="red"/>
                 <w:u w:val="single"/>
-                <w:lang w:val="en-US" w:eastAsia="en-US" w:bidi="ar-SA"/>
               </w:rPr>
               <w:t>7</w:t>
             </w:r>
             <w:r>
               <w:rPr>
-                <w:rFonts w:eastAsia="Times New Roman" w:cs="Times New Roman" w:ascii="Times New Roman" w:hAnsi="Times New Roman"/>
-                <w:kern w:val="0"/>
-                <w:szCs w:val="20"/>
+                <w:rFonts w:ascii="Times New Roman" w:eastAsia="Times New Roman" w:hAnsi="Times New Roman" w:cs="Times New Roman"/>
                 <w:highlight w:val="red"/>
                 <w:u w:val="single"/>
                 <w:vertAlign w:val="superscript"/>
-                <w:lang w:val="en-US" w:eastAsia="en-US" w:bidi="ar-SA"/>
               </w:rPr>
               <w:t>th</w:t>
             </w:r>
             <w:r>
               <w:rPr>
-                <w:rFonts w:eastAsia="Times New Roman" w:cs="Times New Roman" w:ascii="Times New Roman" w:hAnsi="Times New Roman"/>
-                <w:kern w:val="0"/>
-                <w:szCs w:val="20"/>
+                <w:rFonts w:ascii="Times New Roman" w:eastAsia="Times New Roman" w:hAnsi="Times New Roman" w:cs="Times New Roman"/>
                 <w:highlight w:val="red"/>
                 <w:u w:val="single"/>
-                <w:lang w:val="en-US" w:eastAsia="en-US" w:bidi="ar-SA"/>
               </w:rPr>
               <w:t xml:space="preserve"> December 2023</w:t>
             </w:r>
@@ -140,7 +102,7 @@
       </w:tr>
       <w:tr>
         <w:trPr>
-          <w:trHeight w:val="294" w:hRule="atLeast"/>
+          <w:trHeight w:val="294"/>
         </w:trPr>
         <w:tc>
           <w:tcPr>
@@ -152,44 +114,30 @@
           </w:tcPr>
           <w:p>
             <w:pPr>
-              <w:pStyle w:val="Normal"/>
-              <w:widowControl/>
-              <w:spacing w:before="0" w:after="0"/>
               <w:jc w:val="center"/>
               <w:rPr>
-                <w:b/>
                 <w:b/>
               </w:rPr>
             </w:pPr>
             <w:r>
               <w:rPr>
-                <w:rFonts w:eastAsia="Times New Roman" w:cs="Times New Roman" w:ascii="Times New Roman" w:hAnsi="Times New Roman"/>
+                <w:rFonts w:ascii="Times New Roman" w:eastAsia="Times New Roman" w:hAnsi="Times New Roman" w:cs="Times New Roman"/>
                 <w:b/>
-                <w:kern w:val="0"/>
-                <w:szCs w:val="20"/>
-                <w:lang w:val="en-US" w:eastAsia="en-US" w:bidi="ar-SA"/>
               </w:rPr>
               <w:t xml:space="preserve">Laboratory </w:t>
             </w:r>
           </w:p>
           <w:p>
             <w:pPr>
-              <w:pStyle w:val="Normal"/>
-              <w:widowControl/>
-              <w:spacing w:before="0" w:after="0"/>
               <w:jc w:val="center"/>
               <w:rPr>
-                <w:b/>
                 <w:b/>
               </w:rPr>
             </w:pPr>
             <w:r>
               <w:rPr>
-                <w:rFonts w:eastAsia="Times New Roman" w:cs="Times New Roman" w:ascii="Times New Roman" w:hAnsi="Times New Roman"/>
+                <w:rFonts w:ascii="Times New Roman" w:eastAsia="Times New Roman" w:hAnsi="Times New Roman" w:cs="Times New Roman"/>
                 <w:b/>
-                <w:kern w:val="0"/>
-                <w:szCs w:val="20"/>
-                <w:lang w:val="en-US" w:eastAsia="en-US" w:bidi="ar-SA"/>
               </w:rPr>
               <w:t>7</w:t>
             </w:r>
@@ -205,42 +153,27 @@
           </w:tcPr>
           <w:p>
             <w:pPr>
-              <w:pStyle w:val="Normal"/>
-              <w:widowControl/>
-              <w:spacing w:before="0" w:after="0"/>
               <w:jc w:val="both"/>
               <w:rPr>
-                <w:rFonts w:ascii="Times New Roman" w:hAnsi="Times New Roman" w:eastAsia="Times New Roman" w:cs="Times New Roman"/>
-                <w:kern w:val="0"/>
-                <w:szCs w:val="20"/>
-                <w:lang w:val="en-US" w:eastAsia="en-US" w:bidi="ar-SA"/>
+                <w:rFonts w:ascii="Times New Roman" w:eastAsia="Times New Roman" w:hAnsi="Times New Roman" w:cs="Times New Roman"/>
               </w:rPr>
             </w:pPr>
             <w:r>
               <w:rPr>
-                <w:rFonts w:eastAsia="Times New Roman" w:cs="Times New Roman" w:ascii="Times New Roman" w:hAnsi="Times New Roman"/>
-                <w:kern w:val="0"/>
-                <w:szCs w:val="20"/>
-                <w:lang w:val="en-US" w:eastAsia="en-US" w:bidi="ar-SA"/>
+                <w:rFonts w:ascii="Times New Roman" w:eastAsia="Times New Roman" w:hAnsi="Times New Roman" w:cs="Times New Roman"/>
               </w:rPr>
               <w:t xml:space="preserve">Expected delivery of </w:t>
             </w:r>
             <w:r>
               <w:rPr>
-                <w:rFonts w:eastAsia="Times New Roman" w:cs="Times New Roman" w:ascii="Times New Roman" w:hAnsi="Times New Roman"/>
-                <w:kern w:val="0"/>
-                <w:szCs w:val="20"/>
+                <w:rFonts w:ascii="Times New Roman" w:eastAsia="Times New Roman" w:hAnsi="Times New Roman" w:cs="Times New Roman"/>
                 <w:highlight w:val="yellow"/>
-                <w:lang w:val="en-US" w:eastAsia="en-US" w:bidi="ar-SA"/>
               </w:rPr>
               <w:t>lab_07.zip</w:t>
             </w:r>
             <w:r>
               <w:rPr>
-                <w:rFonts w:eastAsia="Times New Roman" w:cs="Times New Roman" w:ascii="Times New Roman" w:hAnsi="Times New Roman"/>
-                <w:kern w:val="0"/>
-                <w:szCs w:val="20"/>
-                <w:lang w:val="en-US" w:eastAsia="en-US" w:bidi="ar-SA"/>
+                <w:rFonts w:ascii="Times New Roman" w:eastAsia="Times New Roman" w:hAnsi="Times New Roman" w:cs="Times New Roman"/>
               </w:rPr>
               <w:t xml:space="preserve"> must include:</w:t>
             </w:r>
@@ -248,48 +181,26 @@
           <w:p>
             <w:pPr>
               <w:pStyle w:val="ListParagraph"/>
-              <w:widowControl/>
               <w:numPr>
                 <w:ilvl w:val="0"/>
                 <w:numId w:val="1"/>
               </w:numPr>
-              <w:spacing w:before="0" w:after="0"/>
-              <w:contextualSpacing/>
               <w:jc w:val="both"/>
-              <w:rPr>
-                <w:kern w:val="0"/>
-                <w:szCs w:val="20"/>
-              </w:rPr>
             </w:pPr>
             <w:r>
-              <w:rPr>
-                <w:kern w:val="0"/>
-                <w:szCs w:val="20"/>
-              </w:rPr>
               <w:t xml:space="preserve">zipped project folder of the exercises 1 and 2 </w:t>
             </w:r>
           </w:p>
           <w:p>
             <w:pPr>
               <w:pStyle w:val="ListParagraph"/>
-              <w:widowControl/>
               <w:numPr>
                 <w:ilvl w:val="0"/>
                 <w:numId w:val="1"/>
               </w:numPr>
-              <w:spacing w:before="0" w:after="0"/>
-              <w:contextualSpacing/>
               <w:jc w:val="both"/>
-              <w:rPr>
-                <w:kern w:val="0"/>
-                <w:szCs w:val="20"/>
-              </w:rPr>
             </w:pPr>
             <w:r>
-              <w:rPr>
-                <w:kern w:val="0"/>
-                <w:szCs w:val="20"/>
-              </w:rPr>
               <w:t xml:space="preserve">this document compiled possibly in pdf format. </w:t>
             </w:r>
           </w:p>
@@ -298,36 +209,29 @@
     </w:tbl>
     <w:p>
       <w:pPr>
-        <w:pStyle w:val="Normal"/>
         <w:rPr>
           <w:rFonts w:eastAsia="Calibri"/>
           <w:szCs w:val="20"/>
           <w:lang w:val="en-GB" w:eastAsia="en-GB"/>
         </w:rPr>
       </w:pPr>
-      <w:r>
+    </w:p>
+    <w:p>
+      <w:pPr>
+        <w:jc w:val="center"/>
         <w:rPr>
           <w:rFonts w:eastAsia="Calibri"/>
-          <w:szCs w:val="20"/>
-          <w:lang w:val="en-GB" w:eastAsia="en-GB"/>
-        </w:rPr>
-      </w:r>
-    </w:p>
-    <w:p>
-      <w:pPr>
-        <w:pStyle w:val="Normal"/>
-        <w:jc w:val="center"/>
-        <w:rPr>
-          <w:rFonts w:eastAsia="Calibri"/>
           <w:sz w:val="20"/>
           <w:szCs w:val="20"/>
           <w:lang w:eastAsia="en-GB"/>
         </w:rPr>
       </w:pPr>
       <w:r>
-        <w:rPr/>
+        <w:rPr>
+          <w:noProof/>
+        </w:rPr>
         <w:drawing>
-          <wp:inline distT="0" distB="0" distL="0" distR="0">
+          <wp:inline distT="0" distB="0" distL="0" distR="0" wp14:anchorId="62718D8A" wp14:editId="394FD1D5">
             <wp:extent cx="2642870" cy="1593850"/>
             <wp:effectExtent l="0" t="0" r="0" b="0"/>
             <wp:docPr id="1" name="Picture 1" descr="Immagine che contiene sport, gioco atletico, tennis, giocatore&#10;&#10;Description automatically generated"/>
@@ -344,7 +248,7 @@
                     </pic:cNvPicPr>
                   </pic:nvPicPr>
                   <pic:blipFill>
-                    <a:blip r:embed="rId2"/>
+                    <a:blip r:embed="rId5"/>
                     <a:stretch>
                       <a:fillRect/>
                     </a:stretch>
@@ -371,41 +275,86 @@
         <w:jc w:val="both"/>
         <w:rPr>
           <w:b/>
+          <w:sz w:val="23"/>
+          <w:szCs w:val="23"/>
+          <w:lang w:val="en-US"/>
+        </w:rPr>
+      </w:pPr>
+      <w:r>
+        <w:rPr>
           <w:b/>
           <w:sz w:val="23"/>
           <w:szCs w:val="23"/>
           <w:lang w:val="en-US"/>
         </w:rPr>
-      </w:pPr>
-      <w:r>
+        <w:t xml:space="preserve">Exercise 1) </w:t>
+      </w:r>
+    </w:p>
+    <w:p>
+      <w:pPr>
+        <w:pStyle w:val="Default"/>
+        <w:jc w:val="both"/>
         <w:rPr>
           <w:b/>
           <w:sz w:val="23"/>
           <w:szCs w:val="23"/>
           <w:lang w:val="en-US"/>
         </w:rPr>
-        <w:t xml:space="preserve">Exercise 1) </w:t>
-      </w:r>
+      </w:pPr>
     </w:p>
     <w:p>
       <w:pPr>
         <w:pStyle w:val="Default"/>
         <w:jc w:val="both"/>
         <w:rPr>
+          <w:sz w:val="23"/>
+          <w:szCs w:val="23"/>
+          <w:lang w:val="en-GB"/>
+        </w:rPr>
+      </w:pPr>
+      <w:r>
+        <w:rPr>
+          <w:sz w:val="23"/>
+          <w:szCs w:val="23"/>
+          <w:lang w:val="en-GB"/>
+        </w:rPr>
+        <w:t xml:space="preserve">A tennis player is following a strict food diet, in which she must count the number of calories taken in from the food eaten and the sport performed. Write a program in </w:t>
+      </w:r>
+      <w:r>
+        <w:rPr>
           <w:b/>
+          <w:bCs/>
+          <w:sz w:val="23"/>
+          <w:szCs w:val="23"/>
+          <w:lang w:val="en-GB"/>
+        </w:rPr>
+        <w:t>ARM assembly</w:t>
+      </w:r>
+      <w:r>
+        <w:rPr>
+          <w:sz w:val="23"/>
+          <w:szCs w:val="23"/>
+          <w:lang w:val="en-GB"/>
+        </w:rPr>
+        <w:t xml:space="preserve"> language that counts the </w:t>
+      </w:r>
+      <w:r>
+        <w:rPr>
           <w:b/>
-          <w:sz w:val="23"/>
-          <w:szCs w:val="23"/>
-          <w:lang w:val="en-US"/>
-        </w:rPr>
-      </w:pPr>
-      <w:r>
-        <w:rPr>
-          <w:b/>
-          <w:sz w:val="23"/>
-          <w:szCs w:val="23"/>
-          <w:lang w:val="en-US"/>
-        </w:rPr>
+          <w:bCs/>
+          <w:sz w:val="23"/>
+          <w:szCs w:val="23"/>
+          <w:lang w:val="en-GB"/>
+        </w:rPr>
+        <w:t>number of total daily calories</w:t>
+      </w:r>
+      <w:r>
+        <w:rPr>
+          <w:sz w:val="23"/>
+          <w:szCs w:val="23"/>
+          <w:lang w:val="en-GB"/>
+        </w:rPr>
+        <w:t xml:space="preserve">, subtracting from those taken in through food, those consumed through sports. </w:t>
       </w:r>
     </w:p>
     <w:p>
@@ -418,90 +367,60 @@
           <w:lang w:val="en-GB"/>
         </w:rPr>
       </w:pPr>
-      <w:r>
-        <w:rPr>
-          <w:sz w:val="23"/>
-          <w:szCs w:val="23"/>
-          <w:lang w:val="en-GB"/>
-        </w:rPr>
-        <w:t xml:space="preserve">A tennis player is following a strict food diet, in which she must count the number of calories taken in from the food eaten and the sport performed. Write a program in </w:t>
-      </w:r>
-      <w:r>
-        <w:rPr>
-          <w:b/>
-          <w:bCs/>
-          <w:sz w:val="23"/>
-          <w:szCs w:val="23"/>
-          <w:lang w:val="en-GB"/>
-        </w:rPr>
-        <w:t>ARM assembly</w:t>
-      </w:r>
-      <w:r>
-        <w:rPr>
-          <w:sz w:val="23"/>
-          <w:szCs w:val="23"/>
-          <w:lang w:val="en-GB"/>
-        </w:rPr>
-        <w:t xml:space="preserve"> language that counts the </w:t>
-      </w:r>
-      <w:r>
-        <w:rPr>
-          <w:b/>
-          <w:bCs/>
-          <w:sz w:val="23"/>
-          <w:szCs w:val="23"/>
-          <w:lang w:val="en-GB"/>
-        </w:rPr>
-        <w:t>number of total daily calories</w:t>
-      </w:r>
-      <w:r>
-        <w:rPr>
-          <w:sz w:val="23"/>
-          <w:szCs w:val="23"/>
-          <w:lang w:val="en-GB"/>
-        </w:rPr>
-        <w:t xml:space="preserve">, subtracting from those taken in through food, those consumed through sports. </w:t>
-      </w:r>
-    </w:p>
-    <w:p>
-      <w:pPr>
-        <w:pStyle w:val="Default"/>
-        <w:jc w:val="both"/>
-        <w:rPr>
-          <w:sz w:val="23"/>
-          <w:szCs w:val="23"/>
-          <w:lang w:val="en-GB"/>
-        </w:rPr>
-      </w:pPr>
-      <w:r>
-        <w:rPr>
-          <w:sz w:val="23"/>
-          <w:szCs w:val="23"/>
-          <w:lang w:val="en-GB"/>
-        </w:rPr>
-      </w:r>
-    </w:p>
-    <w:p>
-      <w:pPr>
-        <w:pStyle w:val="Default"/>
-        <w:rPr>
-          <w:rFonts w:ascii="Courier New" w:hAnsi="Courier New" w:cs="Courier New"/>
-          <w:sz w:val="20"/>
-          <w:szCs w:val="20"/>
-          <w:lang w:val="en-US"/>
-        </w:rPr>
-      </w:pPr>
-      <w:r>
-        <w:rPr>
-          <w:rFonts w:cs="Courier New" w:ascii="Courier New" w:hAnsi="Courier New"/>
+    </w:p>
+    <w:p>
+      <w:pPr>
+        <w:pStyle w:val="Default"/>
+        <w:rPr>
+          <w:rFonts w:ascii="Courier New" w:hAnsi="Courier New" w:cs="Courier New"/>
+          <w:sz w:val="20"/>
+          <w:szCs w:val="20"/>
+          <w:lang w:val="en-US"/>
+        </w:rPr>
+      </w:pPr>
+      <w:r>
+        <w:rPr>
+          <w:rFonts w:ascii="Courier New" w:hAnsi="Courier New" w:cs="Courier New"/>
           <w:sz w:val="20"/>
           <w:szCs w:val="20"/>
           <w:lang w:val="en-US"/>
         </w:rPr>
         <w:t>Days</w:t>
+      </w:r>
+      <w:r>
+        <w:rPr>
+          <w:rFonts w:ascii="Courier New" w:hAnsi="Courier New" w:cs="Courier New"/>
+          <w:sz w:val="20"/>
+          <w:szCs w:val="20"/>
+          <w:lang w:val="en-US"/>
+        </w:rPr>
         <w:tab/>
+      </w:r>
+      <w:r>
+        <w:rPr>
+          <w:rFonts w:ascii="Courier New" w:hAnsi="Courier New" w:cs="Courier New"/>
+          <w:sz w:val="20"/>
+          <w:szCs w:val="20"/>
+          <w:lang w:val="en-US"/>
+        </w:rPr>
         <w:tab/>
+      </w:r>
+      <w:r>
+        <w:rPr>
+          <w:rFonts w:ascii="Courier New" w:hAnsi="Courier New" w:cs="Courier New"/>
+          <w:sz w:val="20"/>
+          <w:szCs w:val="20"/>
+          <w:lang w:val="en-US"/>
+        </w:rPr>
         <w:tab/>
+      </w:r>
+      <w:r>
+        <w:rPr>
+          <w:rFonts w:ascii="Courier New" w:hAnsi="Courier New" w:cs="Courier New"/>
+          <w:sz w:val="20"/>
+          <w:szCs w:val="20"/>
+          <w:lang w:val="en-US"/>
+        </w:rPr>
         <w:tab/>
         <w:t>DCB 0x01, 0x02, 0x03, 0x04, 0x05, 0x06, 0x07</w:t>
       </w:r>
@@ -516,14 +435,6 @@
           <w:lang w:val="en-US"/>
         </w:rPr>
       </w:pPr>
-      <w:r>
-        <w:rPr>
-          <w:rFonts w:cs="Courier New" w:ascii="Courier New" w:hAnsi="Courier New"/>
-          <w:sz w:val="20"/>
-          <w:szCs w:val="20"/>
-          <w:lang w:val="en-US"/>
-        </w:rPr>
-      </w:r>
     </w:p>
     <w:p>
       <w:pPr>
@@ -538,19 +449,33 @@
       </w:pPr>
       <w:r>
         <w:rPr>
-          <w:rFonts w:cs="Courier New" w:ascii="Courier New" w:hAnsi="Courier New"/>
+          <w:rFonts w:ascii="Courier New" w:hAnsi="Courier New" w:cs="Courier New"/>
           <w:sz w:val="20"/>
           <w:szCs w:val="20"/>
           <w:lang w:val="en-GB"/>
         </w:rPr>
         <w:t xml:space="preserve">Calories_food </w:t>
+      </w:r>
+      <w:r>
+        <w:rPr>
+          <w:rFonts w:ascii="Courier New" w:hAnsi="Courier New" w:cs="Courier New"/>
+          <w:sz w:val="20"/>
+          <w:szCs w:val="20"/>
+          <w:lang w:val="en-GB"/>
+        </w:rPr>
         <w:tab/>
         <w:t xml:space="preserve"> </w:t>
+      </w:r>
+      <w:r>
+        <w:rPr>
+          <w:rFonts w:ascii="Courier New" w:hAnsi="Courier New" w:cs="Courier New"/>
+          <w:sz w:val="20"/>
+          <w:szCs w:val="20"/>
+          <w:lang w:val="en-GB"/>
+        </w:rPr>
         <w:tab/>
         <w:t>DCD 0x06, 1300, 0x03, 1700, 0x02, 1200, 0x04, 1900</w:t>
       </w:r>
-      <w:bookmarkStart w:id="0" w:name="_GoBack"/>
-      <w:bookmarkEnd w:id="0"/>
     </w:p>
     <w:p>
       <w:pPr>
@@ -565,7 +490,7 @@
       </w:pPr>
       <w:r>
         <w:rPr>
-          <w:rFonts w:cs="Courier New" w:ascii="Courier New" w:hAnsi="Courier New"/>
+          <w:rFonts w:ascii="Courier New" w:hAnsi="Courier New" w:cs="Courier New"/>
           <w:sz w:val="20"/>
           <w:szCs w:val="20"/>
           <w:lang w:val="fr-FR"/>
@@ -583,34 +508,43 @@
           <w:lang w:val="fr-FR"/>
         </w:rPr>
       </w:pPr>
-      <w:r>
-        <w:rPr>
+    </w:p>
+    <w:p>
+      <w:pPr>
+        <w:pStyle w:val="Default"/>
+        <w:rPr>
+          <w:rFonts w:ascii="Courier New" w:hAnsi="Courier New" w:cs="Courier New"/>
           <w:sz w:val="20"/>
           <w:szCs w:val="20"/>
           <w:lang w:val="fr-FR"/>
         </w:rPr>
-      </w:r>
-    </w:p>
-    <w:p>
-      <w:pPr>
-        <w:pStyle w:val="Default"/>
+      </w:pPr>
+      <w:r>
         <w:rPr>
           <w:rFonts w:ascii="Courier New" w:hAnsi="Courier New" w:cs="Courier New"/>
           <w:sz w:val="20"/>
           <w:szCs w:val="20"/>
           <w:lang w:val="fr-FR"/>
         </w:rPr>
-      </w:pPr>
-      <w:r>
-        <w:rPr>
-          <w:rFonts w:cs="Courier New" w:ascii="Courier New" w:hAnsi="Courier New"/>
+        <w:t>Calories_sport</w:t>
+      </w:r>
+      <w:r>
+        <w:rPr>
+          <w:rFonts w:ascii="Courier New" w:hAnsi="Courier New" w:cs="Courier New"/>
           <w:sz w:val="20"/>
           <w:szCs w:val="20"/>
           <w:lang w:val="fr-FR"/>
         </w:rPr>
-        <w:t>Calories_sport</w:t>
         <w:tab/>
         <w:t xml:space="preserve"> </w:t>
+      </w:r>
+      <w:r>
+        <w:rPr>
+          <w:rFonts w:ascii="Courier New" w:hAnsi="Courier New" w:cs="Courier New"/>
+          <w:sz w:val="20"/>
+          <w:szCs w:val="20"/>
+          <w:lang w:val="fr-FR"/>
+        </w:rPr>
         <w:tab/>
         <w:t>DCD 0x02, 500, 0x05, 800, 0x06, 400</w:t>
       </w:r>
@@ -625,36 +559,52 @@
           <w:lang w:val="fr-FR"/>
         </w:rPr>
       </w:pPr>
-      <w:r>
-        <w:rPr>
-          <w:rFonts w:cs="Courier New" w:ascii="Courier New" w:hAnsi="Courier New"/>
-          <w:sz w:val="20"/>
-          <w:szCs w:val="20"/>
-          <w:lang w:val="fr-FR"/>
-        </w:rPr>
-      </w:r>
-    </w:p>
-    <w:p>
-      <w:pPr>
-        <w:pStyle w:val="Default"/>
-        <w:rPr>
-          <w:rFonts w:ascii="Courier New" w:hAnsi="Courier New" w:cs="Courier New"/>
-          <w:sz w:val="20"/>
-          <w:szCs w:val="20"/>
-          <w:lang w:val="en-US"/>
-        </w:rPr>
-      </w:pPr>
-      <w:r>
-        <w:rPr>
-          <w:rFonts w:cs="Courier New" w:ascii="Courier New" w:hAnsi="Courier New"/>
+    </w:p>
+    <w:p>
+      <w:pPr>
+        <w:pStyle w:val="Default"/>
+        <w:rPr>
+          <w:rFonts w:ascii="Courier New" w:hAnsi="Courier New" w:cs="Courier New"/>
+          <w:sz w:val="20"/>
+          <w:szCs w:val="20"/>
+          <w:lang w:val="en-US"/>
+        </w:rPr>
+      </w:pPr>
+      <w:r>
+        <w:rPr>
+          <w:rFonts w:ascii="Courier New" w:hAnsi="Courier New" w:cs="Courier New"/>
           <w:sz w:val="20"/>
           <w:szCs w:val="20"/>
           <w:lang w:val="en-US"/>
         </w:rPr>
         <w:t>Num_days</w:t>
+      </w:r>
+      <w:r>
+        <w:rPr>
+          <w:rFonts w:ascii="Courier New" w:hAnsi="Courier New" w:cs="Courier New"/>
+          <w:sz w:val="20"/>
+          <w:szCs w:val="20"/>
+          <w:lang w:val="en-US"/>
+        </w:rPr>
         <w:tab/>
         <w:t xml:space="preserve"> </w:t>
+      </w:r>
+      <w:r>
+        <w:rPr>
+          <w:rFonts w:ascii="Courier New" w:hAnsi="Courier New" w:cs="Courier New"/>
+          <w:sz w:val="20"/>
+          <w:szCs w:val="20"/>
+          <w:lang w:val="en-US"/>
+        </w:rPr>
         <w:tab/>
+      </w:r>
+      <w:r>
+        <w:rPr>
+          <w:rFonts w:ascii="Courier New" w:hAnsi="Courier New" w:cs="Courier New"/>
+          <w:sz w:val="20"/>
+          <w:szCs w:val="20"/>
+          <w:lang w:val="en-US"/>
+        </w:rPr>
         <w:tab/>
         <w:t>DCB 7</w:t>
       </w:r>
@@ -671,13 +621,29 @@
       </w:pPr>
       <w:r>
         <w:rPr>
-          <w:rFonts w:cs="Courier New" w:ascii="Courier New" w:hAnsi="Courier New"/>
+          <w:rFonts w:ascii="Courier New" w:hAnsi="Courier New" w:cs="Courier New"/>
           <w:sz w:val="20"/>
           <w:szCs w:val="20"/>
           <w:lang w:val="en-US"/>
         </w:rPr>
         <w:t>Num_days_sport</w:t>
+      </w:r>
+      <w:r>
+        <w:rPr>
+          <w:rFonts w:ascii="Courier New" w:hAnsi="Courier New" w:cs="Courier New"/>
+          <w:sz w:val="20"/>
+          <w:szCs w:val="20"/>
+          <w:lang w:val="en-US"/>
+        </w:rPr>
         <w:tab/>
+      </w:r>
+      <w:r>
+        <w:rPr>
+          <w:rFonts w:ascii="Courier New" w:hAnsi="Courier New" w:cs="Courier New"/>
+          <w:sz w:val="20"/>
+          <w:szCs w:val="20"/>
+          <w:lang w:val="en-US"/>
+        </w:rPr>
         <w:tab/>
         <w:t>DCB 3</w:t>
       </w:r>
@@ -688,20 +654,11 @@
         <w:jc w:val="both"/>
         <w:rPr>
           <w:b/>
-          <w:b/>
-          <w:sz w:val="23"/>
-          <w:szCs w:val="23"/>
-          <w:lang w:val="en-US"/>
-        </w:rPr>
-      </w:pPr>
-      <w:r>
-        <w:rPr>
-          <w:b/>
-          <w:sz w:val="23"/>
-          <w:szCs w:val="23"/>
-          <w:lang w:val="en-US"/>
-        </w:rPr>
-      </w:r>
+          <w:sz w:val="23"/>
+          <w:szCs w:val="23"/>
+          <w:lang w:val="en-US"/>
+        </w:rPr>
+      </w:pPr>
     </w:p>
     <w:p>
       <w:pPr>
@@ -715,7 +672,7 @@
       </w:pPr>
       <w:r>
         <w:rPr>
-          <w:rFonts w:cs="Courier New" w:ascii="Courier New" w:hAnsi="Courier New"/>
+          <w:rFonts w:ascii="Courier New" w:hAnsi="Courier New" w:cs="Courier New"/>
           <w:sz w:val="23"/>
           <w:szCs w:val="23"/>
           <w:lang w:val="en-US"/>
@@ -743,7 +700,7 @@
       </w:pPr>
       <w:r>
         <w:rPr>
-          <w:rFonts w:cs="Courier New" w:ascii="Courier New" w:hAnsi="Courier New"/>
+          <w:rFonts w:ascii="Courier New" w:hAnsi="Courier New" w:cs="Courier New"/>
           <w:sz w:val="23"/>
           <w:szCs w:val="23"/>
           <w:lang w:val="en-US"/>
@@ -771,7 +728,7 @@
       </w:pPr>
       <w:r>
         <w:rPr>
-          <w:rFonts w:cs="Courier New" w:ascii="Courier New" w:hAnsi="Courier New"/>
+          <w:rFonts w:ascii="Courier New" w:hAnsi="Courier New" w:cs="Courier New"/>
           <w:sz w:val="23"/>
           <w:szCs w:val="23"/>
           <w:lang w:val="en-US"/>
@@ -799,7 +756,7 @@
       </w:pPr>
       <w:r>
         <w:rPr>
-          <w:rFonts w:cs="Courier New" w:ascii="Courier New" w:hAnsi="Courier New"/>
+          <w:rFonts w:ascii="Courier New" w:hAnsi="Courier New" w:cs="Courier New"/>
           <w:sz w:val="23"/>
           <w:szCs w:val="23"/>
           <w:lang w:val="en-US"/>
@@ -827,7 +784,7 @@
       </w:pPr>
       <w:r>
         <w:rPr>
-          <w:rFonts w:cs="Courier New" w:ascii="Courier New" w:hAnsi="Courier New"/>
+          <w:rFonts w:ascii="Courier New" w:hAnsi="Courier New" w:cs="Courier New"/>
           <w:sz w:val="23"/>
           <w:szCs w:val="23"/>
           <w:lang w:val="en-US"/>
@@ -853,19 +810,11 @@
           <w:lang w:val="en-GB"/>
         </w:rPr>
       </w:pPr>
-      <w:r>
-        <w:rPr>
-          <w:sz w:val="23"/>
-          <w:szCs w:val="23"/>
-          <w:lang w:val="en-GB"/>
-        </w:rPr>
-      </w:r>
-    </w:p>
-    <w:p>
-      <w:pPr>
-        <w:pStyle w:val="Default"/>
-        <w:rPr>
-          <w:b/>
+    </w:p>
+    <w:p>
+      <w:pPr>
+        <w:pStyle w:val="Default"/>
+        <w:rPr>
           <w:b/>
           <w:bCs/>
           <w:sz w:val="23"/>
@@ -923,19 +872,43 @@
         <w:jc w:val="both"/>
         <w:rPr>
           <w:b/>
+          <w:sz w:val="23"/>
+          <w:szCs w:val="23"/>
+          <w:lang w:val="en-US"/>
+        </w:rPr>
+      </w:pPr>
+    </w:p>
+    <w:p>
+      <w:pPr>
+        <w:pStyle w:val="Default"/>
+        <w:jc w:val="both"/>
+        <w:rPr>
+          <w:bCs/>
+          <w:sz w:val="23"/>
+          <w:szCs w:val="23"/>
+          <w:u w:val="single"/>
+          <w:lang w:val="en-US"/>
+        </w:rPr>
+      </w:pPr>
+      <w:r>
+        <w:rPr>
           <w:b/>
           <w:sz w:val="23"/>
           <w:szCs w:val="23"/>
-          <w:lang w:val="en-US"/>
-        </w:rPr>
-      </w:pPr>
-      <w:r>
-        <w:rPr>
-          <w:b/>
-          <w:sz w:val="23"/>
-          <w:szCs w:val="23"/>
-          <w:lang w:val="en-US"/>
-        </w:rPr>
+          <w:u w:val="single"/>
+          <w:lang w:val="en-US"/>
+        </w:rPr>
+        <w:t xml:space="preserve">Note: </w:t>
+      </w:r>
+      <w:r>
+        <w:rPr>
+          <w:bCs/>
+          <w:sz w:val="23"/>
+          <w:szCs w:val="23"/>
+          <w:u w:val="single"/>
+          <w:lang w:val="en-US"/>
+        </w:rPr>
+        <w:t>The constant data section must be defined in the code section, with 4096 boundary zero bytes.</w:t>
       </w:r>
     </w:p>
     <w:p>
@@ -946,29 +919,18 @@
           <w:bCs/>
           <w:sz w:val="23"/>
           <w:szCs w:val="23"/>
+          <w:lang w:val="en-US"/>
+        </w:rPr>
+      </w:pPr>
+      <w:r>
+        <w:rPr>
+          <w:bCs/>
+          <w:sz w:val="23"/>
+          <w:szCs w:val="23"/>
           <w:u w:val="single"/>
           <w:lang w:val="en-US"/>
         </w:rPr>
-      </w:pPr>
-      <w:r>
-        <w:rPr>
-          <w:b/>
-          <w:sz w:val="23"/>
-          <w:szCs w:val="23"/>
-          <w:u w:val="single"/>
-          <w:lang w:val="en-US"/>
-        </w:rPr>
-        <w:t xml:space="preserve">Note: </w:t>
-      </w:r>
-      <w:r>
-        <w:rPr>
-          <w:bCs/>
-          <w:sz w:val="23"/>
-          <w:szCs w:val="23"/>
-          <w:u w:val="single"/>
-          <w:lang w:val="en-US"/>
-        </w:rPr>
-        <w:t>The constant data section must be defined in the code section, with 4096 boundary zero bytes.</w:t>
+        <w:t>Example:</w:t>
       </w:r>
     </w:p>
     <w:p>
@@ -987,31 +949,17 @@
           <w:bCs/>
           <w:sz w:val="23"/>
           <w:szCs w:val="23"/>
-          <w:u w:val="single"/>
-          <w:lang w:val="en-US"/>
-        </w:rPr>
-        <w:t>Example:</w:t>
-      </w:r>
-    </w:p>
-    <w:p>
-      <w:pPr>
-        <w:pStyle w:val="Default"/>
-        <w:jc w:val="both"/>
-        <w:rPr>
-          <w:bCs/>
-          <w:sz w:val="23"/>
-          <w:szCs w:val="23"/>
-          <w:lang w:val="en-US"/>
-        </w:rPr>
-      </w:pPr>
-      <w:r>
-        <w:rPr>
-          <w:bCs/>
-          <w:sz w:val="23"/>
-          <w:szCs w:val="23"/>
           <w:lang w:val="en-US"/>
         </w:rPr>
         <w:tab/>
+      </w:r>
+      <w:r>
+        <w:rPr>
+          <w:bCs/>
+          <w:sz w:val="23"/>
+          <w:szCs w:val="23"/>
+          <w:lang w:val="en-US"/>
+        </w:rPr>
         <w:tab/>
         <w:t xml:space="preserve">… </w:t>
       </w:r>
@@ -1035,6 +983,14 @@
           <w:lang w:val="en-US"/>
         </w:rPr>
         <w:tab/>
+      </w:r>
+      <w:r>
+        <w:rPr>
+          <w:bCs/>
+          <w:sz w:val="23"/>
+          <w:szCs w:val="23"/>
+          <w:lang w:val="en-US"/>
+        </w:rPr>
         <w:tab/>
         <w:t xml:space="preserve">// BOUNDARY (SPACE ….) </w:t>
       </w:r>
@@ -1058,8 +1014,16 @@
           <w:lang w:val="en-US"/>
         </w:rPr>
         <w:tab/>
+      </w:r>
+      <w:r>
+        <w:rPr>
+          <w:bCs/>
+          <w:sz w:val="23"/>
+          <w:szCs w:val="23"/>
+          <w:lang w:val="en-US"/>
+        </w:rPr>
         <w:tab/>
-        <w:t xml:space="preserve">MY DATA </w:t>
+        <w:t>MY DATA</w:t>
       </w:r>
     </w:p>
     <w:p>
@@ -1082,6 +1046,14 @@
           <w:lang w:val="en-US"/>
         </w:rPr>
         <w:tab/>
+      </w:r>
+      <w:r>
+        <w:rPr>
+          <w:bCs/>
+          <w:sz w:val="23"/>
+          <w:szCs w:val="23"/>
+          <w:lang w:val="en-US"/>
+        </w:rPr>
         <w:tab/>
         <w:t>..</w:t>
       </w:r>
@@ -1097,14 +1069,6 @@
           <w:lang w:val="en-US"/>
         </w:rPr>
       </w:pPr>
-      <w:r>
-        <w:rPr>
-          <w:bCs/>
-          <w:sz w:val="23"/>
-          <w:szCs w:val="23"/>
-          <w:lang w:val="en-US"/>
-        </w:rPr>
-      </w:r>
     </w:p>
     <w:p>
       <w:pPr>
@@ -1117,14 +1081,6 @@
           <w:lang w:val="en-US"/>
         </w:rPr>
       </w:pPr>
-      <w:r>
-        <w:rPr>
-          <w:bCs/>
-          <w:sz w:val="23"/>
-          <w:szCs w:val="23"/>
-          <w:lang w:val="en-US"/>
-        </w:rPr>
-      </w:r>
     </w:p>
     <w:p>
       <w:pPr>
@@ -1137,14 +1093,6 @@
           <w:lang w:val="en-US"/>
         </w:rPr>
       </w:pPr>
-      <w:r>
-        <w:rPr>
-          <w:bCs/>
-          <w:sz w:val="23"/>
-          <w:szCs w:val="23"/>
-          <w:lang w:val="en-US"/>
-        </w:rPr>
-      </w:r>
     </w:p>
     <w:p>
       <w:pPr>
@@ -1152,20 +1100,35 @@
         <w:jc w:val="both"/>
         <w:rPr>
           <w:b/>
+          <w:sz w:val="23"/>
+          <w:szCs w:val="23"/>
+          <w:lang w:val="en-US"/>
+        </w:rPr>
+      </w:pPr>
+    </w:p>
+    <w:p>
+      <w:pPr>
+        <w:pStyle w:val="Default"/>
+        <w:jc w:val="both"/>
+        <w:rPr>
           <w:b/>
           <w:sz w:val="23"/>
           <w:szCs w:val="23"/>
           <w:lang w:val="en-US"/>
         </w:rPr>
       </w:pPr>
-      <w:r>
+    </w:p>
+    <w:p>
+      <w:pPr>
+        <w:pStyle w:val="Default"/>
+        <w:jc w:val="both"/>
         <w:rPr>
           <w:b/>
           <w:sz w:val="23"/>
           <w:szCs w:val="23"/>
           <w:lang w:val="en-US"/>
         </w:rPr>
-      </w:r>
+      </w:pPr>
     </w:p>
     <w:p>
       <w:pPr>
@@ -1173,6 +1136,17 @@
         <w:jc w:val="both"/>
         <w:rPr>
           <w:b/>
+          <w:sz w:val="23"/>
+          <w:szCs w:val="23"/>
+          <w:lang w:val="en-US"/>
+        </w:rPr>
+      </w:pPr>
+    </w:p>
+    <w:p>
+      <w:pPr>
+        <w:pStyle w:val="Default"/>
+        <w:jc w:val="both"/>
+        <w:rPr>
           <w:b/>
           <w:sz w:val="23"/>
           <w:szCs w:val="23"/>
@@ -1186,6 +1160,8 @@
           <w:szCs w:val="23"/>
           <w:lang w:val="en-US"/>
         </w:rPr>
+        <w:lastRenderedPageBreak/>
+        <w:t>Exercise 2)</w:t>
       </w:r>
     </w:p>
     <w:p>
@@ -1194,19 +1170,19 @@
         <w:jc w:val="both"/>
         <w:rPr>
           <w:b/>
+          <w:sz w:val="23"/>
+          <w:szCs w:val="23"/>
+          <w:lang w:val="en-US"/>
+        </w:rPr>
+      </w:pPr>
+      <w:r>
+        <w:rPr>
           <w:b/>
           <w:sz w:val="23"/>
           <w:szCs w:val="23"/>
           <w:lang w:val="en-US"/>
         </w:rPr>
-      </w:pPr>
-      <w:r>
-        <w:rPr>
-          <w:b/>
-          <w:sz w:val="23"/>
-          <w:szCs w:val="23"/>
-          <w:lang w:val="en-US"/>
-        </w:rPr>
+        <w:t xml:space="preserve"> </w:t>
       </w:r>
     </w:p>
     <w:p>
@@ -1214,71 +1190,6 @@
         <w:pStyle w:val="Default"/>
         <w:jc w:val="both"/>
         <w:rPr>
-          <w:b/>
-          <w:b/>
-          <w:sz w:val="23"/>
-          <w:szCs w:val="23"/>
-          <w:lang w:val="en-US"/>
-        </w:rPr>
-      </w:pPr>
-      <w:r>
-        <w:rPr>
-          <w:b/>
-          <w:sz w:val="23"/>
-          <w:szCs w:val="23"/>
-          <w:lang w:val="en-US"/>
-        </w:rPr>
-      </w:r>
-    </w:p>
-    <w:p>
-      <w:pPr>
-        <w:pStyle w:val="Default"/>
-        <w:jc w:val="both"/>
-        <w:rPr>
-          <w:b/>
-          <w:b/>
-          <w:sz w:val="23"/>
-          <w:szCs w:val="23"/>
-          <w:lang w:val="en-US"/>
-        </w:rPr>
-      </w:pPr>
-      <w:r>
-        <w:rPr>
-          <w:b/>
-          <w:sz w:val="23"/>
-          <w:szCs w:val="23"/>
-          <w:lang w:val="en-US"/>
-        </w:rPr>
-        <w:t>Exercise 2)</w:t>
-      </w:r>
-    </w:p>
-    <w:p>
-      <w:pPr>
-        <w:pStyle w:val="Default"/>
-        <w:jc w:val="both"/>
-        <w:rPr>
-          <w:b/>
-          <w:b/>
-          <w:sz w:val="23"/>
-          <w:szCs w:val="23"/>
-          <w:lang w:val="en-US"/>
-        </w:rPr>
-      </w:pPr>
-      <w:r>
-        <w:rPr>
-          <w:b/>
-          <w:sz w:val="23"/>
-          <w:szCs w:val="23"/>
-          <w:lang w:val="en-US"/>
-        </w:rPr>
-        <w:t xml:space="preserve"> </w:t>
-      </w:r>
-    </w:p>
-    <w:p>
-      <w:pPr>
-        <w:pStyle w:val="Default"/>
-        <w:jc w:val="both"/>
-        <w:rPr>
           <w:rFonts w:eastAsia="Calibri"/>
           <w:bCs/>
           <w:lang w:val="en-US" w:eastAsia="en-GB"/>
@@ -1295,7 +1206,7 @@
       </w:r>
       <w:r>
         <w:rPr>
-          <w:rFonts w:cs="Courier New" w:ascii="Courier New" w:hAnsi="Courier New"/>
+          <w:rFonts w:ascii="Courier New" w:hAnsi="Courier New" w:cs="Courier New"/>
           <w:bCs/>
           <w:sz w:val="20"/>
           <w:szCs w:val="20"/>
@@ -1314,7 +1225,7 @@
       </w:r>
       <w:r>
         <w:rPr>
-          <w:rFonts w:cs="Courier New" w:ascii="Courier New" w:hAnsi="Courier New"/>
+          <w:rFonts w:ascii="Courier New" w:hAnsi="Courier New" w:cs="Courier New"/>
           <w:bCs/>
           <w:sz w:val="20"/>
           <w:szCs w:val="20"/>
@@ -1362,24 +1273,50 @@
       </w:pPr>
       <w:r>
         <w:rPr>
-          <w:rFonts w:cs="Courier New" w:ascii="Courier New" w:hAnsi="Courier New"/>
+          <w:rFonts w:ascii="Courier New" w:hAnsi="Courier New" w:cs="Courier New"/>
           <w:bCs/>
           <w:sz w:val="20"/>
           <w:szCs w:val="20"/>
           <w:lang w:val="en-US"/>
         </w:rPr>
         <w:t>Calories_food_ordered</w:t>
+      </w:r>
+      <w:r>
+        <w:rPr>
+          <w:rFonts w:ascii="Courier New" w:hAnsi="Courier New" w:cs="Courier New"/>
+          <w:bCs/>
+          <w:sz w:val="20"/>
+          <w:szCs w:val="20"/>
+          <w:lang w:val="en-US"/>
+        </w:rPr>
         <w:tab/>
+      </w:r>
+      <w:r>
+        <w:rPr>
+          <w:rFonts w:ascii="Courier New" w:hAnsi="Courier New" w:cs="Courier New"/>
+          <w:bCs/>
+          <w:sz w:val="20"/>
+          <w:szCs w:val="20"/>
+          <w:lang w:val="en-US"/>
+        </w:rPr>
         <w:tab/>
       </w:r>
       <w:r>
         <w:rPr>
-          <w:rFonts w:cs="Courier New" w:ascii="Courier New" w:hAnsi="Courier New"/>
+          <w:rFonts w:ascii="Courier New" w:hAnsi="Courier New" w:cs="Courier New"/>
           <w:sz w:val="20"/>
           <w:szCs w:val="20"/>
           <w:lang w:val="en-US"/>
         </w:rPr>
         <w:t>DCD</w:t>
+      </w:r>
+      <w:r>
+        <w:rPr>
+          <w:rFonts w:ascii="Courier New" w:hAnsi="Courier New" w:cs="Courier New"/>
+          <w:sz w:val="20"/>
+          <w:szCs w:val="20"/>
+          <w:lang w:val="en-US"/>
+        </w:rPr>
         <w:tab/>
         <w:t>0x04,0x03,0x01,0x06,0x02,0x05, 0x07</w:t>
       </w:r>
@@ -1397,16 +1334,43 @@
       </w:pPr>
       <w:r>
         <w:rPr>
-          <w:rFonts w:cs="Courier New" w:ascii="Courier New" w:hAnsi="Courier New"/>
+          <w:rFonts w:ascii="Courier New" w:hAnsi="Courier New" w:cs="Courier New"/>
           <w:bCs/>
           <w:sz w:val="20"/>
           <w:szCs w:val="20"/>
           <w:lang w:val="en-US"/>
         </w:rPr>
         <w:t>Calories_sport_ordered</w:t>
+      </w:r>
+      <w:r>
+        <w:rPr>
+          <w:rFonts w:ascii="Courier New" w:hAnsi="Courier New" w:cs="Courier New"/>
+          <w:bCs/>
+          <w:sz w:val="20"/>
+          <w:szCs w:val="20"/>
+          <w:lang w:val="en-US"/>
+        </w:rPr>
         <w:tab/>
+      </w:r>
+      <w:r>
+        <w:rPr>
+          <w:rFonts w:ascii="Courier New" w:hAnsi="Courier New" w:cs="Courier New"/>
+          <w:bCs/>
+          <w:sz w:val="20"/>
+          <w:szCs w:val="20"/>
+          <w:lang w:val="en-US"/>
+        </w:rPr>
         <w:tab/>
         <w:t>DCD</w:t>
+      </w:r>
+      <w:r>
+        <w:rPr>
+          <w:rFonts w:ascii="Courier New" w:hAnsi="Courier New" w:cs="Courier New"/>
+          <w:bCs/>
+          <w:sz w:val="20"/>
+          <w:szCs w:val="20"/>
+          <w:lang w:val="en-US"/>
+        </w:rPr>
         <w:tab/>
         <w:t>0x05,0x02,0x06</w:t>
       </w:r>
@@ -1441,14 +1405,6 @@
           <w:lang w:val="en-US"/>
         </w:rPr>
       </w:pPr>
-      <w:r>
-        <w:rPr>
-          <w:bCs/>
-          <w:sz w:val="23"/>
-          <w:szCs w:val="23"/>
-          <w:lang w:val="en-US"/>
-        </w:rPr>
-      </w:r>
     </w:p>
     <w:p>
       <w:pPr>
@@ -1480,49 +1436,31 @@
           <w:lang w:val="en-US"/>
         </w:rPr>
       </w:pPr>
-      <w:r>
-        <w:rPr>
-          <w:bCs/>
-          <w:sz w:val="23"/>
-          <w:szCs w:val="23"/>
-          <w:lang w:val="en-US"/>
-        </w:rPr>
-      </w:r>
     </w:p>
     <w:tbl>
       <w:tblPr>
         <w:tblStyle w:val="TableGrid"/>
         <w:tblW w:w="5640" w:type="dxa"/>
         <w:jc w:val="center"/>
-        <w:tblInd w:w="0" w:type="dxa"/>
         <w:tblLayout w:type="fixed"/>
-        <w:tblCellMar>
-          <w:top w:w="0" w:type="dxa"/>
-          <w:left w:w="108" w:type="dxa"/>
-          <w:bottom w:w="0" w:type="dxa"/>
-          <w:right w:w="108" w:type="dxa"/>
-        </w:tblCellMar>
-        <w:tblLook w:val="04a0" w:noHBand="0" w:noVBand="1" w:firstColumn="1" w:lastRow="0" w:lastColumn="0" w:firstRow="1"/>
+        <w:tblLook w:val="04A0" w:firstRow="1" w:lastRow="0" w:firstColumn="1" w:lastColumn="0" w:noHBand="0" w:noVBand="1"/>
       </w:tblPr>
       <w:tblGrid>
-        <w:gridCol w:w="2857"/>
+        <w:gridCol w:w="2858"/>
         <w:gridCol w:w="2782"/>
       </w:tblGrid>
       <w:tr>
         <w:trPr>
-          <w:trHeight w:val="455" w:hRule="atLeast"/>
+          <w:trHeight w:val="455"/>
+          <w:jc w:val="center"/>
         </w:trPr>
         <w:tc>
           <w:tcPr>
             <w:tcW w:w="2857" w:type="dxa"/>
-            <w:tcBorders/>
           </w:tcPr>
           <w:p>
             <w:pPr>
               <w:pStyle w:val="Default"/>
-              <w:widowControl/>
-              <w:spacing w:before="0" w:after="0"/>
-              <w:jc w:val="left"/>
               <w:rPr>
                 <w:bCs/>
                 <w:sz w:val="23"/>
@@ -1533,10 +1471,8 @@
               <w:rPr>
                 <w:rFonts w:eastAsia="Times New Roman"/>
                 <w:bCs/>
-                <w:kern w:val="0"/>
                 <w:sz w:val="23"/>
                 <w:szCs w:val="23"/>
-                <w:lang w:val="en-US" w:eastAsia="en-US"/>
               </w:rPr>
               <w:t>Vector</w:t>
             </w:r>
@@ -1545,14 +1481,10 @@
         <w:tc>
           <w:tcPr>
             <w:tcW w:w="2782" w:type="dxa"/>
-            <w:tcBorders/>
           </w:tcPr>
           <w:p>
             <w:pPr>
               <w:pStyle w:val="Default"/>
-              <w:widowControl/>
-              <w:spacing w:before="0" w:after="0"/>
-              <w:jc w:val="left"/>
               <w:rPr>
                 <w:bCs/>
                 <w:sz w:val="23"/>
@@ -1563,10 +1495,8 @@
               <w:rPr>
                 <w:rFonts w:eastAsia="Times New Roman"/>
                 <w:bCs/>
-                <w:kern w:val="0"/>
                 <w:sz w:val="23"/>
                 <w:szCs w:val="23"/>
-                <w:lang w:val="en-US" w:eastAsia="en-US"/>
               </w:rPr>
               <w:t>Size [bytes]</w:t>
             </w:r>
@@ -1575,19 +1505,16 @@
       </w:tr>
       <w:tr>
         <w:trPr>
-          <w:trHeight w:val="448" w:hRule="atLeast"/>
+          <w:trHeight w:val="448"/>
+          <w:jc w:val="center"/>
         </w:trPr>
         <w:tc>
           <w:tcPr>
             <w:tcW w:w="2857" w:type="dxa"/>
-            <w:tcBorders/>
           </w:tcPr>
           <w:p>
             <w:pPr>
               <w:pStyle w:val="Default"/>
-              <w:widowControl/>
-              <w:spacing w:before="0" w:after="0"/>
-              <w:jc w:val="left"/>
               <w:rPr>
                 <w:bCs/>
                 <w:sz w:val="23"/>
@@ -1596,12 +1523,9 @@
             </w:pPr>
             <w:r>
               <w:rPr>
-                <w:rFonts w:eastAsia="Times New Roman" w:cs="Courier New" w:ascii="Courier New" w:hAnsi="Courier New"/>
+                <w:rFonts w:ascii="Courier New" w:eastAsia="Times New Roman" w:hAnsi="Courier New" w:cs="Courier New"/>
                 <w:bCs/>
-                <w:kern w:val="0"/>
                 <w:sz w:val="20"/>
-                <w:szCs w:val="20"/>
-                <w:lang w:val="en-US" w:eastAsia="en-US"/>
               </w:rPr>
               <w:t>Calories_food_ordered</w:t>
             </w:r>
@@ -1610,14 +1534,10 @@
         <w:tc>
           <w:tcPr>
             <w:tcW w:w="2782" w:type="dxa"/>
-            <w:tcBorders/>
           </w:tcPr>
           <w:p>
             <w:pPr>
               <w:pStyle w:val="Default"/>
-              <w:widowControl/>
-              <w:spacing w:before="0" w:after="0"/>
-              <w:jc w:val="left"/>
               <w:rPr>
                 <w:bCs/>
                 <w:sz w:val="23"/>
@@ -1628,10 +1548,7 @@
               <w:rPr>
                 <w:rFonts w:eastAsia="Times New Roman"/>
                 <w:bCs/>
-                <w:kern w:val="0"/>
                 <w:sz w:val="23"/>
-                <w:szCs w:val="20"/>
-                <w:lang w:val="en-US" w:eastAsia="en-US"/>
               </w:rPr>
               <w:t>28</w:t>
             </w:r>
@@ -1640,19 +1557,16 @@
       </w:tr>
       <w:tr>
         <w:trPr>
-          <w:trHeight w:val="448" w:hRule="atLeast"/>
+          <w:trHeight w:val="448"/>
+          <w:jc w:val="center"/>
         </w:trPr>
         <w:tc>
           <w:tcPr>
             <w:tcW w:w="2857" w:type="dxa"/>
-            <w:tcBorders/>
           </w:tcPr>
           <w:p>
             <w:pPr>
               <w:pStyle w:val="Default"/>
-              <w:widowControl/>
-              <w:spacing w:before="0" w:after="0"/>
-              <w:jc w:val="left"/>
               <w:rPr>
                 <w:bCs/>
                 <w:sz w:val="23"/>
@@ -1661,12 +1575,9 @@
             </w:pPr>
             <w:r>
               <w:rPr>
-                <w:rFonts w:eastAsia="Times New Roman" w:cs="Courier New" w:ascii="Courier New" w:hAnsi="Courier New"/>
+                <w:rFonts w:ascii="Courier New" w:eastAsia="Times New Roman" w:hAnsi="Courier New" w:cs="Courier New"/>
                 <w:bCs/>
-                <w:kern w:val="0"/>
                 <w:sz w:val="20"/>
-                <w:szCs w:val="20"/>
-                <w:lang w:val="en-US" w:eastAsia="en-US"/>
               </w:rPr>
               <w:t>Calories_sport_ordered</w:t>
             </w:r>
@@ -1675,14 +1586,10 @@
         <w:tc>
           <w:tcPr>
             <w:tcW w:w="2782" w:type="dxa"/>
-            <w:tcBorders/>
           </w:tcPr>
           <w:p>
             <w:pPr>
               <w:pStyle w:val="Default"/>
-              <w:widowControl/>
-              <w:spacing w:before="0" w:after="0"/>
-              <w:jc w:val="left"/>
               <w:rPr>
                 <w:bCs/>
                 <w:sz w:val="23"/>
@@ -1693,10 +1600,7 @@
               <w:rPr>
                 <w:rFonts w:eastAsia="Times New Roman"/>
                 <w:bCs/>
-                <w:kern w:val="0"/>
                 <w:sz w:val="23"/>
-                <w:szCs w:val="20"/>
-                <w:lang w:val="en-US" w:eastAsia="en-US"/>
               </w:rPr>
               <w:t>12</w:t>
             </w:r>
@@ -1714,14 +1618,6 @@
           <w:lang w:val="en-US"/>
         </w:rPr>
       </w:pPr>
-      <w:r>
-        <w:rPr>
-          <w:bCs/>
-          <w:sz w:val="23"/>
-          <w:szCs w:val="23"/>
-          <w:lang w:val="en-US"/>
-        </w:rPr>
-      </w:r>
     </w:p>
     <w:p>
       <w:pPr>
@@ -1753,76 +1649,45 @@
           <w:lang w:val="en-US"/>
         </w:rPr>
       </w:pPr>
-      <w:r>
-        <w:rPr>
-          <w:bCs/>
-          <w:sz w:val="23"/>
-          <w:szCs w:val="23"/>
-          <w:lang w:val="en-US"/>
-        </w:rPr>
-      </w:r>
     </w:p>
     <w:tbl>
       <w:tblPr>
         <w:tblStyle w:val="TableGrid"/>
         <w:tblW w:w="6418" w:type="dxa"/>
         <w:jc w:val="center"/>
-        <w:tblInd w:w="0" w:type="dxa"/>
         <w:tblLayout w:type="fixed"/>
-        <w:tblCellMar>
-          <w:top w:w="0" w:type="dxa"/>
-          <w:left w:w="108" w:type="dxa"/>
-          <w:bottom w:w="0" w:type="dxa"/>
-          <w:right w:w="108" w:type="dxa"/>
-        </w:tblCellMar>
-        <w:tblLook w:val="04a0" w:noHBand="0" w:noVBand="1" w:firstColumn="1" w:lastRow="0" w:lastColumn="0" w:firstRow="1"/>
+        <w:tblLook w:val="04A0" w:firstRow="1" w:lastRow="0" w:firstColumn="1" w:lastColumn="0" w:noHBand="0" w:noVBand="1"/>
       </w:tblPr>
       <w:tblGrid>
-        <w:gridCol w:w="3209"/>
+        <w:gridCol w:w="3210"/>
         <w:gridCol w:w="3208"/>
       </w:tblGrid>
       <w:tr>
-        <w:trPr/>
+        <w:trPr>
+          <w:jc w:val="center"/>
+        </w:trPr>
         <w:tc>
           <w:tcPr>
             <w:tcW w:w="3209" w:type="dxa"/>
-            <w:tcBorders/>
           </w:tcPr>
           <w:p>
             <w:pPr>
               <w:pStyle w:val="Default"/>
-              <w:widowControl/>
-              <w:spacing w:before="0" w:after="0"/>
-              <w:jc w:val="left"/>
               <w:rPr>
                 <w:bCs/>
                 <w:sz w:val="23"/>
                 <w:szCs w:val="23"/>
               </w:rPr>
             </w:pPr>
-            <w:r>
-              <w:rPr>
-                <w:rFonts w:eastAsia="Times New Roman"/>
-                <w:bCs/>
-                <w:kern w:val="0"/>
-                <w:sz w:val="23"/>
-                <w:szCs w:val="20"/>
-                <w:lang w:val="en-US" w:eastAsia="en-US"/>
-              </w:rPr>
-            </w:r>
           </w:p>
         </w:tc>
         <w:tc>
           <w:tcPr>
             <w:tcW w:w="3208" w:type="dxa"/>
-            <w:tcBorders/>
           </w:tcPr>
           <w:p>
             <w:pPr>
               <w:pStyle w:val="Default"/>
-              <w:widowControl/>
-              <w:spacing w:before="0" w:after="0"/>
-              <w:jc w:val="left"/>
               <w:rPr>
                 <w:bCs/>
                 <w:sz w:val="23"/>
@@ -1833,10 +1698,8 @@
               <w:rPr>
                 <w:rFonts w:eastAsia="Times New Roman"/>
                 <w:bCs/>
-                <w:kern w:val="0"/>
                 <w:sz w:val="23"/>
                 <w:szCs w:val="23"/>
-                <w:lang w:val="en-US" w:eastAsia="en-US"/>
               </w:rPr>
               <w:t>Size [bytes]</w:t>
             </w:r>
@@ -1844,18 +1707,16 @@
         </w:tc>
       </w:tr>
       <w:tr>
-        <w:trPr/>
+        <w:trPr>
+          <w:jc w:val="center"/>
+        </w:trPr>
         <w:tc>
           <w:tcPr>
             <w:tcW w:w="3209" w:type="dxa"/>
-            <w:tcBorders/>
           </w:tcPr>
           <w:p>
             <w:pPr>
               <w:pStyle w:val="Default"/>
-              <w:widowControl/>
-              <w:spacing w:before="0" w:after="0"/>
-              <w:jc w:val="left"/>
               <w:rPr>
                 <w:bCs/>
                 <w:sz w:val="23"/>
@@ -1866,10 +1727,8 @@
               <w:rPr>
                 <w:rFonts w:eastAsia="Times New Roman"/>
                 <w:bCs/>
-                <w:kern w:val="0"/>
                 <w:sz w:val="23"/>
                 <w:szCs w:val="23"/>
-                <w:lang w:val="en-US" w:eastAsia="en-US"/>
               </w:rPr>
               <w:t>Program Size</w:t>
             </w:r>
@@ -1878,14 +1737,10 @@
         <w:tc>
           <w:tcPr>
             <w:tcW w:w="3208" w:type="dxa"/>
-            <w:tcBorders/>
           </w:tcPr>
           <w:p>
             <w:pPr>
               <w:pStyle w:val="Default"/>
-              <w:widowControl/>
-              <w:spacing w:before="0" w:after="0"/>
-              <w:jc w:val="left"/>
               <w:rPr>
                 <w:bCs/>
                 <w:sz w:val="23"/>
@@ -1894,30 +1749,26 @@
             </w:pPr>
             <w:r>
               <w:rPr>
-                <w:rFonts w:eastAsia="Times New Roman"/>
                 <w:bCs/>
-                <w:kern w:val="0"/>
                 <w:sz w:val="23"/>
-                <w:szCs w:val="20"/>
-                <w:lang w:val="en-US" w:eastAsia="en-US"/>
-              </w:rPr>
+                <w:szCs w:val="23"/>
+              </w:rPr>
+              <w:t>8640</w:t>
             </w:r>
           </w:p>
         </w:tc>
       </w:tr>
       <w:tr>
-        <w:trPr/>
+        <w:trPr>
+          <w:jc w:val="center"/>
+        </w:trPr>
         <w:tc>
           <w:tcPr>
             <w:tcW w:w="3209" w:type="dxa"/>
-            <w:tcBorders/>
           </w:tcPr>
           <w:p>
             <w:pPr>
               <w:pStyle w:val="Default"/>
-              <w:widowControl/>
-              <w:spacing w:before="0" w:after="0"/>
-              <w:jc w:val="left"/>
               <w:rPr>
                 <w:bCs/>
                 <w:sz w:val="23"/>
@@ -1928,10 +1779,8 @@
               <w:rPr>
                 <w:rFonts w:eastAsia="Times New Roman"/>
                 <w:bCs/>
-                <w:kern w:val="0"/>
                 <w:sz w:val="23"/>
                 <w:szCs w:val="23"/>
-                <w:lang w:val="en-US" w:eastAsia="en-US"/>
               </w:rPr>
               <w:t>Read Only data</w:t>
             </w:r>
@@ -1940,14 +1789,10 @@
         <w:tc>
           <w:tcPr>
             <w:tcW w:w="3208" w:type="dxa"/>
-            <w:tcBorders/>
           </w:tcPr>
           <w:p>
             <w:pPr>
               <w:pStyle w:val="Default"/>
-              <w:widowControl/>
-              <w:spacing w:before="0" w:after="0"/>
-              <w:jc w:val="left"/>
               <w:rPr>
                 <w:bCs/>
                 <w:sz w:val="23"/>
@@ -1956,30 +1801,26 @@
             </w:pPr>
             <w:r>
               <w:rPr>
-                <w:rFonts w:eastAsia="Times New Roman"/>
                 <w:bCs/>
-                <w:kern w:val="0"/>
                 <w:sz w:val="23"/>
-                <w:szCs w:val="20"/>
-                <w:lang w:val="en-US" w:eastAsia="en-US"/>
-              </w:rPr>
+                <w:szCs w:val="23"/>
+              </w:rPr>
+              <w:t>764</w:t>
             </w:r>
           </w:p>
         </w:tc>
       </w:tr>
       <w:tr>
-        <w:trPr/>
+        <w:trPr>
+          <w:jc w:val="center"/>
+        </w:trPr>
         <w:tc>
           <w:tcPr>
             <w:tcW w:w="3209" w:type="dxa"/>
-            <w:tcBorders/>
           </w:tcPr>
           <w:p>
             <w:pPr>
               <w:pStyle w:val="Default"/>
-              <w:widowControl/>
-              <w:spacing w:before="0" w:after="0"/>
-              <w:jc w:val="left"/>
               <w:rPr>
                 <w:bCs/>
                 <w:sz w:val="23"/>
@@ -1990,10 +1831,8 @@
               <w:rPr>
                 <w:rFonts w:eastAsia="Times New Roman"/>
                 <w:bCs/>
-                <w:kern w:val="0"/>
                 <w:sz w:val="23"/>
                 <w:szCs w:val="23"/>
-                <w:lang w:val="en-US" w:eastAsia="en-US"/>
               </w:rPr>
               <w:t>Read Write data</w:t>
             </w:r>
@@ -2002,14 +1841,10 @@
         <w:tc>
           <w:tcPr>
             <w:tcW w:w="3208" w:type="dxa"/>
-            <w:tcBorders/>
           </w:tcPr>
           <w:p>
             <w:pPr>
               <w:pStyle w:val="Default"/>
-              <w:widowControl/>
-              <w:spacing w:before="0" w:after="0"/>
-              <w:jc w:val="left"/>
               <w:rPr>
                 <w:bCs/>
                 <w:sz w:val="23"/>
@@ -2018,30 +1853,26 @@
             </w:pPr>
             <w:r>
               <w:rPr>
-                <w:rFonts w:eastAsia="Times New Roman"/>
                 <w:bCs/>
-                <w:kern w:val="0"/>
                 <w:sz w:val="23"/>
-                <w:szCs w:val="20"/>
-                <w:lang w:val="en-US" w:eastAsia="en-US"/>
-              </w:rPr>
+                <w:szCs w:val="23"/>
+              </w:rPr>
+              <w:t>120</w:t>
             </w:r>
           </w:p>
         </w:tc>
       </w:tr>
       <w:tr>
-        <w:trPr/>
+        <w:trPr>
+          <w:jc w:val="center"/>
+        </w:trPr>
         <w:tc>
           <w:tcPr>
             <w:tcW w:w="3209" w:type="dxa"/>
-            <w:tcBorders/>
           </w:tcPr>
           <w:p>
             <w:pPr>
               <w:pStyle w:val="Default"/>
-              <w:widowControl/>
-              <w:spacing w:before="0" w:after="0"/>
-              <w:jc w:val="left"/>
               <w:rPr>
                 <w:bCs/>
                 <w:sz w:val="23"/>
@@ -2052,10 +1883,8 @@
               <w:rPr>
                 <w:rFonts w:eastAsia="Times New Roman"/>
                 <w:bCs/>
-                <w:kern w:val="0"/>
                 <w:sz w:val="23"/>
                 <w:szCs w:val="23"/>
-                <w:lang w:val="en-US" w:eastAsia="en-US"/>
               </w:rPr>
               <w:t>Zero Initialized data</w:t>
             </w:r>
@@ -2064,14 +1893,10 @@
         <w:tc>
           <w:tcPr>
             <w:tcW w:w="3208" w:type="dxa"/>
-            <w:tcBorders/>
           </w:tcPr>
           <w:p>
             <w:pPr>
               <w:pStyle w:val="Default"/>
-              <w:widowControl/>
-              <w:spacing w:before="0" w:after="0"/>
-              <w:jc w:val="left"/>
               <w:rPr>
                 <w:bCs/>
                 <w:sz w:val="23"/>
@@ -2080,13 +1905,11 @@
             </w:pPr>
             <w:r>
               <w:rPr>
-                <w:rFonts w:eastAsia="Times New Roman"/>
                 <w:bCs/>
-                <w:kern w:val="0"/>
                 <w:sz w:val="23"/>
-                <w:szCs w:val="20"/>
-                <w:lang w:val="en-US" w:eastAsia="en-US"/>
-              </w:rPr>
+                <w:szCs w:val="23"/>
+              </w:rPr>
+              <w:t>512</w:t>
             </w:r>
           </w:p>
         </w:tc>
@@ -2102,14 +1925,6 @@
           <w:lang w:val="en-US"/>
         </w:rPr>
       </w:pPr>
-      <w:r>
-        <w:rPr>
-          <w:bCs/>
-          <w:sz w:val="23"/>
-          <w:szCs w:val="23"/>
-          <w:lang w:val="en-US"/>
-        </w:rPr>
-      </w:r>
     </w:p>
     <w:p>
       <w:pPr>
@@ -2135,51 +1950,29 @@
       <w:tblPr>
         <w:tblStyle w:val="TableGrid"/>
         <w:tblW w:w="9647" w:type="dxa"/>
-        <w:jc w:val="left"/>
-        <w:tblInd w:w="0" w:type="dxa"/>
         <w:tblLayout w:type="fixed"/>
-        <w:tblCellMar>
-          <w:top w:w="0" w:type="dxa"/>
-          <w:left w:w="108" w:type="dxa"/>
-          <w:bottom w:w="0" w:type="dxa"/>
-          <w:right w:w="108" w:type="dxa"/>
-        </w:tblCellMar>
-        <w:tblLook w:val="04a0" w:noHBand="0" w:noVBand="1" w:firstColumn="1" w:lastRow="0" w:lastColumn="0" w:firstRow="1"/>
+        <w:tblLook w:val="04A0" w:firstRow="1" w:lastRow="0" w:firstColumn="1" w:lastColumn="0" w:noHBand="0" w:noVBand="1"/>
       </w:tblPr>
       <w:tblGrid>
         <w:gridCol w:w="9647"/>
       </w:tblGrid>
       <w:tr>
         <w:trPr>
-          <w:trHeight w:val="1588" w:hRule="atLeast"/>
+          <w:trHeight w:val="1588"/>
         </w:trPr>
         <w:tc>
           <w:tcPr>
             <w:tcW w:w="9647" w:type="dxa"/>
-            <w:tcBorders/>
           </w:tcPr>
           <w:p>
             <w:pPr>
               <w:pStyle w:val="Default"/>
-              <w:widowControl/>
-              <w:spacing w:before="0" w:after="0"/>
-              <w:jc w:val="left"/>
               <w:rPr>
                 <w:bCs/>
                 <w:sz w:val="23"/>
                 <w:szCs w:val="23"/>
               </w:rPr>
             </w:pPr>
-            <w:r>
-              <w:rPr>
-                <w:rFonts w:eastAsia="Times New Roman"/>
-                <w:bCs/>
-                <w:kern w:val="0"/>
-                <w:sz w:val="23"/>
-                <w:szCs w:val="20"/>
-                <w:lang w:val="en-US" w:eastAsia="en-US"/>
-              </w:rPr>
-            </w:r>
           </w:p>
         </w:tc>
       </w:tr>
@@ -2194,26 +1987,24 @@
           <w:lang w:val="en-US"/>
         </w:rPr>
       </w:pPr>
-      <w:r>
-        <w:rPr/>
-      </w:r>
     </w:p>
     <w:sectPr>
-      <w:type w:val="nextPage"/>
       <w:pgSz w:w="11906" w:h="16838"/>
-      <w:pgMar w:left="1134" w:right="1134" w:gutter="0" w:header="0" w:top="709" w:footer="0" w:bottom="709"/>
-      <w:pgNumType w:fmt="decimal"/>
-      <w:formProt w:val="false"/>
-      <w:textDirection w:val="lrTb"/>
-      <w:docGrid w:type="default" w:linePitch="240" w:charSpace="4294960946"/>
+      <w:pgMar w:top="709" w:right="1134" w:bottom="709" w:left="1134" w:header="0" w:footer="0" w:gutter="0"/>
+      <w:cols w:space="720"/>
+      <w:formProt w:val="0"/>
+      <w:docGrid w:linePitch="240" w:charSpace="-6350"/>
     </w:sectPr>
   </w:body>
 </w:document>
 </file>
 
 <file path=word/numbering.xml><?xml version="1.0" encoding="utf-8"?>
-<w:numbering xmlns:w="http://schemas.openxmlformats.org/wordprocessingml/2006/main" xmlns:o="urn:schemas-microsoft-com:office:office" xmlns:r="http://schemas.openxmlformats.org/officeDocument/2006/relationships" xmlns:v="urn:schemas-microsoft-com:vml" xmlns:mc="http://schemas.openxmlformats.org/markup-compatibility/2006" xmlns:w14="http://schemas.microsoft.com/office/word/2010/wordml" mc:Ignorable="w14">
-  <w:abstractNum w:abstractNumId="1">
+<w:numbering xmlns:wpc="http://schemas.microsoft.com/office/word/2010/wordprocessingCanvas" xmlns:cx="http://schemas.microsoft.com/office/drawing/2014/chartex" xmlns:cx1="http://schemas.microsoft.com/office/drawing/2015/9/8/chartex" xmlns:cx2="http://schemas.microsoft.com/office/drawing/2015/10/21/chartex" xmlns:cx3="http://schemas.microsoft.com/office/drawing/2016/5/9/chartex" xmlns:cx4="http://schemas.microsoft.com/office/drawing/2016/5/10/chartex" xmlns:cx5="http://schemas.microsoft.com/office/drawing/2016/5/11/chartex" xmlns:cx6="http://schemas.microsoft.com/office/drawing/2016/5/12/chartex" xmlns:cx7="http://schemas.microsoft.com/office/drawing/2016/5/13/chartex" xmlns:cx8="http://schemas.microsoft.com/office/drawing/2016/5/14/chartex" xmlns:mc="http://schemas.openxmlformats.org/markup-compatibility/2006" xmlns:aink="http://schemas.microsoft.com/office/drawing/2016/ink" xmlns:am3d="http://schemas.microsoft.com/office/drawing/2017/model3d" xmlns:o="urn:schemas-microsoft-com:office:office" xmlns:oel="http://schemas.microsoft.com/office/2019/extlst" xmlns:r="http://schemas.openxmlformats.org/officeDocument/2006/relationships" xmlns:m="http://schemas.openxmlformats.org/officeDocument/2006/math" xmlns:v="urn:schemas-microsoft-com:vml" xmlns:wp14="http://schemas.microsoft.com/office/word/2010/wordprocessingDrawing" xmlns:wp="http://schemas.openxmlformats.org/drawingml/2006/wordprocessingDrawing" xmlns:w10="urn:schemas-microsoft-com:office:word" xmlns:w="http://schemas.openxmlformats.org/wordprocessingml/2006/main" xmlns:w14="http://schemas.microsoft.com/office/word/2010/wordml" xmlns:w15="http://schemas.microsoft.com/office/word/2012/wordml" xmlns:w16cex="http://schemas.microsoft.com/office/word/2018/wordml/cex" xmlns:w16cid="http://schemas.microsoft.com/office/word/2016/wordml/cid" xmlns:w16="http://schemas.microsoft.com/office/word/2018/wordml" xmlns:w16sdtdh="http://schemas.microsoft.com/office/word/2020/wordml/sdtdatahash" xmlns:w16se="http://schemas.microsoft.com/office/word/2015/wordml/symex" xmlns:wpg="http://schemas.microsoft.com/office/word/2010/wordprocessingGroup" xmlns:wpi="http://schemas.microsoft.com/office/word/2010/wordprocessingInk" xmlns:wne="http://schemas.microsoft.com/office/word/2006/wordml" xmlns:wps="http://schemas.microsoft.com/office/word/2010/wordprocessingShape" mc:Ignorable="w14 w15 w16se w16cid w16 w16cex w16sdtdh wp14">
+  <w:abstractNum w:abstractNumId="0" w15:restartNumberingAfterBreak="0">
+    <w:nsid w:val="10F24185"/>
+    <w:multiLevelType w:val="multilevel"/>
+    <w:tmpl w:val="9230B0A6"/>
     <w:lvl w:ilvl="0">
       <w:start w:val="11"/>
       <w:numFmt w:val="bullet"/>
@@ -2350,7 +2141,10 @@
       </w:rPr>
     </w:lvl>
   </w:abstractNum>
-  <w:abstractNum w:abstractNumId="2">
+  <w:abstractNum w:abstractNumId="1" w15:restartNumberingAfterBreak="0">
+    <w:nsid w:val="5548605D"/>
+    <w:multiLevelType w:val="multilevel"/>
+    <w:tmpl w:val="3A56581E"/>
     <w:lvl w:ilvl="0">
       <w:start w:val="1"/>
       <w:numFmt w:val="none"/>
@@ -2361,7 +2155,7 @@
         <w:tabs>
           <w:tab w:val="num" w:pos="0"/>
         </w:tabs>
-        <w:ind w:left="0" w:hanging="0"/>
+        <w:ind w:left="0" w:firstLine="0"/>
       </w:pPr>
     </w:lvl>
     <w:lvl w:ilvl="1">
@@ -2374,7 +2168,7 @@
         <w:tabs>
           <w:tab w:val="num" w:pos="0"/>
         </w:tabs>
-        <w:ind w:left="0" w:hanging="0"/>
+        <w:ind w:left="0" w:firstLine="0"/>
       </w:pPr>
     </w:lvl>
     <w:lvl w:ilvl="2">
@@ -2387,7 +2181,7 @@
         <w:tabs>
           <w:tab w:val="num" w:pos="0"/>
         </w:tabs>
-        <w:ind w:left="0" w:hanging="0"/>
+        <w:ind w:left="0" w:firstLine="0"/>
       </w:pPr>
     </w:lvl>
     <w:lvl w:ilvl="3">
@@ -2400,7 +2194,7 @@
         <w:tabs>
           <w:tab w:val="num" w:pos="0"/>
         </w:tabs>
-        <w:ind w:left="0" w:hanging="0"/>
+        <w:ind w:left="0" w:firstLine="0"/>
       </w:pPr>
     </w:lvl>
     <w:lvl w:ilvl="4">
@@ -2413,7 +2207,7 @@
         <w:tabs>
           <w:tab w:val="num" w:pos="0"/>
         </w:tabs>
-        <w:ind w:left="0" w:hanging="0"/>
+        <w:ind w:left="0" w:firstLine="0"/>
       </w:pPr>
     </w:lvl>
     <w:lvl w:ilvl="5">
@@ -2426,7 +2220,7 @@
         <w:tabs>
           <w:tab w:val="num" w:pos="0"/>
         </w:tabs>
-        <w:ind w:left="0" w:hanging="0"/>
+        <w:ind w:left="0" w:firstLine="0"/>
       </w:pPr>
     </w:lvl>
     <w:lvl w:ilvl="6">
@@ -2439,7 +2233,7 @@
         <w:tabs>
           <w:tab w:val="num" w:pos="0"/>
         </w:tabs>
-        <w:ind w:left="0" w:hanging="0"/>
+        <w:ind w:left="0" w:firstLine="0"/>
       </w:pPr>
     </w:lvl>
     <w:lvl w:ilvl="7">
@@ -2452,7 +2246,7 @@
         <w:tabs>
           <w:tab w:val="num" w:pos="0"/>
         </w:tabs>
-        <w:ind w:left="0" w:hanging="0"/>
+        <w:ind w:left="0" w:firstLine="0"/>
       </w:pPr>
     </w:lvl>
     <w:lvl w:ilvl="8">
@@ -2465,46 +2259,46 @@
         <w:tabs>
           <w:tab w:val="num" w:pos="0"/>
         </w:tabs>
-        <w:ind w:left="0" w:hanging="0"/>
+        <w:ind w:left="0" w:firstLine="0"/>
       </w:pPr>
     </w:lvl>
   </w:abstractNum>
-  <w:num w:numId="1">
+  <w:num w:numId="1" w16cid:durableId="95059042">
+    <w:abstractNumId w:val="0"/>
+  </w:num>
+  <w:num w:numId="2" w16cid:durableId="991761853">
     <w:abstractNumId w:val="1"/>
-  </w:num>
-  <w:num w:numId="2">
-    <w:abstractNumId w:val="2"/>
   </w:num>
 </w:numbering>
 </file>
 
 <file path=word/styles.xml><?xml version="1.0" encoding="utf-8"?>
-<w:styles xmlns:w="http://schemas.openxmlformats.org/wordprocessingml/2006/main" xmlns:w14="http://schemas.microsoft.com/office/word/2010/wordml" xmlns:mc="http://schemas.openxmlformats.org/markup-compatibility/2006" mc:Ignorable="w14">
+<w:styles xmlns:mc="http://schemas.openxmlformats.org/markup-compatibility/2006" xmlns:r="http://schemas.openxmlformats.org/officeDocument/2006/relationships" xmlns:w="http://schemas.openxmlformats.org/wordprocessingml/2006/main" xmlns:w14="http://schemas.microsoft.com/office/word/2010/wordml" xmlns:w15="http://schemas.microsoft.com/office/word/2012/wordml" xmlns:w16cex="http://schemas.microsoft.com/office/word/2018/wordml/cex" xmlns:w16cid="http://schemas.microsoft.com/office/word/2016/wordml/cid" xmlns:w16="http://schemas.microsoft.com/office/word/2018/wordml" xmlns:w16sdtdh="http://schemas.microsoft.com/office/word/2020/wordml/sdtdatahash" xmlns:w16se="http://schemas.microsoft.com/office/word/2015/wordml/symex" mc:Ignorable="w14 w15 w16se w16cid w16 w16cex w16sdtdh">
   <w:docDefaults>
     <w:rPrDefault>
       <w:rPr>
-        <w:rFonts w:ascii="Liberation Serif" w:hAnsi="Liberation Serif" w:eastAsia="Noto Sans CJK SC Regular" w:cs="FreeSans"/>
+        <w:rFonts w:ascii="Liberation Serif" w:eastAsia="Noto Sans CJK SC Regular" w:hAnsi="Liberation Serif" w:cs="FreeSans"/>
         <w:szCs w:val="24"/>
         <w:lang w:val="it-IT" w:eastAsia="zh-CN" w:bidi="hi-IN"/>
       </w:rPr>
     </w:rPrDefault>
     <w:pPrDefault>
       <w:pPr>
-        <w:suppressAutoHyphens w:val="true"/>
+        <w:suppressAutoHyphens/>
       </w:pPr>
     </w:pPrDefault>
   </w:docDefaults>
-  <w:latentStyles w:defLockedState="0" w:defUIPriority="99" w:defSemiHidden="0" w:defUnhideWhenUsed="0" w:defQFormat="0" w:count="375">
+  <w:latentStyles w:defLockedState="0" w:defUIPriority="99" w:defSemiHidden="0" w:defUnhideWhenUsed="0" w:defQFormat="0" w:count="376">
     <w:lsdException w:name="Normal" w:uiPriority="0" w:qFormat="1"/>
     <w:lsdException w:name="heading 1" w:uiPriority="9" w:qFormat="1"/>
-    <w:lsdException w:name="heading 2" w:uiPriority="9" w:semiHidden="1" w:unhideWhenUsed="1" w:qFormat="1"/>
-    <w:lsdException w:name="heading 3" w:uiPriority="9" w:semiHidden="1" w:unhideWhenUsed="1" w:qFormat="1"/>
-    <w:lsdException w:name="heading 4" w:uiPriority="9" w:semiHidden="1" w:unhideWhenUsed="1" w:qFormat="1"/>
-    <w:lsdException w:name="heading 5" w:uiPriority="9" w:semiHidden="1" w:unhideWhenUsed="1" w:qFormat="1"/>
-    <w:lsdException w:name="heading 6" w:uiPriority="9" w:semiHidden="1" w:unhideWhenUsed="1" w:qFormat="1"/>
-    <w:lsdException w:name="heading 7" w:uiPriority="9" w:semiHidden="1" w:unhideWhenUsed="1" w:qFormat="1"/>
-    <w:lsdException w:name="heading 8" w:uiPriority="9" w:semiHidden="1" w:unhideWhenUsed="1" w:qFormat="1"/>
-    <w:lsdException w:name="heading 9" w:uiPriority="9" w:semiHidden="1" w:unhideWhenUsed="1" w:qFormat="1"/>
+    <w:lsdException w:name="heading 2" w:semiHidden="1" w:uiPriority="9" w:unhideWhenUsed="1" w:qFormat="1"/>
+    <w:lsdException w:name="heading 3" w:semiHidden="1" w:uiPriority="9" w:unhideWhenUsed="1" w:qFormat="1"/>
+    <w:lsdException w:name="heading 4" w:semiHidden="1" w:uiPriority="9" w:unhideWhenUsed="1" w:qFormat="1"/>
+    <w:lsdException w:name="heading 5" w:semiHidden="1" w:uiPriority="9" w:unhideWhenUsed="1" w:qFormat="1"/>
+    <w:lsdException w:name="heading 6" w:semiHidden="1" w:uiPriority="9" w:unhideWhenUsed="1" w:qFormat="1"/>
+    <w:lsdException w:name="heading 7" w:semiHidden="1" w:uiPriority="9" w:unhideWhenUsed="1" w:qFormat="1"/>
+    <w:lsdException w:name="heading 8" w:semiHidden="1" w:uiPriority="9" w:unhideWhenUsed="1" w:qFormat="1"/>
+    <w:lsdException w:name="heading 9" w:semiHidden="1" w:uiPriority="9" w:unhideWhenUsed="1" w:qFormat="1"/>
     <w:lsdException w:name="index 1" w:semiHidden="1" w:unhideWhenUsed="1"/>
     <w:lsdException w:name="index 2" w:semiHidden="1" w:unhideWhenUsed="1"/>
     <w:lsdException w:name="index 3" w:semiHidden="1" w:unhideWhenUsed="1"/>
@@ -2514,22 +2308,22 @@
     <w:lsdException w:name="index 7" w:semiHidden="1" w:unhideWhenUsed="1"/>
     <w:lsdException w:name="index 8" w:semiHidden="1" w:unhideWhenUsed="1"/>
     <w:lsdException w:name="index 9" w:semiHidden="1" w:unhideWhenUsed="1"/>
-    <w:lsdException w:name="toc 1" w:uiPriority="39" w:semiHidden="1" w:unhideWhenUsed="1"/>
-    <w:lsdException w:name="toc 2" w:uiPriority="39" w:semiHidden="1" w:unhideWhenUsed="1"/>
-    <w:lsdException w:name="toc 3" w:uiPriority="39" w:semiHidden="1" w:unhideWhenUsed="1"/>
-    <w:lsdException w:name="toc 4" w:uiPriority="39" w:semiHidden="1" w:unhideWhenUsed="1"/>
-    <w:lsdException w:name="toc 5" w:uiPriority="39" w:semiHidden="1" w:unhideWhenUsed="1"/>
-    <w:lsdException w:name="toc 6" w:uiPriority="39" w:semiHidden="1" w:unhideWhenUsed="1"/>
-    <w:lsdException w:name="toc 7" w:uiPriority="39" w:semiHidden="1" w:unhideWhenUsed="1"/>
-    <w:lsdException w:name="toc 8" w:uiPriority="39" w:semiHidden="1" w:unhideWhenUsed="1"/>
-    <w:lsdException w:name="toc 9" w:uiPriority="39" w:semiHidden="1" w:unhideWhenUsed="1"/>
+    <w:lsdException w:name="toc 1" w:semiHidden="1" w:uiPriority="39" w:unhideWhenUsed="1"/>
+    <w:lsdException w:name="toc 2" w:semiHidden="1" w:uiPriority="39" w:unhideWhenUsed="1"/>
+    <w:lsdException w:name="toc 3" w:semiHidden="1" w:uiPriority="39" w:unhideWhenUsed="1"/>
+    <w:lsdException w:name="toc 4" w:semiHidden="1" w:uiPriority="39" w:unhideWhenUsed="1"/>
+    <w:lsdException w:name="toc 5" w:semiHidden="1" w:uiPriority="39" w:unhideWhenUsed="1"/>
+    <w:lsdException w:name="toc 6" w:semiHidden="1" w:uiPriority="39" w:unhideWhenUsed="1"/>
+    <w:lsdException w:name="toc 7" w:semiHidden="1" w:uiPriority="39" w:unhideWhenUsed="1"/>
+    <w:lsdException w:name="toc 8" w:semiHidden="1" w:uiPriority="39" w:unhideWhenUsed="1"/>
+    <w:lsdException w:name="toc 9" w:semiHidden="1" w:uiPriority="39" w:unhideWhenUsed="1"/>
     <w:lsdException w:name="Normal Indent" w:semiHidden="1" w:unhideWhenUsed="1"/>
     <w:lsdException w:name="footnote text" w:semiHidden="1" w:unhideWhenUsed="1"/>
     <w:lsdException w:name="annotation text" w:semiHidden="1" w:unhideWhenUsed="1"/>
     <w:lsdException w:name="header" w:semiHidden="1" w:unhideWhenUsed="1"/>
     <w:lsdException w:name="footer" w:semiHidden="1" w:unhideWhenUsed="1"/>
     <w:lsdException w:name="index heading" w:semiHidden="1" w:unhideWhenUsed="1"/>
-    <w:lsdException w:name="caption" w:uiPriority="35" w:semiHidden="1" w:unhideWhenUsed="1" w:qFormat="1"/>
+    <w:lsdException w:name="caption" w:semiHidden="1" w:uiPriority="35" w:unhideWhenUsed="1" w:qFormat="1"/>
     <w:lsdException w:name="table of figures" w:semiHidden="1" w:unhideWhenUsed="1"/>
     <w:lsdException w:name="envelope address" w:semiHidden="1" w:unhideWhenUsed="1"/>
     <w:lsdException w:name="envelope return" w:semiHidden="1" w:unhideWhenUsed="1"/>
@@ -2560,7 +2354,7 @@
     <w:lsdException w:name="Title" w:uiPriority="10" w:qFormat="1"/>
     <w:lsdException w:name="Closing" w:semiHidden="1" w:unhideWhenUsed="1"/>
     <w:lsdException w:name="Signature" w:semiHidden="1" w:unhideWhenUsed="1"/>
-    <w:lsdException w:name="Default Paragraph Font" w:uiPriority="1" w:semiHidden="1" w:unhideWhenUsed="1"/>
+    <w:lsdException w:name="Default Paragraph Font" w:semiHidden="1" w:uiPriority="1" w:unhideWhenUsed="1"/>
     <w:lsdException w:name="Body Text" w:semiHidden="1" w:unhideWhenUsed="1"/>
     <w:lsdException w:name="Body Text Indent" w:semiHidden="1" w:unhideWhenUsed="1"/>
     <w:lsdException w:name="List Continue" w:semiHidden="1" w:unhideWhenUsed="1"/>
@@ -2760,8 +2554,8 @@
     <w:lsdException w:name="Subtle Reference" w:uiPriority="31" w:qFormat="1"/>
     <w:lsdException w:name="Intense Reference" w:uiPriority="32" w:qFormat="1"/>
     <w:lsdException w:name="Book Title" w:uiPriority="33" w:qFormat="1"/>
-    <w:lsdException w:name="Bibliography" w:uiPriority="37" w:semiHidden="1" w:unhideWhenUsed="1"/>
-    <w:lsdException w:name="TOC Heading" w:uiPriority="39" w:semiHidden="1" w:unhideWhenUsed="1" w:qFormat="1"/>
+    <w:lsdException w:name="Bibliography" w:semiHidden="1" w:uiPriority="37" w:unhideWhenUsed="1"/>
+    <w:lsdException w:name="TOC Heading" w:semiHidden="1" w:uiPriority="39" w:unhideWhenUsed="1" w:qFormat="1"/>
     <w:lsdException w:name="Plain Table 1" w:uiPriority="41"/>
     <w:lsdException w:name="Plain Table 2" w:uiPriority="42"/>
     <w:lsdException w:name="Plain Table 3" w:uiPriority="43"/>
@@ -2870,35 +2664,45 @@
     <w:lsdException w:name="Smart Hyperlink" w:semiHidden="1" w:unhideWhenUsed="1"/>
     <w:lsdException w:name="Hashtag" w:semiHidden="1" w:unhideWhenUsed="1"/>
     <w:lsdException w:name="Unresolved Mention" w:semiHidden="1" w:unhideWhenUsed="1"/>
+    <w:lsdException w:name="Smart Link" w:semiHidden="1" w:unhideWhenUsed="1"/>
   </w:latentStyles>
-  <w:style w:type="paragraph" w:styleId="Normal" w:default="1">
+  <w:style w:type="paragraph" w:default="1" w:styleId="Normal">
     <w:name w:val="Normal"/>
     <w:qFormat/>
-    <w:rsid w:val="004f45a3"/>
-    <w:pPr>
-      <w:widowControl/>
-      <w:bidi w:val="0"/>
-      <w:spacing w:before="0" w:after="0"/>
-      <w:jc w:val="left"/>
-    </w:pPr>
+    <w:rsid w:val="004F45A3"/>
     <w:rPr>
-      <w:rFonts w:ascii="Liberation Serif" w:hAnsi="Liberation Serif" w:eastAsia="Noto Sans CJK SC Regular" w:cs="FreeSans"/>
       <w:color w:val="00000A"/>
-      <w:kern w:val="0"/>
       <w:sz w:val="24"/>
-      <w:szCs w:val="24"/>
-      <w:lang w:val="it-IT" w:eastAsia="zh-CN" w:bidi="hi-IN"/>
     </w:rPr>
   </w:style>
-  <w:style w:type="character" w:styleId="DefaultParagraphFont" w:default="1">
+  <w:style w:type="character" w:default="1" w:styleId="DefaultParagraphFont">
     <w:name w:val="Default Paragraph Font"/>
     <w:uiPriority w:val="1"/>
     <w:semiHidden/>
     <w:unhideWhenUsed/>
-    <w:qFormat/>
-    <w:rPr/>
   </w:style>
-  <w:style w:type="character" w:styleId="CollegamentoInternet" w:customStyle="1">
+  <w:style w:type="table" w:default="1" w:styleId="TableNormal">
+    <w:name w:val="Normal Table"/>
+    <w:uiPriority w:val="99"/>
+    <w:semiHidden/>
+    <w:unhideWhenUsed/>
+    <w:tblPr>
+      <w:tblInd w:w="0" w:type="dxa"/>
+      <w:tblCellMar>
+        <w:top w:w="0" w:type="dxa"/>
+        <w:left w:w="108" w:type="dxa"/>
+        <w:bottom w:w="0" w:type="dxa"/>
+        <w:right w:w="108" w:type="dxa"/>
+      </w:tblCellMar>
+    </w:tblPr>
+  </w:style>
+  <w:style w:type="numbering" w:default="1" w:styleId="NoList">
+    <w:name w:val="No List"/>
+    <w:uiPriority w:val="99"/>
+    <w:semiHidden/>
+    <w:unhideWhenUsed/>
+  </w:style>
+  <w:style w:type="character" w:customStyle="1" w:styleId="CollegamentoInternet">
     <w:name w:val="Collegamento Internet"/>
     <w:qFormat/>
     <w:rPr>
@@ -2906,33 +2710,32 @@
       <w:u w:val="single"/>
     </w:rPr>
   </w:style>
-  <w:style w:type="character" w:styleId="Testosorgente" w:customStyle="1">
+  <w:style w:type="character" w:customStyle="1" w:styleId="Testosorgente">
     <w:name w:val="Testo sorgente"/>
     <w:qFormat/>
     <w:rPr>
-      <w:rFonts w:ascii="DejaVu Sans Mono" w:hAnsi="DejaVu Sans Mono" w:eastAsia="WenQuanYi Micro Hei" w:cs="Lohit Hindi;MS Mincho"/>
+      <w:rFonts w:ascii="DejaVu Sans Mono" w:eastAsia="WenQuanYi Micro Hei" w:hAnsi="DejaVu Sans Mono" w:cs="Lohit Hindi;MS Mincho"/>
     </w:rPr>
   </w:style>
-  <w:style w:type="character" w:styleId="Caratteredinumerazione" w:customStyle="1">
+  <w:style w:type="character" w:customStyle="1" w:styleId="Caratteredinumerazione">
     <w:name w:val="Carattere di numerazione"/>
     <w:qFormat/>
-    <w:rPr/>
   </w:style>
-  <w:style w:type="character" w:styleId="Punti" w:customStyle="1">
+  <w:style w:type="character" w:customStyle="1" w:styleId="Punti">
     <w:name w:val="Punti"/>
     <w:qFormat/>
     <w:rPr>
-      <w:rFonts w:ascii="OpenSymbol" w:hAnsi="OpenSymbol" w:eastAsia="OpenSymbol" w:cs="OpenSymbol"/>
+      <w:rFonts w:ascii="OpenSymbol" w:eastAsia="OpenSymbol" w:hAnsi="OpenSymbol" w:cs="OpenSymbol"/>
     </w:rPr>
   </w:style>
-  <w:style w:type="character" w:styleId="BalloonTextChar" w:customStyle="1">
+  <w:style w:type="character" w:customStyle="1" w:styleId="BalloonTextChar">
     <w:name w:val="Balloon Text Char"/>
     <w:basedOn w:val="DefaultParagraphFont"/>
     <w:link w:val="BalloonText"/>
     <w:uiPriority w:val="99"/>
     <w:semiHidden/>
     <w:qFormat/>
-    <w:rsid w:val="00a32c7a"/>
+    <w:rsid w:val="00A32C7A"/>
     <w:rPr>
       <w:rFonts w:ascii="Segoe UI" w:hAnsi="Segoe UI" w:cs="Mangal"/>
       <w:color w:val="00000A"/>
@@ -2940,78 +2743,33 @@
       <w:szCs w:val="16"/>
     </w:rPr>
   </w:style>
-  <w:style w:type="paragraph" w:styleId="Heading">
+  <w:style w:type="paragraph" w:customStyle="1" w:styleId="Heading">
     <w:name w:val="Heading"/>
     <w:basedOn w:val="Normal"/>
-    <w:next w:val="TextBody"/>
+    <w:next w:val="BodyText"/>
     <w:qFormat/>
     <w:pPr>
-      <w:keepNext w:val="true"/>
+      <w:keepNext/>
       <w:spacing w:before="240" w:after="120"/>
     </w:pPr>
     <w:rPr>
-      <w:rFonts w:ascii="Liberation Sans" w:hAnsi="Liberation Sans" w:eastAsia="Noto Sans CJK SC" w:cs="FreeSans"/>
+      <w:rFonts w:ascii="Liberation Sans" w:eastAsia="Noto Sans CJK SC" w:hAnsi="Liberation Sans"/>
       <w:sz w:val="28"/>
       <w:szCs w:val="28"/>
     </w:rPr>
   </w:style>
-  <w:style w:type="paragraph" w:styleId="TextBody">
+  <w:style w:type="paragraph" w:styleId="BodyText">
     <w:name w:val="Body Text"/>
     <w:basedOn w:val="Normal"/>
     <w:pPr>
-      <w:spacing w:lineRule="auto" w:line="288" w:before="0" w:after="140"/>
+      <w:spacing w:after="140" w:line="288" w:lineRule="auto"/>
     </w:pPr>
-    <w:rPr/>
   </w:style>
   <w:style w:type="paragraph" w:styleId="List">
     <w:name w:val="List"/>
-    <w:basedOn w:val="TextBody"/>
-    <w:pPr/>
-    <w:rPr/>
+    <w:basedOn w:val="BodyText"/>
   </w:style>
   <w:style w:type="paragraph" w:styleId="Caption">
-    <w:name w:val="Caption"/>
-    <w:basedOn w:val="Normal"/>
-    <w:qFormat/>
-    <w:pPr>
-      <w:suppressLineNumbers/>
-      <w:spacing w:before="120" w:after="120"/>
-    </w:pPr>
-    <w:rPr>
-      <w:rFonts w:cs="FreeSans"/>
-      <w:i/>
-      <w:iCs/>
-      <w:sz w:val="24"/>
-      <w:szCs w:val="24"/>
-    </w:rPr>
-  </w:style>
-  <w:style w:type="paragraph" w:styleId="Index">
-    <w:name w:val="Index"/>
-    <w:basedOn w:val="Normal"/>
-    <w:qFormat/>
-    <w:pPr>
-      <w:suppressLineNumbers/>
-    </w:pPr>
-    <w:rPr>
-      <w:rFonts w:cs="FreeSans"/>
-    </w:rPr>
-  </w:style>
-  <w:style w:type="paragraph" w:styleId="Titolo1" w:customStyle="1">
-    <w:name w:val="Titolo1"/>
-    <w:basedOn w:val="Normal"/>
-    <w:next w:val="TextBody"/>
-    <w:qFormat/>
-    <w:pPr>
-      <w:keepNext w:val="true"/>
-      <w:spacing w:before="240" w:after="120"/>
-    </w:pPr>
-    <w:rPr>
-      <w:rFonts w:ascii="Liberation Sans" w:hAnsi="Liberation Sans"/>
-      <w:sz w:val="28"/>
-      <w:szCs w:val="28"/>
-    </w:rPr>
-  </w:style>
-  <w:style w:type="paragraph" w:styleId="Caption1">
     <w:name w:val="caption"/>
     <w:basedOn w:val="Normal"/>
     <w:qFormat/>
@@ -3024,44 +2782,56 @@
       <w:iCs/>
     </w:rPr>
   </w:style>
-  <w:style w:type="paragraph" w:styleId="Indice" w:customStyle="1">
+  <w:style w:type="paragraph" w:customStyle="1" w:styleId="Index">
+    <w:name w:val="Index"/>
+    <w:basedOn w:val="Normal"/>
+    <w:qFormat/>
+    <w:pPr>
+      <w:suppressLineNumbers/>
+    </w:pPr>
+  </w:style>
+  <w:style w:type="paragraph" w:customStyle="1" w:styleId="Titolo1">
+    <w:name w:val="Titolo1"/>
+    <w:basedOn w:val="Normal"/>
+    <w:next w:val="BodyText"/>
+    <w:qFormat/>
+    <w:pPr>
+      <w:keepNext/>
+      <w:spacing w:before="240" w:after="120"/>
+    </w:pPr>
+    <w:rPr>
+      <w:rFonts w:ascii="Liberation Sans" w:hAnsi="Liberation Sans"/>
+      <w:sz w:val="28"/>
+      <w:szCs w:val="28"/>
+    </w:rPr>
+  </w:style>
+  <w:style w:type="paragraph" w:customStyle="1" w:styleId="Indice">
     <w:name w:val="Indice"/>
     <w:basedOn w:val="Normal"/>
     <w:qFormat/>
     <w:pPr>
       <w:suppressLineNumbers/>
     </w:pPr>
-    <w:rPr/>
   </w:style>
-  <w:style w:type="paragraph" w:styleId="Predefinito" w:customStyle="1">
+  <w:style w:type="paragraph" w:customStyle="1" w:styleId="Predefinito">
     <w:name w:val="Predefinito"/>
     <w:qFormat/>
-    <w:pPr>
-      <w:widowControl/>
-      <w:suppressAutoHyphens w:val="true"/>
-      <w:bidi w:val="0"/>
-      <w:spacing w:before="0" w:after="0"/>
-      <w:jc w:val="left"/>
-    </w:pPr>
     <w:rPr>
-      <w:rFonts w:ascii="Times New Roman" w:hAnsi="Times New Roman" w:eastAsia="Times New Roman" w:cs="Times New Roman"/>
+      <w:rFonts w:ascii="Times New Roman" w:eastAsia="Times New Roman" w:hAnsi="Times New Roman" w:cs="Times New Roman"/>
       <w:color w:val="00000A"/>
-      <w:kern w:val="0"/>
       <w:sz w:val="24"/>
-      <w:szCs w:val="24"/>
-      <w:lang w:val="en-US" w:bidi="ar-SA" w:eastAsia="zh-CN"/>
+      <w:lang w:val="en-US" w:bidi="ar-SA"/>
     </w:rPr>
   </w:style>
-  <w:style w:type="paragraph" w:styleId="Contenutotabella" w:customStyle="1">
+  <w:style w:type="paragraph" w:customStyle="1" w:styleId="Contenutotabella">
     <w:name w:val="Contenuto tabella"/>
     <w:basedOn w:val="Predefinito"/>
     <w:qFormat/>
     <w:pPr>
       <w:suppressLineNumbers/>
     </w:pPr>
-    <w:rPr/>
   </w:style>
-  <w:style w:type="paragraph" w:styleId="Titolotabella" w:customStyle="1">
+  <w:style w:type="paragraph" w:customStyle="1" w:styleId="Titolotabella">
     <w:name w:val="Titolo tabella"/>
     <w:basedOn w:val="Contenutotabella"/>
     <w:qFormat/>
@@ -3078,14 +2848,13 @@
     <w:basedOn w:val="Normal"/>
     <w:uiPriority w:val="34"/>
     <w:qFormat/>
-    <w:rsid w:val="005d1ac7"/>
+    <w:rsid w:val="005D1AC7"/>
     <w:pPr>
-      <w:spacing w:before="0" w:after="0"/>
-      <w:ind w:left="720" w:hanging="0"/>
+      <w:ind w:left="720"/>
       <w:contextualSpacing/>
     </w:pPr>
     <w:rPr>
-      <w:rFonts w:ascii="Times New Roman" w:hAnsi="Times New Roman" w:eastAsia="Times New Roman" w:cs="Times New Roman"/>
+      <w:rFonts w:ascii="Times New Roman" w:eastAsia="Times New Roman" w:hAnsi="Times New Roman" w:cs="Times New Roman"/>
       <w:color w:val="auto"/>
       <w:lang w:val="en-US" w:eastAsia="en-US" w:bidi="ar-SA"/>
     </w:rPr>
@@ -3098,71 +2867,41 @@
     <w:semiHidden/>
     <w:unhideWhenUsed/>
     <w:qFormat/>
-    <w:rsid w:val="00a32c7a"/>
-    <w:pPr/>
+    <w:rsid w:val="00A32C7A"/>
     <w:rPr>
       <w:rFonts w:ascii="Segoe UI" w:hAnsi="Segoe UI" w:cs="Mangal"/>
       <w:sz w:val="18"/>
       <w:szCs w:val="16"/>
     </w:rPr>
   </w:style>
-  <w:style w:type="paragraph" w:styleId="Default" w:customStyle="1">
+  <w:style w:type="paragraph" w:customStyle="1" w:styleId="Default">
     <w:name w:val="Default"/>
     <w:qFormat/>
-    <w:rsid w:val="00422b6f"/>
-    <w:pPr>
-      <w:widowControl/>
-      <w:bidi w:val="0"/>
-      <w:spacing w:before="0" w:after="0"/>
-      <w:jc w:val="left"/>
-    </w:pPr>
+    <w:rsid w:val="00422B6F"/>
     <w:rPr>
-      <w:rFonts w:ascii="Times New Roman" w:hAnsi="Times New Roman" w:cs="Times New Roman" w:eastAsia="Noto Sans CJK SC Regular"/>
+      <w:rFonts w:ascii="Times New Roman" w:hAnsi="Times New Roman" w:cs="Times New Roman"/>
       <w:color w:val="000000"/>
-      <w:kern w:val="0"/>
       <w:sz w:val="24"/>
-      <w:szCs w:val="24"/>
-      <w:lang w:bidi="ar-SA" w:val="it-IT" w:eastAsia="zh-CN"/>
+      <w:lang w:bidi="ar-SA"/>
     </w:rPr>
-  </w:style>
-  <w:style w:type="numbering" w:styleId="NoList" w:default="1">
-    <w:name w:val="No List"/>
-    <w:uiPriority w:val="99"/>
-    <w:semiHidden/>
-    <w:unhideWhenUsed/>
-    <w:qFormat/>
-  </w:style>
-  <w:style w:type="table" w:default="1" w:styleId="TableNormal">
-    <w:name w:val="Normal Table"/>
-    <w:uiPriority w:val="99"/>
-    <w:semiHidden/>
-    <w:unhideWhenUsed/>
-    <w:tblPr>
-      <w:tblCellMar>
-        <w:top w:w="0" w:type="dxa"/>
-        <w:left w:w="108" w:type="dxa"/>
-        <w:bottom w:w="0" w:type="dxa"/>
-        <w:right w:w="108" w:type="dxa"/>
-      </w:tblCellMar>
-    </w:tblPr>
   </w:style>
   <w:style w:type="table" w:styleId="TableGrid">
     <w:name w:val="Table Grid"/>
     <w:basedOn w:val="TableNormal"/>
     <w:uiPriority w:val="59"/>
-    <w:rsid w:val="005d1ac7"/>
+    <w:rsid w:val="005D1AC7"/>
     <w:rPr>
+      <w:szCs w:val="20"/>
       <w:lang w:val="en-US" w:eastAsia="en-US" w:bidi="ar-SA"/>
-      <w:szCs w:val="20"/>
     </w:rPr>
     <w:tblPr>
       <w:tblBorders>
-        <w:top w:val="single" w:color="auto" w:sz="4" w:space="0"/>
-        <w:left w:val="single" w:color="auto" w:sz="4" w:space="0"/>
-        <w:bottom w:val="single" w:color="auto" w:sz="4" w:space="0"/>
-        <w:right w:val="single" w:color="auto" w:sz="4" w:space="0"/>
-        <w:insideH w:val="single" w:color="auto" w:sz="4" w:space="0"/>
-        <w:insideV w:val="single" w:color="auto" w:sz="4" w:space="0"/>
+        <w:top w:val="single" w:sz="4" w:space="0" w:color="auto"/>
+        <w:left w:val="single" w:sz="4" w:space="0" w:color="auto"/>
+        <w:bottom w:val="single" w:sz="4" w:space="0" w:color="auto"/>
+        <w:right w:val="single" w:sz="4" w:space="0" w:color="auto"/>
+        <w:insideH w:val="single" w:sz="4" w:space="0" w:color="auto"/>
+        <w:insideV w:val="single" w:sz="4" w:space="0" w:color="auto"/>
       </w:tblBorders>
     </w:tblPr>
   </w:style>

</xml_diff>

<commit_message>
lab 7 arch finished, started lab 5 dsdbm
</commit_message>
<xml_diff>
--- a/PoliTO/ASE/lab/lab_07/lab_07_2023_2024.docx
+++ b/PoliTO/ASE/lab/lab_07/lab_07_2023_2024.docx
@@ -1,25 +1,33 @@
 
 <file path=word/document.xml><?xml version="1.0" encoding="utf-8"?>
-<w:document xmlns:wpc="http://schemas.microsoft.com/office/word/2010/wordprocessingCanvas" xmlns:cx="http://schemas.microsoft.com/office/drawing/2014/chartex" xmlns:cx1="http://schemas.microsoft.com/office/drawing/2015/9/8/chartex" xmlns:cx2="http://schemas.microsoft.com/office/drawing/2015/10/21/chartex" xmlns:cx3="http://schemas.microsoft.com/office/drawing/2016/5/9/chartex" xmlns:cx4="http://schemas.microsoft.com/office/drawing/2016/5/10/chartex" xmlns:cx5="http://schemas.microsoft.com/office/drawing/2016/5/11/chartex" xmlns:cx6="http://schemas.microsoft.com/office/drawing/2016/5/12/chartex" xmlns:cx7="http://schemas.microsoft.com/office/drawing/2016/5/13/chartex" xmlns:cx8="http://schemas.microsoft.com/office/drawing/2016/5/14/chartex" xmlns:mc="http://schemas.openxmlformats.org/markup-compatibility/2006" xmlns:aink="http://schemas.microsoft.com/office/drawing/2016/ink" xmlns:am3d="http://schemas.microsoft.com/office/drawing/2017/model3d" xmlns:o="urn:schemas-microsoft-com:office:office" xmlns:oel="http://schemas.microsoft.com/office/2019/extlst" xmlns:r="http://schemas.openxmlformats.org/officeDocument/2006/relationships" xmlns:m="http://schemas.openxmlformats.org/officeDocument/2006/math" xmlns:v="urn:schemas-microsoft-com:vml" xmlns:wp14="http://schemas.microsoft.com/office/word/2010/wordprocessingDrawing" xmlns:wp="http://schemas.openxmlformats.org/drawingml/2006/wordprocessingDrawing" xmlns:w10="urn:schemas-microsoft-com:office:word" xmlns:w="http://schemas.openxmlformats.org/wordprocessingml/2006/main" xmlns:w14="http://schemas.microsoft.com/office/word/2010/wordml" xmlns:w15="http://schemas.microsoft.com/office/word/2012/wordml" xmlns:w16cex="http://schemas.microsoft.com/office/word/2018/wordml/cex" xmlns:w16cid="http://schemas.microsoft.com/office/word/2016/wordml/cid" xmlns:w16="http://schemas.microsoft.com/office/word/2018/wordml" xmlns:w16sdtdh="http://schemas.microsoft.com/office/word/2020/wordml/sdtdatahash" xmlns:w16se="http://schemas.microsoft.com/office/word/2015/wordml/symex" xmlns:wpg="http://schemas.microsoft.com/office/word/2010/wordprocessingGroup" xmlns:wpi="http://schemas.microsoft.com/office/word/2010/wordprocessingInk" xmlns:wne="http://schemas.microsoft.com/office/word/2006/wordml" xmlns:wps="http://schemas.microsoft.com/office/word/2010/wordprocessingShape" mc:Ignorable="w14 w15 w16se w16cid w16 w16cex w16sdtdh wp14">
+<w:document xmlns:o="urn:schemas-microsoft-com:office:office" xmlns:r="http://schemas.openxmlformats.org/officeDocument/2006/relationships" xmlns:v="urn:schemas-microsoft-com:vml" xmlns:w="http://schemas.openxmlformats.org/wordprocessingml/2006/main" xmlns:w10="urn:schemas-microsoft-com:office:word" xmlns:wp="http://schemas.openxmlformats.org/drawingml/2006/wordprocessingDrawing" xmlns:wps="http://schemas.microsoft.com/office/word/2010/wordprocessingShape" xmlns:wpg="http://schemas.microsoft.com/office/word/2010/wordprocessingGroup" xmlns:mc="http://schemas.openxmlformats.org/markup-compatibility/2006" xmlns:wp14="http://schemas.microsoft.com/office/word/2010/wordprocessingDrawing" xmlns:w14="http://schemas.microsoft.com/office/word/2010/wordml" xmlns:w15="http://schemas.microsoft.com/office/word/2012/wordml" mc:Ignorable="w14 wp14 w15">
   <w:body>
     <w:tbl>
       <w:tblPr>
         <w:tblStyle w:val="TableGrid"/>
         <w:tblW w:w="9351" w:type="dxa"/>
+        <w:jc w:val="left"/>
+        <w:tblInd w:w="0" w:type="dxa"/>
         <w:tblLayout w:type="fixed"/>
-        <w:tblLook w:val="04A0" w:firstRow="1" w:lastRow="0" w:firstColumn="1" w:lastColumn="0" w:noHBand="0" w:noVBand="1"/>
+        <w:tblCellMar>
+          <w:top w:w="0" w:type="dxa"/>
+          <w:left w:w="108" w:type="dxa"/>
+          <w:bottom w:w="0" w:type="dxa"/>
+          <w:right w:w="108" w:type="dxa"/>
+        </w:tblCellMar>
+        <w:tblLook w:val="04a0" w:noHBand="0" w:noVBand="1" w:firstColumn="1" w:lastRow="0" w:lastColumn="0" w:firstRow="1"/>
       </w:tblPr>
       <w:tblGrid>
-        <w:gridCol w:w="3680"/>
+        <w:gridCol w:w="3679"/>
         <w:gridCol w:w="5671"/>
       </w:tblGrid>
       <w:tr>
         <w:trPr>
-          <w:trHeight w:val="699"/>
+          <w:trHeight w:val="699" w:hRule="atLeast"/>
         </w:trPr>
         <w:tc>
           <w:tcPr>
-            <w:tcW w:w="3680" w:type="dxa"/>
+            <w:tcW w:w="3679" w:type="dxa"/>
             <w:tcBorders>
               <w:bottom w:val="nil"/>
               <w:right w:val="nil"/>
@@ -27,17 +35,25 @@
           </w:tcPr>
           <w:p>
             <w:pPr>
+              <w:pStyle w:val="Normal"/>
+              <w:widowControl/>
+              <w:suppressAutoHyphens w:val="true"/>
+              <w:spacing w:before="0" w:after="0"/>
               <w:jc w:val="center"/>
               <w:rPr>
+                <w:b/>
                 <w:b/>
                 <w:lang w:val="it-IT"/>
               </w:rPr>
             </w:pPr>
             <w:r>
               <w:rPr>
-                <w:rFonts w:ascii="Times New Roman" w:eastAsia="Times New Roman" w:hAnsi="Times New Roman" w:cs="Times New Roman"/>
+                <w:rFonts w:eastAsia="Times New Roman" w:cs="Times New Roman" w:ascii="Times New Roman" w:hAnsi="Times New Roman"/>
                 <w:b/>
-                <w:lang w:val="it-IT"/>
+                <w:kern w:val="0"/>
+                <w:sz w:val="20"/>
+                <w:szCs w:val="20"/>
+                <w:lang w:val="it-IT" w:eastAsia="en-US" w:bidi="ar-SA"/>
               </w:rPr>
               <w:t>Architetture dei Sistemi di Elaborazione</w:t>
             </w:r>
@@ -45,7 +61,7 @@
         </w:tc>
         <w:tc>
           <w:tcPr>
-            <w:tcW w:w="5670" w:type="dxa"/>
+            <w:tcW w:w="5671" w:type="dxa"/>
             <w:tcBorders>
               <w:left w:val="nil"/>
               <w:bottom w:val="nil"/>
@@ -53,47 +69,71 @@
           </w:tcPr>
           <w:p>
             <w:pPr>
+              <w:pStyle w:val="Normal"/>
+              <w:widowControl/>
+              <w:suppressAutoHyphens w:val="true"/>
+              <w:spacing w:before="0" w:after="0"/>
               <w:jc w:val="center"/>
               <w:rPr>
-                <w:rFonts w:ascii="Times New Roman" w:eastAsia="Times New Roman" w:hAnsi="Times New Roman" w:cs="Times New Roman"/>
+                <w:rFonts w:ascii="Times New Roman" w:hAnsi="Times New Roman" w:eastAsia="Times New Roman" w:cs="Times New Roman"/>
               </w:rPr>
             </w:pPr>
             <w:r>
               <w:rPr>
-                <w:rFonts w:ascii="Times New Roman" w:eastAsia="Times New Roman" w:hAnsi="Times New Roman" w:cs="Times New Roman"/>
-              </w:rPr>
-              <w:t xml:space="preserve">Delivery date: </w:t>
+                <w:rFonts w:eastAsia="Times New Roman" w:cs="Times New Roman" w:ascii="Times New Roman" w:hAnsi="Times New Roman"/>
+                <w:kern w:val="0"/>
+                <w:sz w:val="20"/>
+                <w:szCs w:val="20"/>
+                <w:lang w:val="en-US" w:eastAsia="en-US" w:bidi="ar-SA"/>
+              </w:rPr>
+              <w:t>Delivery date:</w:t>
             </w:r>
           </w:p>
           <w:p>
             <w:pPr>
+              <w:pStyle w:val="Normal"/>
+              <w:widowControl/>
+              <w:suppressAutoHyphens w:val="true"/>
+              <w:spacing w:before="0" w:after="0"/>
               <w:jc w:val="center"/>
               <w:rPr>
-                <w:rFonts w:ascii="Times New Roman" w:eastAsia="Times New Roman" w:hAnsi="Times New Roman" w:cs="Times New Roman"/>
+                <w:rFonts w:ascii="Times New Roman" w:hAnsi="Times New Roman" w:eastAsia="Times New Roman" w:cs="Times New Roman"/>
               </w:rPr>
             </w:pPr>
             <w:r>
               <w:rPr>
-                <w:rFonts w:ascii="Times New Roman" w:eastAsia="Times New Roman" w:hAnsi="Times New Roman" w:cs="Times New Roman"/>
+                <w:rFonts w:eastAsia="Times New Roman" w:cs="Times New Roman" w:ascii="Times New Roman" w:hAnsi="Times New Roman"/>
+                <w:kern w:val="0"/>
+                <w:sz w:val="20"/>
+                <w:szCs w:val="20"/>
                 <w:highlight w:val="red"/>
                 <w:u w:val="single"/>
+                <w:lang w:val="en-US" w:eastAsia="en-US" w:bidi="ar-SA"/>
               </w:rPr>
               <w:t>7</w:t>
             </w:r>
             <w:r>
               <w:rPr>
-                <w:rFonts w:ascii="Times New Roman" w:eastAsia="Times New Roman" w:hAnsi="Times New Roman" w:cs="Times New Roman"/>
+                <w:rFonts w:eastAsia="Times New Roman" w:cs="Times New Roman" w:ascii="Times New Roman" w:hAnsi="Times New Roman"/>
+                <w:kern w:val="0"/>
+                <w:sz w:val="20"/>
+                <w:szCs w:val="20"/>
                 <w:highlight w:val="red"/>
                 <w:u w:val="single"/>
                 <w:vertAlign w:val="superscript"/>
+                <w:lang w:val="en-US" w:eastAsia="en-US" w:bidi="ar-SA"/>
               </w:rPr>
               <w:t>th</w:t>
             </w:r>
             <w:r>
               <w:rPr>
-                <w:rFonts w:ascii="Times New Roman" w:eastAsia="Times New Roman" w:hAnsi="Times New Roman" w:cs="Times New Roman"/>
+                <w:rFonts w:eastAsia="Times New Roman" w:cs="Times New Roman" w:ascii="Times New Roman" w:hAnsi="Times New Roman"/>
+                <w:kern w:val="0"/>
+                <w:sz w:val="20"/>
+                <w:szCs w:val="20"/>
                 <w:highlight w:val="red"/>
                 <w:u w:val="single"/>
+                <w:lang w:val="en-US" w:eastAsia="en-US" w:bidi="ar-SA"/>
               </w:rPr>
               <w:t xml:space="preserve"> December 2023</w:t>
             </w:r>
@@ -102,11 +142,11 @@
       </w:tr>
       <w:tr>
         <w:trPr>
-          <w:trHeight w:val="294"/>
+          <w:trHeight w:val="294" w:hRule="atLeast"/>
         </w:trPr>
         <w:tc>
           <w:tcPr>
-            <w:tcW w:w="3680" w:type="dxa"/>
+            <w:tcW w:w="3679" w:type="dxa"/>
             <w:tcBorders>
               <w:top w:val="nil"/>
               <w:right w:val="nil"/>
@@ -114,30 +154,48 @@
           </w:tcPr>
           <w:p>
             <w:pPr>
+              <w:pStyle w:val="Normal"/>
+              <w:widowControl/>
+              <w:suppressAutoHyphens w:val="true"/>
+              <w:spacing w:before="0" w:after="0"/>
               <w:jc w:val="center"/>
               <w:rPr>
+                <w:b/>
                 <w:b/>
               </w:rPr>
             </w:pPr>
             <w:r>
               <w:rPr>
-                <w:rFonts w:ascii="Times New Roman" w:eastAsia="Times New Roman" w:hAnsi="Times New Roman" w:cs="Times New Roman"/>
+                <w:rFonts w:eastAsia="Times New Roman" w:cs="Times New Roman" w:ascii="Times New Roman" w:hAnsi="Times New Roman"/>
                 <w:b/>
-              </w:rPr>
-              <w:t xml:space="preserve">Laboratory </w:t>
+                <w:kern w:val="0"/>
+                <w:sz w:val="20"/>
+                <w:szCs w:val="20"/>
+                <w:lang w:val="en-US" w:eastAsia="en-US" w:bidi="ar-SA"/>
+              </w:rPr>
+              <w:t>Laboratory</w:t>
             </w:r>
           </w:p>
           <w:p>
             <w:pPr>
+              <w:pStyle w:val="Normal"/>
+              <w:widowControl/>
+              <w:suppressAutoHyphens w:val="true"/>
+              <w:spacing w:before="0" w:after="0"/>
               <w:jc w:val="center"/>
               <w:rPr>
+                <w:b/>
                 <w:b/>
               </w:rPr>
             </w:pPr>
             <w:r>
               <w:rPr>
-                <w:rFonts w:ascii="Times New Roman" w:eastAsia="Times New Roman" w:hAnsi="Times New Roman" w:cs="Times New Roman"/>
+                <w:rFonts w:eastAsia="Times New Roman" w:cs="Times New Roman" w:ascii="Times New Roman" w:hAnsi="Times New Roman"/>
                 <w:b/>
+                <w:kern w:val="0"/>
+                <w:sz w:val="20"/>
+                <w:szCs w:val="20"/>
+                <w:lang w:val="en-US" w:eastAsia="en-US" w:bidi="ar-SA"/>
               </w:rPr>
               <w:t>7</w:t>
             </w:r>
@@ -145,7 +203,7 @@
         </w:tc>
         <w:tc>
           <w:tcPr>
-            <w:tcW w:w="5670" w:type="dxa"/>
+            <w:tcW w:w="5671" w:type="dxa"/>
             <w:tcBorders>
               <w:top w:val="nil"/>
               <w:left w:val="nil"/>
@@ -153,27 +211,43 @@
           </w:tcPr>
           <w:p>
             <w:pPr>
+              <w:pStyle w:val="Normal"/>
+              <w:widowControl/>
+              <w:suppressAutoHyphens w:val="true"/>
+              <w:spacing w:before="0" w:after="0"/>
               <w:jc w:val="both"/>
               <w:rPr>
-                <w:rFonts w:ascii="Times New Roman" w:eastAsia="Times New Roman" w:hAnsi="Times New Roman" w:cs="Times New Roman"/>
+                <w:rFonts w:ascii="Times New Roman" w:hAnsi="Times New Roman" w:eastAsia="Times New Roman" w:cs="Times New Roman"/>
               </w:rPr>
             </w:pPr>
             <w:r>
               <w:rPr>
-                <w:rFonts w:ascii="Times New Roman" w:eastAsia="Times New Roman" w:hAnsi="Times New Roman" w:cs="Times New Roman"/>
+                <w:rFonts w:eastAsia="Times New Roman" w:cs="Times New Roman" w:ascii="Times New Roman" w:hAnsi="Times New Roman"/>
+                <w:kern w:val="0"/>
+                <w:sz w:val="20"/>
+                <w:szCs w:val="20"/>
+                <w:lang w:val="en-US" w:eastAsia="en-US" w:bidi="ar-SA"/>
               </w:rPr>
               <w:t xml:space="preserve">Expected delivery of </w:t>
             </w:r>
             <w:r>
               <w:rPr>
-                <w:rFonts w:ascii="Times New Roman" w:eastAsia="Times New Roman" w:hAnsi="Times New Roman" w:cs="Times New Roman"/>
+                <w:rFonts w:eastAsia="Times New Roman" w:cs="Times New Roman" w:ascii="Times New Roman" w:hAnsi="Times New Roman"/>
+                <w:kern w:val="0"/>
+                <w:sz w:val="20"/>
+                <w:szCs w:val="20"/>
                 <w:highlight w:val="yellow"/>
+                <w:lang w:val="en-US" w:eastAsia="en-US" w:bidi="ar-SA"/>
               </w:rPr>
               <w:t>lab_07.zip</w:t>
             </w:r>
             <w:r>
               <w:rPr>
-                <w:rFonts w:ascii="Times New Roman" w:eastAsia="Times New Roman" w:hAnsi="Times New Roman" w:cs="Times New Roman"/>
+                <w:rFonts w:eastAsia="Times New Roman" w:cs="Times New Roman" w:ascii="Times New Roman" w:hAnsi="Times New Roman"/>
+                <w:kern w:val="0"/>
+                <w:sz w:val="20"/>
+                <w:szCs w:val="20"/>
+                <w:lang w:val="en-US" w:eastAsia="en-US" w:bidi="ar-SA"/>
               </w:rPr>
               <w:t xml:space="preserve"> must include:</w:t>
             </w:r>
@@ -181,27 +255,51 @@
           <w:p>
             <w:pPr>
               <w:pStyle w:val="ListParagraph"/>
+              <w:widowControl/>
               <w:numPr>
                 <w:ilvl w:val="0"/>
                 <w:numId w:val="1"/>
               </w:numPr>
+              <w:suppressAutoHyphens w:val="true"/>
+              <w:spacing w:before="0" w:after="0"/>
+              <w:contextualSpacing/>
               <w:jc w:val="both"/>
+              <w:rPr>
+                <w:kern w:val="0"/>
+                <w:szCs w:val="20"/>
+              </w:rPr>
             </w:pPr>
             <w:r>
-              <w:t xml:space="preserve">zipped project folder of the exercises 1 and 2 </w:t>
+              <w:rPr>
+                <w:kern w:val="0"/>
+                <w:szCs w:val="20"/>
+              </w:rPr>
+              <w:t>zipped project folder of the exercises 1 and 2</w:t>
             </w:r>
           </w:p>
           <w:p>
             <w:pPr>
               <w:pStyle w:val="ListParagraph"/>
+              <w:widowControl/>
               <w:numPr>
                 <w:ilvl w:val="0"/>
                 <w:numId w:val="1"/>
               </w:numPr>
+              <w:suppressAutoHyphens w:val="true"/>
+              <w:spacing w:before="0" w:after="0"/>
+              <w:contextualSpacing/>
               <w:jc w:val="both"/>
+              <w:rPr>
+                <w:kern w:val="0"/>
+                <w:szCs w:val="20"/>
+              </w:rPr>
             </w:pPr>
             <w:r>
-              <w:t xml:space="preserve">this document compiled possibly in pdf format. </w:t>
+              <w:rPr>
+                <w:kern w:val="0"/>
+                <w:szCs w:val="20"/>
+              </w:rPr>
+              <w:t>this document compiled possibly in pdf format.</w:t>
             </w:r>
           </w:p>
         </w:tc>
@@ -209,15 +307,24 @@
     </w:tbl>
     <w:p>
       <w:pPr>
+        <w:pStyle w:val="Normal"/>
         <w:rPr>
           <w:rFonts w:eastAsia="Calibri"/>
           <w:szCs w:val="20"/>
           <w:lang w:val="en-GB" w:eastAsia="en-GB"/>
         </w:rPr>
       </w:pPr>
-    </w:p>
-    <w:p>
-      <w:pPr>
+      <w:r>
+        <w:rPr>
+          <w:rFonts w:eastAsia="Calibri"/>
+          <w:szCs w:val="20"/>
+          <w:lang w:val="en-GB" w:eastAsia="en-GB"/>
+        </w:rPr>
+      </w:r>
+    </w:p>
+    <w:p>
+      <w:pPr>
+        <w:pStyle w:val="Normal"/>
         <w:jc w:val="center"/>
         <w:rPr>
           <w:rFonts w:eastAsia="Calibri"/>
@@ -227,11 +334,9 @@
         </w:rPr>
       </w:pPr>
       <w:r>
-        <w:rPr>
-          <w:noProof/>
-        </w:rPr>
+        <w:rPr/>
         <w:drawing>
-          <wp:inline distT="0" distB="0" distL="0" distR="0" wp14:anchorId="62718D8A" wp14:editId="394FD1D5">
+          <wp:inline distT="0" distB="0" distL="0" distR="0">
             <wp:extent cx="2642870" cy="1593850"/>
             <wp:effectExtent l="0" t="0" r="0" b="0"/>
             <wp:docPr id="1" name="Picture 1" descr="Immagine che contiene sport, gioco atletico, tennis, giocatore&#10;&#10;Description automatically generated"/>
@@ -248,7 +353,7 @@
                     </pic:cNvPicPr>
                   </pic:nvPicPr>
                   <pic:blipFill>
-                    <a:blip r:embed="rId5"/>
+                    <a:blip r:embed="rId2"/>
                     <a:stretch>
                       <a:fillRect/>
                     </a:stretch>
@@ -275,18 +380,19 @@
         <w:jc w:val="both"/>
         <w:rPr>
           <w:b/>
-          <w:sz w:val="23"/>
-          <w:szCs w:val="23"/>
-          <w:lang w:val="en-US"/>
-        </w:rPr>
-      </w:pPr>
-      <w:r>
-        <w:rPr>
           <w:b/>
           <w:sz w:val="23"/>
           <w:szCs w:val="23"/>
           <w:lang w:val="en-US"/>
         </w:rPr>
+      </w:pPr>
+      <w:r>
+        <w:rPr>
+          <w:b/>
+          <w:sz w:val="23"/>
+          <w:szCs w:val="23"/>
+          <w:lang w:val="en-US"/>
+        </w:rPr>
         <w:t xml:space="preserve">Exercise 1) </w:t>
       </w:r>
     </w:p>
@@ -296,11 +402,20 @@
         <w:jc w:val="both"/>
         <w:rPr>
           <w:b/>
-          <w:sz w:val="23"/>
-          <w:szCs w:val="23"/>
-          <w:lang w:val="en-US"/>
-        </w:rPr>
-      </w:pPr>
+          <w:b/>
+          <w:sz w:val="23"/>
+          <w:szCs w:val="23"/>
+          <w:lang w:val="en-US"/>
+        </w:rPr>
+      </w:pPr>
+      <w:r>
+        <w:rPr>
+          <w:b/>
+          <w:sz w:val="23"/>
+          <w:szCs w:val="23"/>
+          <w:lang w:val="en-US"/>
+        </w:rPr>
+      </w:r>
     </w:p>
     <w:p>
       <w:pPr>
@@ -367,6 +482,13 @@
           <w:lang w:val="en-GB"/>
         </w:rPr>
       </w:pPr>
+      <w:r>
+        <w:rPr>
+          <w:sz w:val="23"/>
+          <w:szCs w:val="23"/>
+          <w:lang w:val="en-GB"/>
+        </w:rPr>
+      </w:r>
     </w:p>
     <w:p>
       <w:pPr>
@@ -380,61 +502,37 @@
       </w:pPr>
       <w:r>
         <w:rPr>
+          <w:rFonts w:cs="Courier New" w:ascii="Courier New" w:hAnsi="Courier New"/>
+          <w:sz w:val="20"/>
+          <w:szCs w:val="20"/>
+          <w:lang w:val="en-US"/>
+        </w:rPr>
+        <w:t>Days</w:t>
+        <w:tab/>
+        <w:tab/>
+        <w:tab/>
+        <w:tab/>
+        <w:t>DCB 0x01, 0x02, 0x03, 0x04, 0x05, 0x06, 0x07</w:t>
+      </w:r>
+    </w:p>
+    <w:p>
+      <w:pPr>
+        <w:pStyle w:val="Default"/>
+        <w:rPr>
           <w:rFonts w:ascii="Courier New" w:hAnsi="Courier New" w:cs="Courier New"/>
           <w:sz w:val="20"/>
           <w:szCs w:val="20"/>
           <w:lang w:val="en-US"/>
         </w:rPr>
-        <w:t>Days</w:t>
-      </w:r>
-      <w:r>
-        <w:rPr>
-          <w:rFonts w:ascii="Courier New" w:hAnsi="Courier New" w:cs="Courier New"/>
+      </w:pPr>
+      <w:r>
+        <w:rPr>
+          <w:rFonts w:cs="Courier New" w:ascii="Courier New" w:hAnsi="Courier New"/>
           <w:sz w:val="20"/>
           <w:szCs w:val="20"/>
           <w:lang w:val="en-US"/>
         </w:rPr>
-        <w:tab/>
-      </w:r>
-      <w:r>
-        <w:rPr>
-          <w:rFonts w:ascii="Courier New" w:hAnsi="Courier New" w:cs="Courier New"/>
-          <w:sz w:val="20"/>
-          <w:szCs w:val="20"/>
-          <w:lang w:val="en-US"/>
-        </w:rPr>
-        <w:tab/>
-      </w:r>
-      <w:r>
-        <w:rPr>
-          <w:rFonts w:ascii="Courier New" w:hAnsi="Courier New" w:cs="Courier New"/>
-          <w:sz w:val="20"/>
-          <w:szCs w:val="20"/>
-          <w:lang w:val="en-US"/>
-        </w:rPr>
-        <w:tab/>
-      </w:r>
-      <w:r>
-        <w:rPr>
-          <w:rFonts w:ascii="Courier New" w:hAnsi="Courier New" w:cs="Courier New"/>
-          <w:sz w:val="20"/>
-          <w:szCs w:val="20"/>
-          <w:lang w:val="en-US"/>
-        </w:rPr>
-        <w:tab/>
-        <w:t>DCB 0x01, 0x02, 0x03, 0x04, 0x05, 0x06, 0x07</w:t>
-      </w:r>
-    </w:p>
-    <w:p>
-      <w:pPr>
-        <w:pStyle w:val="Default"/>
-        <w:rPr>
-          <w:rFonts w:ascii="Courier New" w:hAnsi="Courier New" w:cs="Courier New"/>
-          <w:sz w:val="20"/>
-          <w:szCs w:val="20"/>
-          <w:lang w:val="en-US"/>
-        </w:rPr>
-      </w:pPr>
+      </w:r>
     </w:p>
     <w:p>
       <w:pPr>
@@ -449,30 +547,14 @@
       </w:pPr>
       <w:r>
         <w:rPr>
-          <w:rFonts w:ascii="Courier New" w:hAnsi="Courier New" w:cs="Courier New"/>
+          <w:rFonts w:cs="Courier New" w:ascii="Courier New" w:hAnsi="Courier New"/>
           <w:sz w:val="20"/>
           <w:szCs w:val="20"/>
           <w:lang w:val="en-GB"/>
         </w:rPr>
         <w:t xml:space="preserve">Calories_food </w:t>
-      </w:r>
-      <w:r>
-        <w:rPr>
-          <w:rFonts w:ascii="Courier New" w:hAnsi="Courier New" w:cs="Courier New"/>
-          <w:sz w:val="20"/>
-          <w:szCs w:val="20"/>
-          <w:lang w:val="en-GB"/>
-        </w:rPr>
         <w:tab/>
         <w:t xml:space="preserve"> </w:t>
-      </w:r>
-      <w:r>
-        <w:rPr>
-          <w:rFonts w:ascii="Courier New" w:hAnsi="Courier New" w:cs="Courier New"/>
-          <w:sz w:val="20"/>
-          <w:szCs w:val="20"/>
-          <w:lang w:val="en-GB"/>
-        </w:rPr>
         <w:tab/>
         <w:t>DCD 0x06, 1300, 0x03, 1700, 0x02, 1200, 0x04, 1900</w:t>
       </w:r>
@@ -490,24 +572,55 @@
       </w:pPr>
       <w:r>
         <w:rPr>
+          <w:rFonts w:cs="Courier New" w:ascii="Courier New" w:hAnsi="Courier New"/>
+          <w:sz w:val="20"/>
+          <w:szCs w:val="20"/>
+          <w:lang w:val="fr-FR"/>
+        </w:rPr>
+        <w:t>DCD 0x05, 1110, 0x01, 1670, 0x07, 1000</w:t>
+      </w:r>
+    </w:p>
+    <w:p>
+      <w:pPr>
+        <w:pStyle w:val="Default"/>
+        <w:ind w:left="2160" w:hanging="2160"/>
+        <w:rPr>
+          <w:sz w:val="20"/>
+          <w:szCs w:val="20"/>
+          <w:lang w:val="fr-FR"/>
+        </w:rPr>
+      </w:pPr>
+      <w:r>
+        <w:rPr>
+          <w:sz w:val="20"/>
+          <w:szCs w:val="20"/>
+          <w:lang w:val="fr-FR"/>
+        </w:rPr>
+      </w:r>
+    </w:p>
+    <w:p>
+      <w:pPr>
+        <w:pStyle w:val="Default"/>
+        <w:rPr>
           <w:rFonts w:ascii="Courier New" w:hAnsi="Courier New" w:cs="Courier New"/>
           <w:sz w:val="20"/>
           <w:szCs w:val="20"/>
           <w:lang w:val="fr-FR"/>
         </w:rPr>
-        <w:t>DCD 0x05, 1110, 0x01, 1670, 0x07, 1000</w:t>
-      </w:r>
-    </w:p>
-    <w:p>
-      <w:pPr>
-        <w:pStyle w:val="Default"/>
-        <w:ind w:left="2160" w:hanging="2160"/>
-        <w:rPr>
+      </w:pPr>
+      <w:r>
+        <w:rPr>
+          <w:rFonts w:cs="Courier New" w:ascii="Courier New" w:hAnsi="Courier New"/>
           <w:sz w:val="20"/>
           <w:szCs w:val="20"/>
           <w:lang w:val="fr-FR"/>
         </w:rPr>
-      </w:pPr>
+        <w:t>Calories_sport</w:t>
+        <w:tab/>
+        <w:t xml:space="preserve"> </w:t>
+        <w:tab/>
+        <w:t>DCD 0x02, 500, 0x05, 800, 0x06, 400</w:t>
+      </w:r>
     </w:p>
     <w:p>
       <w:pPr>
@@ -521,856 +634,786 @@
       </w:pPr>
       <w:r>
         <w:rPr>
+          <w:rFonts w:cs="Courier New" w:ascii="Courier New" w:hAnsi="Courier New"/>
+          <w:sz w:val="20"/>
+          <w:szCs w:val="20"/>
+          <w:lang w:val="fr-FR"/>
+        </w:rPr>
+      </w:r>
+    </w:p>
+    <w:p>
+      <w:pPr>
+        <w:pStyle w:val="Default"/>
+        <w:rPr>
           <w:rFonts w:ascii="Courier New" w:hAnsi="Courier New" w:cs="Courier New"/>
           <w:sz w:val="20"/>
           <w:szCs w:val="20"/>
-          <w:lang w:val="fr-FR"/>
-        </w:rPr>
-        <w:t>Calories_sport</w:t>
-      </w:r>
-      <w:r>
+          <w:lang w:val="en-US"/>
+        </w:rPr>
+      </w:pPr>
+      <w:r>
+        <w:rPr>
+          <w:rFonts w:cs="Courier New" w:ascii="Courier New" w:hAnsi="Courier New"/>
+          <w:sz w:val="20"/>
+          <w:szCs w:val="20"/>
+          <w:lang w:val="en-US"/>
+        </w:rPr>
+        <w:t>Num_days</w:t>
+        <w:tab/>
+        <w:t xml:space="preserve"> </w:t>
+        <w:tab/>
+        <w:tab/>
+        <w:t>DCB 7</w:t>
+      </w:r>
+    </w:p>
+    <w:p>
+      <w:pPr>
+        <w:pStyle w:val="Default"/>
         <w:rPr>
           <w:rFonts w:ascii="Courier New" w:hAnsi="Courier New" w:cs="Courier New"/>
           <w:sz w:val="20"/>
           <w:szCs w:val="20"/>
-          <w:lang w:val="fr-FR"/>
-        </w:rPr>
+          <w:lang w:val="en-US"/>
+        </w:rPr>
+      </w:pPr>
+      <w:r>
+        <w:rPr>
+          <w:rFonts w:cs="Courier New" w:ascii="Courier New" w:hAnsi="Courier New"/>
+          <w:sz w:val="20"/>
+          <w:szCs w:val="20"/>
+          <w:lang w:val="en-US"/>
+        </w:rPr>
+        <w:t>Num_days_sport</w:t>
         <w:tab/>
+        <w:tab/>
+        <w:t>DCB 3</w:t>
+      </w:r>
+    </w:p>
+    <w:p>
+      <w:pPr>
+        <w:pStyle w:val="Default"/>
+        <w:jc w:val="both"/>
+        <w:rPr>
+          <w:b/>
+          <w:b/>
+          <w:sz w:val="23"/>
+          <w:szCs w:val="23"/>
+          <w:lang w:val="en-US"/>
+        </w:rPr>
+      </w:pPr>
+      <w:r>
+        <w:rPr>
+          <w:b/>
+          <w:sz w:val="23"/>
+          <w:szCs w:val="23"/>
+          <w:lang w:val="en-US"/>
+        </w:rPr>
+      </w:r>
+    </w:p>
+    <w:p>
+      <w:pPr>
+        <w:pStyle w:val="Default"/>
+        <w:jc w:val="both"/>
+        <w:rPr>
+          <w:sz w:val="23"/>
+          <w:szCs w:val="23"/>
+          <w:lang w:val="en-GB"/>
+        </w:rPr>
+      </w:pPr>
+      <w:r>
+        <w:rPr>
+          <w:rFonts w:cs="Courier New" w:ascii="Courier New" w:hAnsi="Courier New"/>
+          <w:sz w:val="23"/>
+          <w:szCs w:val="23"/>
+          <w:lang w:val="en-US"/>
+        </w:rPr>
+        <w:t>Days</w:t>
+      </w:r>
+      <w:r>
+        <w:rPr>
+          <w:sz w:val="23"/>
+          <w:szCs w:val="23"/>
+          <w:lang w:val="en-GB"/>
+        </w:rPr>
+        <w:t xml:space="preserve"> is a table where each entry consists of a day of the week (e.g., 0x01 is Monday, 0x02 Tuesday, ..)</w:t>
+      </w:r>
+    </w:p>
+    <w:p>
+      <w:pPr>
+        <w:pStyle w:val="Default"/>
+        <w:jc w:val="both"/>
+        <w:rPr>
+          <w:sz w:val="23"/>
+          <w:szCs w:val="23"/>
+          <w:lang w:val="en-GB"/>
+        </w:rPr>
+      </w:pPr>
+      <w:r>
+        <w:rPr>
+          <w:rFonts w:cs="Courier New" w:ascii="Courier New" w:hAnsi="Courier New"/>
+          <w:sz w:val="23"/>
+          <w:szCs w:val="23"/>
+          <w:lang w:val="en-US"/>
+        </w:rPr>
+        <w:t xml:space="preserve">Calories_food </w:t>
+      </w:r>
+      <w:r>
+        <w:rPr>
+          <w:sz w:val="23"/>
+          <w:szCs w:val="23"/>
+          <w:lang w:val="en-GB"/>
+        </w:rPr>
+        <w:t>is a table where each entry consists of two integer values: the ID of the day (4 bytes) and the quantity of calories assumed with food (4 bytes).</w:t>
+      </w:r>
+    </w:p>
+    <w:p>
+      <w:pPr>
+        <w:pStyle w:val="Default"/>
+        <w:jc w:val="both"/>
+        <w:rPr>
+          <w:sz w:val="23"/>
+          <w:szCs w:val="23"/>
+          <w:lang w:val="en-GB"/>
+        </w:rPr>
+      </w:pPr>
+      <w:r>
+        <w:rPr>
+          <w:rFonts w:cs="Courier New" w:ascii="Courier New" w:hAnsi="Courier New"/>
+          <w:sz w:val="23"/>
+          <w:szCs w:val="23"/>
+          <w:lang w:val="en-US"/>
+        </w:rPr>
+        <w:t xml:space="preserve">Calories_sport </w:t>
+      </w:r>
+      <w:r>
+        <w:rPr>
+          <w:sz w:val="23"/>
+          <w:szCs w:val="23"/>
+          <w:lang w:val="en-GB"/>
+        </w:rPr>
+        <w:t>is a table where each entry consists of two integer values: the ID of the day (4 bytes) and the quantity of calories consumed with sport activities (4 bytes). Notice that not all days she plays sport.</w:t>
+      </w:r>
+    </w:p>
+    <w:p>
+      <w:pPr>
+        <w:pStyle w:val="Default"/>
+        <w:jc w:val="both"/>
+        <w:rPr>
+          <w:sz w:val="23"/>
+          <w:szCs w:val="23"/>
+          <w:lang w:val="en-GB"/>
+        </w:rPr>
+      </w:pPr>
+      <w:r>
+        <w:rPr>
+          <w:rFonts w:cs="Courier New" w:ascii="Courier New" w:hAnsi="Courier New"/>
+          <w:sz w:val="23"/>
+          <w:szCs w:val="23"/>
+          <w:lang w:val="en-US"/>
+        </w:rPr>
+        <w:t xml:space="preserve">Num_days </w:t>
+      </w:r>
+      <w:r>
+        <w:rPr>
+          <w:sz w:val="23"/>
+          <w:szCs w:val="23"/>
+          <w:lang w:val="en-GB"/>
+        </w:rPr>
+        <w:t>is a 1-byte constant and indicates the number of days in a week.</w:t>
+      </w:r>
+    </w:p>
+    <w:p>
+      <w:pPr>
+        <w:pStyle w:val="Default"/>
+        <w:jc w:val="both"/>
+        <w:rPr>
+          <w:sz w:val="23"/>
+          <w:szCs w:val="23"/>
+          <w:lang w:val="en-GB"/>
+        </w:rPr>
+      </w:pPr>
+      <w:r>
+        <w:rPr>
+          <w:rFonts w:cs="Courier New" w:ascii="Courier New" w:hAnsi="Courier New"/>
+          <w:sz w:val="23"/>
+          <w:szCs w:val="23"/>
+          <w:lang w:val="en-US"/>
+        </w:rPr>
+        <w:t xml:space="preserve">Num_days_sport </w:t>
+      </w:r>
+      <w:r>
+        <w:rPr>
+          <w:sz w:val="23"/>
+          <w:szCs w:val="23"/>
+          <w:lang w:val="en-GB"/>
+        </w:rPr>
+        <w:t>is a 1-byte constant and indicates the number of days she plays tennis.</w:t>
+      </w:r>
+    </w:p>
+    <w:p>
+      <w:pPr>
+        <w:pStyle w:val="Default"/>
+        <w:jc w:val="both"/>
+        <w:rPr>
+          <w:sz w:val="23"/>
+          <w:szCs w:val="23"/>
+          <w:lang w:val="en-GB"/>
+        </w:rPr>
+      </w:pPr>
+      <w:r>
+        <w:rPr>
+          <w:sz w:val="23"/>
+          <w:szCs w:val="23"/>
+          <w:lang w:val="en-GB"/>
+        </w:rPr>
+      </w:r>
+    </w:p>
+    <w:p>
+      <w:pPr>
+        <w:pStyle w:val="Default"/>
+        <w:rPr>
+          <w:b/>
+          <w:b/>
+          <w:bCs/>
+          <w:sz w:val="23"/>
+          <w:szCs w:val="23"/>
+          <w:lang w:val="en-GB"/>
+        </w:rPr>
+      </w:pPr>
+      <w:r>
+        <w:rPr>
+          <w:sz w:val="23"/>
+          <w:szCs w:val="23"/>
+          <w:lang w:val="en-GB"/>
+        </w:rPr>
+        <w:t xml:space="preserve">Compute the </w:t>
+      </w:r>
+      <w:r>
+        <w:rPr>
+          <w:b/>
+          <w:bCs/>
+          <w:sz w:val="23"/>
+          <w:szCs w:val="23"/>
+          <w:lang w:val="en-GB"/>
+        </w:rPr>
+        <w:t>total number of days</w:t>
+      </w:r>
+      <w:r>
+        <w:rPr>
+          <w:sz w:val="23"/>
+          <w:szCs w:val="23"/>
+          <w:lang w:val="en-GB"/>
+        </w:rPr>
+        <w:t xml:space="preserve"> she takes in </w:t>
+      </w:r>
+      <w:r>
+        <w:rPr>
+          <w:sz w:val="23"/>
+          <w:szCs w:val="23"/>
+          <w:u w:val="single"/>
+          <w:lang w:val="en-GB"/>
+        </w:rPr>
+        <w:t>less than 500 calories per day</w:t>
+      </w:r>
+      <w:r>
+        <w:rPr>
+          <w:sz w:val="23"/>
+          <w:szCs w:val="23"/>
+          <w:lang w:val="en-GB"/>
+        </w:rPr>
+        <w:t xml:space="preserve"> and store it in register R11.</w:t>
+      </w:r>
+    </w:p>
+    <w:p>
+      <w:pPr>
+        <w:pStyle w:val="Default"/>
+        <w:jc w:val="both"/>
+        <w:rPr>
+          <w:b/>
+          <w:b/>
+          <w:sz w:val="23"/>
+          <w:szCs w:val="23"/>
+          <w:lang w:val="en-US"/>
+        </w:rPr>
+      </w:pPr>
+      <w:r>
+        <w:rPr>
+          <w:b/>
+          <w:sz w:val="23"/>
+          <w:szCs w:val="23"/>
+          <w:lang w:val="en-US"/>
+        </w:rPr>
+      </w:r>
+    </w:p>
+    <w:p>
+      <w:pPr>
+        <w:pStyle w:val="Default"/>
+        <w:jc w:val="both"/>
+        <w:rPr>
+          <w:bCs/>
+          <w:sz w:val="23"/>
+          <w:szCs w:val="23"/>
+          <w:u w:val="single"/>
+          <w:lang w:val="en-US"/>
+        </w:rPr>
+      </w:pPr>
+      <w:r>
+        <w:rPr>
+          <w:b/>
+          <w:sz w:val="23"/>
+          <w:szCs w:val="23"/>
+          <w:u w:val="single"/>
+          <w:lang w:val="en-US"/>
+        </w:rPr>
+        <w:t xml:space="preserve">Note: </w:t>
+      </w:r>
+      <w:r>
+        <w:rPr>
+          <w:bCs/>
+          <w:sz w:val="23"/>
+          <w:szCs w:val="23"/>
+          <w:u w:val="single"/>
+          <w:lang w:val="en-US"/>
+        </w:rPr>
+        <w:t>The constant data section must be defined in the code section, with 4096 boundary zero bytes.</w:t>
+      </w:r>
+    </w:p>
+    <w:p>
+      <w:pPr>
+        <w:pStyle w:val="Default"/>
+        <w:jc w:val="both"/>
+        <w:rPr>
+          <w:bCs/>
+          <w:sz w:val="23"/>
+          <w:szCs w:val="23"/>
+          <w:lang w:val="en-US"/>
+        </w:rPr>
+      </w:pPr>
+      <w:r>
+        <w:rPr>
+          <w:bCs/>
+          <w:sz w:val="23"/>
+          <w:szCs w:val="23"/>
+          <w:u w:val="single"/>
+          <w:lang w:val="en-US"/>
+        </w:rPr>
+        <w:t>Example:</w:t>
+      </w:r>
+    </w:p>
+    <w:p>
+      <w:pPr>
+        <w:pStyle w:val="Default"/>
+        <w:jc w:val="both"/>
+        <w:rPr>
+          <w:bCs/>
+          <w:sz w:val="23"/>
+          <w:szCs w:val="23"/>
+          <w:lang w:val="en-US"/>
+        </w:rPr>
+      </w:pPr>
+      <w:r>
+        <w:rPr>
+          <w:bCs/>
+          <w:sz w:val="23"/>
+          <w:szCs w:val="23"/>
+          <w:lang w:val="en-US"/>
+        </w:rPr>
+        <w:tab/>
+        <w:tab/>
+        <w:t xml:space="preserve">… </w:t>
+      </w:r>
+    </w:p>
+    <w:p>
+      <w:pPr>
+        <w:pStyle w:val="Default"/>
+        <w:jc w:val="both"/>
+        <w:rPr>
+          <w:bCs/>
+          <w:sz w:val="23"/>
+          <w:szCs w:val="23"/>
+          <w:lang w:val="en-US"/>
+        </w:rPr>
+      </w:pPr>
+      <w:r>
+        <w:rPr>
+          <w:bCs/>
+          <w:sz w:val="23"/>
+          <w:szCs w:val="23"/>
+          <w:lang w:val="en-US"/>
+        </w:rPr>
+        <w:tab/>
+        <w:tab/>
+        <w:t xml:space="preserve">// BOUNDARY (SPACE ….) </w:t>
+      </w:r>
+    </w:p>
+    <w:p>
+      <w:pPr>
+        <w:pStyle w:val="Default"/>
+        <w:jc w:val="both"/>
+        <w:rPr>
+          <w:bCs/>
+          <w:sz w:val="23"/>
+          <w:szCs w:val="23"/>
+          <w:lang w:val="en-US"/>
+        </w:rPr>
+      </w:pPr>
+      <w:r>
+        <w:rPr>
+          <w:bCs/>
+          <w:sz w:val="23"/>
+          <w:szCs w:val="23"/>
+          <w:lang w:val="en-US"/>
+        </w:rPr>
+        <w:tab/>
+        <w:tab/>
+        <w:t>MY DATA</w:t>
+      </w:r>
+    </w:p>
+    <w:p>
+      <w:pPr>
+        <w:pStyle w:val="Default"/>
+        <w:jc w:val="both"/>
+        <w:rPr>
+          <w:bCs/>
+          <w:sz w:val="23"/>
+          <w:szCs w:val="23"/>
+          <w:u w:val="single"/>
+          <w:lang w:val="en-US"/>
+        </w:rPr>
+      </w:pPr>
+      <w:r>
+        <w:rPr>
+          <w:bCs/>
+          <w:sz w:val="23"/>
+          <w:szCs w:val="23"/>
+          <w:lang w:val="en-US"/>
+        </w:rPr>
+        <w:tab/>
+        <w:tab/>
+        <w:t>..</w:t>
+      </w:r>
+    </w:p>
+    <w:p>
+      <w:pPr>
+        <w:pStyle w:val="Default"/>
+        <w:jc w:val="both"/>
+        <w:rPr>
+          <w:bCs/>
+          <w:sz w:val="23"/>
+          <w:szCs w:val="23"/>
+          <w:lang w:val="en-US"/>
+        </w:rPr>
+      </w:pPr>
+      <w:r>
+        <w:rPr>
+          <w:bCs/>
+          <w:sz w:val="23"/>
+          <w:szCs w:val="23"/>
+          <w:lang w:val="en-US"/>
+        </w:rPr>
+      </w:r>
+    </w:p>
+    <w:p>
+      <w:pPr>
+        <w:pStyle w:val="Default"/>
+        <w:jc w:val="both"/>
+        <w:rPr>
+          <w:bCs/>
+          <w:sz w:val="23"/>
+          <w:szCs w:val="23"/>
+          <w:lang w:val="en-US"/>
+        </w:rPr>
+      </w:pPr>
+      <w:r>
+        <w:rPr>
+          <w:bCs/>
+          <w:sz w:val="23"/>
+          <w:szCs w:val="23"/>
+          <w:lang w:val="en-US"/>
+        </w:rPr>
+      </w:r>
+    </w:p>
+    <w:p>
+      <w:pPr>
+        <w:pStyle w:val="Default"/>
+        <w:jc w:val="both"/>
+        <w:rPr>
+          <w:bCs/>
+          <w:sz w:val="23"/>
+          <w:szCs w:val="23"/>
+          <w:lang w:val="en-US"/>
+        </w:rPr>
+      </w:pPr>
+      <w:r>
+        <w:rPr>
+          <w:bCs/>
+          <w:sz w:val="23"/>
+          <w:szCs w:val="23"/>
+          <w:lang w:val="en-US"/>
+        </w:rPr>
+      </w:r>
+    </w:p>
+    <w:p>
+      <w:pPr>
+        <w:pStyle w:val="Default"/>
+        <w:jc w:val="both"/>
+        <w:rPr>
+          <w:b/>
+          <w:b/>
+          <w:sz w:val="23"/>
+          <w:szCs w:val="23"/>
+          <w:lang w:val="en-US"/>
+        </w:rPr>
+      </w:pPr>
+      <w:r>
+        <w:rPr>
+          <w:b/>
+          <w:sz w:val="23"/>
+          <w:szCs w:val="23"/>
+          <w:lang w:val="en-US"/>
+        </w:rPr>
+      </w:r>
+    </w:p>
+    <w:p>
+      <w:pPr>
+        <w:pStyle w:val="Default"/>
+        <w:jc w:val="both"/>
+        <w:rPr>
+          <w:b/>
+          <w:b/>
+          <w:sz w:val="23"/>
+          <w:szCs w:val="23"/>
+          <w:lang w:val="en-US"/>
+        </w:rPr>
+      </w:pPr>
+      <w:r>
+        <w:rPr>
+          <w:b/>
+          <w:sz w:val="23"/>
+          <w:szCs w:val="23"/>
+          <w:lang w:val="en-US"/>
+        </w:rPr>
+      </w:r>
+    </w:p>
+    <w:p>
+      <w:pPr>
+        <w:pStyle w:val="Default"/>
+        <w:jc w:val="both"/>
+        <w:rPr>
+          <w:b/>
+          <w:b/>
+          <w:sz w:val="23"/>
+          <w:szCs w:val="23"/>
+          <w:lang w:val="en-US"/>
+        </w:rPr>
+      </w:pPr>
+      <w:r>
+        <w:rPr>
+          <w:b/>
+          <w:sz w:val="23"/>
+          <w:szCs w:val="23"/>
+          <w:lang w:val="en-US"/>
+        </w:rPr>
+      </w:r>
+    </w:p>
+    <w:p>
+      <w:pPr>
+        <w:pStyle w:val="Default"/>
+        <w:jc w:val="both"/>
+        <w:rPr>
+          <w:b/>
+          <w:b/>
+          <w:sz w:val="23"/>
+          <w:szCs w:val="23"/>
+          <w:lang w:val="en-US"/>
+        </w:rPr>
+      </w:pPr>
+      <w:r>
+        <w:rPr>
+          <w:b/>
+          <w:sz w:val="23"/>
+          <w:szCs w:val="23"/>
+          <w:lang w:val="en-US"/>
+        </w:rPr>
+      </w:r>
+    </w:p>
+    <w:p>
+      <w:pPr>
+        <w:pStyle w:val="Default"/>
+        <w:jc w:val="both"/>
+        <w:rPr>
+          <w:b/>
+          <w:b/>
+          <w:sz w:val="23"/>
+          <w:szCs w:val="23"/>
+          <w:lang w:val="en-US"/>
+        </w:rPr>
+      </w:pPr>
+      <w:r>
+        <w:rPr>
+          <w:b/>
+          <w:sz w:val="23"/>
+          <w:szCs w:val="23"/>
+          <w:lang w:val="en-US"/>
+        </w:rPr>
+        <w:t>Exercise 2)</w:t>
+      </w:r>
+    </w:p>
+    <w:p>
+      <w:pPr>
+        <w:pStyle w:val="Default"/>
+        <w:jc w:val="both"/>
+        <w:rPr>
+          <w:b/>
+          <w:b/>
+          <w:sz w:val="23"/>
+          <w:szCs w:val="23"/>
+          <w:lang w:val="en-US"/>
+        </w:rPr>
+      </w:pPr>
+      <w:r>
+        <w:rPr>
+          <w:b/>
+          <w:sz w:val="23"/>
+          <w:szCs w:val="23"/>
+          <w:lang w:val="en-US"/>
+        </w:rPr>
         <w:t xml:space="preserve"> </w:t>
       </w:r>
-      <w:r>
+    </w:p>
+    <w:p>
+      <w:pPr>
+        <w:pStyle w:val="Default"/>
+        <w:jc w:val="both"/>
+        <w:rPr>
+          <w:rFonts w:eastAsia="Calibri"/>
+          <w:bCs/>
+          <w:lang w:val="en-US" w:eastAsia="en-GB"/>
+        </w:rPr>
+      </w:pPr>
+      <w:r>
+        <w:rPr>
+          <w:bCs/>
+          <w:sz w:val="23"/>
+          <w:szCs w:val="23"/>
+          <w:lang w:val="en-US"/>
+        </w:rPr>
+        <w:t xml:space="preserve">Save in two separate vectors </w:t>
+      </w:r>
+      <w:r>
+        <w:rPr>
+          <w:rFonts w:cs="Courier New" w:ascii="Courier New" w:hAnsi="Courier New"/>
+          <w:bCs/>
+          <w:sz w:val="20"/>
+          <w:szCs w:val="20"/>
+          <w:lang w:val="en-US"/>
+        </w:rPr>
+        <w:t>Calories_food_ordered</w:t>
+      </w:r>
+      <w:r>
+        <w:rPr>
+          <w:bCs/>
+          <w:sz w:val="23"/>
+          <w:szCs w:val="23"/>
+          <w:lang w:val="en-US"/>
+        </w:rPr>
+        <w:t xml:space="preserve"> and </w:t>
+      </w:r>
+      <w:r>
+        <w:rPr>
+          <w:rFonts w:cs="Courier New" w:ascii="Courier New" w:hAnsi="Courier New"/>
+          <w:bCs/>
+          <w:sz w:val="20"/>
+          <w:szCs w:val="20"/>
+          <w:lang w:val="en-US"/>
+        </w:rPr>
+        <w:t>Calories_sport_ordered</w:t>
+      </w:r>
+      <w:r>
+        <w:rPr>
+          <w:bCs/>
+          <w:sz w:val="23"/>
+          <w:szCs w:val="23"/>
+          <w:lang w:val="en-US"/>
+        </w:rPr>
+        <w:t>, the ID of the days in descending order by calories assumed or consumed, respectively.</w:t>
+      </w:r>
+    </w:p>
+    <w:p>
+      <w:pPr>
+        <w:pStyle w:val="Default"/>
+        <w:rPr>
+          <w:sz w:val="23"/>
+          <w:szCs w:val="23"/>
+          <w:lang w:val="en-US"/>
+        </w:rPr>
+      </w:pPr>
+      <w:r>
+        <w:rPr>
+          <w:sz w:val="23"/>
+          <w:szCs w:val="23"/>
+          <w:lang w:val="en-US"/>
+        </w:rPr>
+        <w:t>The output will be, for example:</w:t>
+      </w:r>
+    </w:p>
+    <w:p>
+      <w:pPr>
+        <w:pStyle w:val="Default"/>
         <w:rPr>
           <w:rFonts w:ascii="Courier New" w:hAnsi="Courier New" w:cs="Courier New"/>
           <w:sz w:val="20"/>
           <w:szCs w:val="20"/>
-          <w:lang w:val="fr-FR"/>
-        </w:rPr>
-        <w:tab/>
-        <w:t>DCD 0x02, 500, 0x05, 800, 0x06, 400</w:t>
-      </w:r>
-    </w:p>
-    <w:p>
-      <w:pPr>
-        <w:pStyle w:val="Default"/>
-        <w:rPr>
-          <w:rFonts w:ascii="Courier New" w:hAnsi="Courier New" w:cs="Courier New"/>
+          <w:lang w:val="en-US"/>
+        </w:rPr>
+      </w:pPr>
+      <w:r>
+        <w:rPr>
+          <w:rFonts w:cs="Courier New" w:ascii="Courier New" w:hAnsi="Courier New"/>
+          <w:bCs/>
           <w:sz w:val="20"/>
           <w:szCs w:val="20"/>
-          <w:lang w:val="fr-FR"/>
-        </w:rPr>
-      </w:pPr>
-    </w:p>
-    <w:p>
-      <w:pPr>
-        <w:pStyle w:val="Default"/>
-        <w:rPr>
-          <w:rFonts w:ascii="Courier New" w:hAnsi="Courier New" w:cs="Courier New"/>
+          <w:lang w:val="en-US"/>
+        </w:rPr>
+        <w:t>Calories_food_ordered</w:t>
+        <w:tab/>
+        <w:tab/>
+      </w:r>
+      <w:r>
+        <w:rPr>
+          <w:rFonts w:cs="Courier New" w:ascii="Courier New" w:hAnsi="Courier New"/>
           <w:sz w:val="20"/>
           <w:szCs w:val="20"/>
           <w:lang w:val="en-US"/>
         </w:rPr>
-      </w:pPr>
-      <w:r>
+        <w:t>DCD</w:t>
+        <w:tab/>
+        <w:t>0x04,0x03,0x01,0x06,0x02,0x05, 0x07</w:t>
+      </w:r>
+    </w:p>
+    <w:p>
+      <w:pPr>
+        <w:pStyle w:val="Default"/>
         <w:rPr>
           <w:rFonts w:ascii="Courier New" w:hAnsi="Courier New" w:cs="Courier New"/>
+          <w:bCs/>
           <w:sz w:val="20"/>
           <w:szCs w:val="20"/>
           <w:lang w:val="en-US"/>
         </w:rPr>
-        <w:t>Num_days</w:t>
-      </w:r>
-      <w:r>
-        <w:rPr>
-          <w:rFonts w:ascii="Courier New" w:hAnsi="Courier New" w:cs="Courier New"/>
+      </w:pPr>
+      <w:r>
+        <w:rPr>
+          <w:rFonts w:cs="Courier New" w:ascii="Courier New" w:hAnsi="Courier New"/>
+          <w:bCs/>
           <w:sz w:val="20"/>
           <w:szCs w:val="20"/>
           <w:lang w:val="en-US"/>
         </w:rPr>
+        <w:t>Calories_sport_ordered</w:t>
         <w:tab/>
-        <w:t xml:space="preserve"> </w:t>
-      </w:r>
-      <w:r>
-        <w:rPr>
-          <w:rFonts w:ascii="Courier New" w:hAnsi="Courier New" w:cs="Courier New"/>
-          <w:sz w:val="20"/>
-          <w:szCs w:val="20"/>
-          <w:lang w:val="en-US"/>
-        </w:rPr>
-        <w:tab/>
-      </w:r>
-      <w:r>
-        <w:rPr>
-          <w:rFonts w:ascii="Courier New" w:hAnsi="Courier New" w:cs="Courier New"/>
-          <w:sz w:val="20"/>
-          <w:szCs w:val="20"/>
-          <w:lang w:val="en-US"/>
-        </w:rPr>
-        <w:tab/>
-        <w:t>DCB 7</w:t>
-      </w:r>
-    </w:p>
-    <w:p>
-      <w:pPr>
-        <w:pStyle w:val="Default"/>
-        <w:rPr>
-          <w:rFonts w:ascii="Courier New" w:hAnsi="Courier New" w:cs="Courier New"/>
-          <w:sz w:val="20"/>
-          <w:szCs w:val="20"/>
-          <w:lang w:val="en-US"/>
-        </w:rPr>
-      </w:pPr>
-      <w:r>
-        <w:rPr>
-          <w:rFonts w:ascii="Courier New" w:hAnsi="Courier New" w:cs="Courier New"/>
-          <w:sz w:val="20"/>
-          <w:szCs w:val="20"/>
-          <w:lang w:val="en-US"/>
-        </w:rPr>
-        <w:t>Num_days_sport</w:t>
-      </w:r>
-      <w:r>
-        <w:rPr>
-          <w:rFonts w:ascii="Courier New" w:hAnsi="Courier New" w:cs="Courier New"/>
-          <w:sz w:val="20"/>
-          <w:szCs w:val="20"/>
-          <w:lang w:val="en-US"/>
-        </w:rPr>
-        <w:tab/>
-      </w:r>
-      <w:r>
-        <w:rPr>
-          <w:rFonts w:ascii="Courier New" w:hAnsi="Courier New" w:cs="Courier New"/>
-          <w:sz w:val="20"/>
-          <w:szCs w:val="20"/>
-          <w:lang w:val="en-US"/>
-        </w:rPr>
-        <w:tab/>
-        <w:t>DCB 3</w:t>
-      </w:r>
-    </w:p>
-    <w:p>
-      <w:pPr>
-        <w:pStyle w:val="Default"/>
-        <w:jc w:val="both"/>
-        <w:rPr>
-          <w:b/>
-          <w:sz w:val="23"/>
-          <w:szCs w:val="23"/>
-          <w:lang w:val="en-US"/>
-        </w:rPr>
-      </w:pPr>
-    </w:p>
-    <w:p>
-      <w:pPr>
-        <w:pStyle w:val="Default"/>
-        <w:jc w:val="both"/>
-        <w:rPr>
-          <w:sz w:val="23"/>
-          <w:szCs w:val="23"/>
-          <w:lang w:val="en-GB"/>
-        </w:rPr>
-      </w:pPr>
-      <w:r>
-        <w:rPr>
-          <w:rFonts w:ascii="Courier New" w:hAnsi="Courier New" w:cs="Courier New"/>
-          <w:sz w:val="23"/>
-          <w:szCs w:val="23"/>
-          <w:lang w:val="en-US"/>
-        </w:rPr>
-        <w:t>Days</w:t>
-      </w:r>
-      <w:r>
-        <w:rPr>
-          <w:sz w:val="23"/>
-          <w:szCs w:val="23"/>
-          <w:lang w:val="en-GB"/>
-        </w:rPr>
-        <w:t xml:space="preserve"> is a table where each entry consists of a day of the week (e.g., 0x01 is Monday, 0x02 Tuesday, ..)</w:t>
-      </w:r>
-    </w:p>
-    <w:p>
-      <w:pPr>
-        <w:pStyle w:val="Default"/>
-        <w:jc w:val="both"/>
-        <w:rPr>
-          <w:sz w:val="23"/>
-          <w:szCs w:val="23"/>
-          <w:lang w:val="en-GB"/>
-        </w:rPr>
-      </w:pPr>
-      <w:r>
-        <w:rPr>
-          <w:rFonts w:ascii="Courier New" w:hAnsi="Courier New" w:cs="Courier New"/>
-          <w:sz w:val="23"/>
-          <w:szCs w:val="23"/>
-          <w:lang w:val="en-US"/>
-        </w:rPr>
-        <w:t xml:space="preserve">Calories_food </w:t>
-      </w:r>
-      <w:r>
-        <w:rPr>
-          <w:sz w:val="23"/>
-          <w:szCs w:val="23"/>
-          <w:lang w:val="en-GB"/>
-        </w:rPr>
-        <w:t>is a table where each entry consists of two integer values: the ID of the day (4 bytes) and the quantity of calories assumed with food (4 bytes).</w:t>
-      </w:r>
-    </w:p>
-    <w:p>
-      <w:pPr>
-        <w:pStyle w:val="Default"/>
-        <w:jc w:val="both"/>
-        <w:rPr>
-          <w:sz w:val="23"/>
-          <w:szCs w:val="23"/>
-          <w:lang w:val="en-GB"/>
-        </w:rPr>
-      </w:pPr>
-      <w:r>
-        <w:rPr>
-          <w:rFonts w:ascii="Courier New" w:hAnsi="Courier New" w:cs="Courier New"/>
-          <w:sz w:val="23"/>
-          <w:szCs w:val="23"/>
-          <w:lang w:val="en-US"/>
-        </w:rPr>
-        <w:t xml:space="preserve">Calories_sport </w:t>
-      </w:r>
-      <w:r>
-        <w:rPr>
-          <w:sz w:val="23"/>
-          <w:szCs w:val="23"/>
-          <w:lang w:val="en-GB"/>
-        </w:rPr>
-        <w:t>is a table where each entry consists of two integer values: the ID of the day (4 bytes) and the quantity of calories consumed with sport activities (4 bytes). Notice that not all days she plays sport.</w:t>
-      </w:r>
-    </w:p>
-    <w:p>
-      <w:pPr>
-        <w:pStyle w:val="Default"/>
-        <w:jc w:val="both"/>
-        <w:rPr>
-          <w:sz w:val="23"/>
-          <w:szCs w:val="23"/>
-          <w:lang w:val="en-GB"/>
-        </w:rPr>
-      </w:pPr>
-      <w:r>
-        <w:rPr>
-          <w:rFonts w:ascii="Courier New" w:hAnsi="Courier New" w:cs="Courier New"/>
-          <w:sz w:val="23"/>
-          <w:szCs w:val="23"/>
-          <w:lang w:val="en-US"/>
-        </w:rPr>
-        <w:t xml:space="preserve">Num_days </w:t>
-      </w:r>
-      <w:r>
-        <w:rPr>
-          <w:sz w:val="23"/>
-          <w:szCs w:val="23"/>
-          <w:lang w:val="en-GB"/>
-        </w:rPr>
-        <w:t>is a 1-byte constant and indicates the number of days in a week.</w:t>
-      </w:r>
-    </w:p>
-    <w:p>
-      <w:pPr>
-        <w:pStyle w:val="Default"/>
-        <w:jc w:val="both"/>
-        <w:rPr>
-          <w:sz w:val="23"/>
-          <w:szCs w:val="23"/>
-          <w:lang w:val="en-GB"/>
-        </w:rPr>
-      </w:pPr>
-      <w:r>
-        <w:rPr>
-          <w:rFonts w:ascii="Courier New" w:hAnsi="Courier New" w:cs="Courier New"/>
-          <w:sz w:val="23"/>
-          <w:szCs w:val="23"/>
-          <w:lang w:val="en-US"/>
-        </w:rPr>
-        <w:t xml:space="preserve">Num_days_sport </w:t>
-      </w:r>
-      <w:r>
-        <w:rPr>
-          <w:sz w:val="23"/>
-          <w:szCs w:val="23"/>
-          <w:lang w:val="en-GB"/>
-        </w:rPr>
-        <w:t>is a 1-byte constant and indicates the number of days she plays tennis.</w:t>
-      </w:r>
-    </w:p>
-    <w:p>
-      <w:pPr>
-        <w:pStyle w:val="Default"/>
-        <w:jc w:val="both"/>
-        <w:rPr>
-          <w:sz w:val="23"/>
-          <w:szCs w:val="23"/>
-          <w:lang w:val="en-GB"/>
-        </w:rPr>
-      </w:pPr>
-    </w:p>
-    <w:p>
-      <w:pPr>
-        <w:pStyle w:val="Default"/>
-        <w:rPr>
-          <w:b/>
-          <w:bCs/>
-          <w:sz w:val="23"/>
-          <w:szCs w:val="23"/>
-          <w:lang w:val="en-GB"/>
-        </w:rPr>
-      </w:pPr>
-      <w:r>
-        <w:rPr>
-          <w:sz w:val="23"/>
-          <w:szCs w:val="23"/>
-          <w:lang w:val="en-GB"/>
-        </w:rPr>
-        <w:t xml:space="preserve">Compute the </w:t>
-      </w:r>
-      <w:r>
-        <w:rPr>
-          <w:b/>
-          <w:bCs/>
-          <w:sz w:val="23"/>
-          <w:szCs w:val="23"/>
-          <w:lang w:val="en-GB"/>
-        </w:rPr>
-        <w:t>total number of days</w:t>
-      </w:r>
-      <w:r>
-        <w:rPr>
-          <w:sz w:val="23"/>
-          <w:szCs w:val="23"/>
-          <w:lang w:val="en-GB"/>
-        </w:rPr>
-        <w:t xml:space="preserve"> she takes in </w:t>
-      </w:r>
-      <w:r>
-        <w:rPr>
-          <w:sz w:val="23"/>
-          <w:szCs w:val="23"/>
-          <w:u w:val="single"/>
-          <w:lang w:val="en-GB"/>
-        </w:rPr>
-        <w:t>less than 500 calories per day</w:t>
-      </w:r>
-      <w:r>
-        <w:rPr>
-          <w:sz w:val="23"/>
-          <w:szCs w:val="23"/>
-          <w:lang w:val="en-GB"/>
-        </w:rPr>
-        <w:t xml:space="preserve"> and store it in register R11.</w:t>
-      </w:r>
-    </w:p>
-    <w:p>
-      <w:pPr>
-        <w:pStyle w:val="Default"/>
-        <w:jc w:val="both"/>
-        <w:rPr>
-          <w:b/>
-          <w:sz w:val="23"/>
-          <w:szCs w:val="23"/>
-          <w:lang w:val="en-US"/>
-        </w:rPr>
-      </w:pPr>
-    </w:p>
-    <w:p>
-      <w:pPr>
-        <w:pStyle w:val="Default"/>
-        <w:jc w:val="both"/>
-        <w:rPr>
-          <w:bCs/>
-          <w:sz w:val="23"/>
-          <w:szCs w:val="23"/>
-          <w:u w:val="single"/>
-          <w:lang w:val="en-US"/>
-        </w:rPr>
-      </w:pPr>
-      <w:r>
-        <w:rPr>
-          <w:b/>
-          <w:sz w:val="23"/>
-          <w:szCs w:val="23"/>
-          <w:u w:val="single"/>
-          <w:lang w:val="en-US"/>
-        </w:rPr>
-        <w:t xml:space="preserve">Note: </w:t>
-      </w:r>
-      <w:r>
-        <w:rPr>
-          <w:bCs/>
-          <w:sz w:val="23"/>
-          <w:szCs w:val="23"/>
-          <w:u w:val="single"/>
-          <w:lang w:val="en-US"/>
-        </w:rPr>
-        <w:t>The constant data section must be defined in the code section, with 4096 boundary zero bytes.</w:t>
-      </w:r>
-    </w:p>
-    <w:p>
-      <w:pPr>
-        <w:pStyle w:val="Default"/>
-        <w:jc w:val="both"/>
-        <w:rPr>
-          <w:bCs/>
-          <w:sz w:val="23"/>
-          <w:szCs w:val="23"/>
-          <w:lang w:val="en-US"/>
-        </w:rPr>
-      </w:pPr>
-      <w:r>
-        <w:rPr>
-          <w:bCs/>
-          <w:sz w:val="23"/>
-          <w:szCs w:val="23"/>
-          <w:u w:val="single"/>
-          <w:lang w:val="en-US"/>
-        </w:rPr>
-        <w:t>Example:</w:t>
-      </w:r>
-    </w:p>
-    <w:p>
-      <w:pPr>
-        <w:pStyle w:val="Default"/>
-        <w:jc w:val="both"/>
-        <w:rPr>
-          <w:bCs/>
-          <w:sz w:val="23"/>
-          <w:szCs w:val="23"/>
-          <w:lang w:val="en-US"/>
-        </w:rPr>
-      </w:pPr>
-      <w:r>
-        <w:rPr>
-          <w:bCs/>
-          <w:sz w:val="23"/>
-          <w:szCs w:val="23"/>
-          <w:lang w:val="en-US"/>
-        </w:rPr>
-        <w:tab/>
-      </w:r>
-      <w:r>
-        <w:rPr>
-          <w:bCs/>
-          <w:sz w:val="23"/>
-          <w:szCs w:val="23"/>
-          <w:lang w:val="en-US"/>
-        </w:rPr>
-        <w:tab/>
-        <w:t xml:space="preserve">… </w:t>
-      </w:r>
-    </w:p>
-    <w:p>
-      <w:pPr>
-        <w:pStyle w:val="Default"/>
-        <w:jc w:val="both"/>
-        <w:rPr>
-          <w:bCs/>
-          <w:sz w:val="23"/>
-          <w:szCs w:val="23"/>
-          <w:lang w:val="en-US"/>
-        </w:rPr>
-      </w:pPr>
-      <w:r>
-        <w:rPr>
-          <w:bCs/>
-          <w:sz w:val="23"/>
-          <w:szCs w:val="23"/>
-          <w:lang w:val="en-US"/>
-        </w:rPr>
-        <w:tab/>
-      </w:r>
-      <w:r>
-        <w:rPr>
-          <w:bCs/>
-          <w:sz w:val="23"/>
-          <w:szCs w:val="23"/>
-          <w:lang w:val="en-US"/>
-        </w:rPr>
-        <w:tab/>
-        <w:t xml:space="preserve">// BOUNDARY (SPACE ….) </w:t>
-      </w:r>
-    </w:p>
-    <w:p>
-      <w:pPr>
-        <w:pStyle w:val="Default"/>
-        <w:jc w:val="both"/>
-        <w:rPr>
-          <w:bCs/>
-          <w:sz w:val="23"/>
-          <w:szCs w:val="23"/>
-          <w:lang w:val="en-US"/>
-        </w:rPr>
-      </w:pPr>
-      <w:r>
-        <w:rPr>
-          <w:bCs/>
-          <w:sz w:val="23"/>
-          <w:szCs w:val="23"/>
-          <w:lang w:val="en-US"/>
-        </w:rPr>
-        <w:tab/>
-      </w:r>
-      <w:r>
-        <w:rPr>
-          <w:bCs/>
-          <w:sz w:val="23"/>
-          <w:szCs w:val="23"/>
-          <w:lang w:val="en-US"/>
-        </w:rPr>
-        <w:tab/>
-        <w:t>MY DATA</w:t>
-      </w:r>
-    </w:p>
-    <w:p>
-      <w:pPr>
-        <w:pStyle w:val="Default"/>
-        <w:jc w:val="both"/>
-        <w:rPr>
-          <w:bCs/>
-          <w:sz w:val="23"/>
-          <w:szCs w:val="23"/>
-          <w:u w:val="single"/>
-          <w:lang w:val="en-US"/>
-        </w:rPr>
-      </w:pPr>
-      <w:r>
-        <w:rPr>
-          <w:bCs/>
-          <w:sz w:val="23"/>
-          <w:szCs w:val="23"/>
-          <w:lang w:val="en-US"/>
-        </w:rPr>
-        <w:tab/>
-      </w:r>
-      <w:r>
-        <w:rPr>
-          <w:bCs/>
-          <w:sz w:val="23"/>
-          <w:szCs w:val="23"/>
-          <w:lang w:val="en-US"/>
-        </w:rPr>
-        <w:tab/>
-        <w:t>..</w:t>
-      </w:r>
-    </w:p>
-    <w:p>
-      <w:pPr>
-        <w:pStyle w:val="Default"/>
-        <w:jc w:val="both"/>
-        <w:rPr>
-          <w:bCs/>
-          <w:sz w:val="23"/>
-          <w:szCs w:val="23"/>
-          <w:lang w:val="en-US"/>
-        </w:rPr>
-      </w:pPr>
-    </w:p>
-    <w:p>
-      <w:pPr>
-        <w:pStyle w:val="Default"/>
-        <w:jc w:val="both"/>
-        <w:rPr>
-          <w:bCs/>
-          <w:sz w:val="23"/>
-          <w:szCs w:val="23"/>
-          <w:lang w:val="en-US"/>
-        </w:rPr>
-      </w:pPr>
-    </w:p>
-    <w:p>
-      <w:pPr>
-        <w:pStyle w:val="Default"/>
-        <w:jc w:val="both"/>
-        <w:rPr>
-          <w:bCs/>
-          <w:sz w:val="23"/>
-          <w:szCs w:val="23"/>
-          <w:lang w:val="en-US"/>
-        </w:rPr>
-      </w:pPr>
-    </w:p>
-    <w:p>
-      <w:pPr>
-        <w:pStyle w:val="Default"/>
-        <w:jc w:val="both"/>
-        <w:rPr>
-          <w:b/>
-          <w:sz w:val="23"/>
-          <w:szCs w:val="23"/>
-          <w:lang w:val="en-US"/>
-        </w:rPr>
-      </w:pPr>
-    </w:p>
-    <w:p>
-      <w:pPr>
-        <w:pStyle w:val="Default"/>
-        <w:jc w:val="both"/>
-        <w:rPr>
-          <w:b/>
-          <w:sz w:val="23"/>
-          <w:szCs w:val="23"/>
-          <w:lang w:val="en-US"/>
-        </w:rPr>
-      </w:pPr>
-    </w:p>
-    <w:p>
-      <w:pPr>
-        <w:pStyle w:val="Default"/>
-        <w:jc w:val="both"/>
-        <w:rPr>
-          <w:b/>
-          <w:sz w:val="23"/>
-          <w:szCs w:val="23"/>
-          <w:lang w:val="en-US"/>
-        </w:rPr>
-      </w:pPr>
-    </w:p>
-    <w:p>
-      <w:pPr>
-        <w:pStyle w:val="Default"/>
-        <w:jc w:val="both"/>
-        <w:rPr>
-          <w:b/>
-          <w:sz w:val="23"/>
-          <w:szCs w:val="23"/>
-          <w:lang w:val="en-US"/>
-        </w:rPr>
-      </w:pPr>
-    </w:p>
-    <w:p>
-      <w:pPr>
-        <w:pStyle w:val="Default"/>
-        <w:jc w:val="both"/>
-        <w:rPr>
-          <w:b/>
-          <w:sz w:val="23"/>
-          <w:szCs w:val="23"/>
-          <w:lang w:val="en-US"/>
-        </w:rPr>
-      </w:pPr>
-      <w:r>
-        <w:rPr>
-          <w:b/>
-          <w:sz w:val="23"/>
-          <w:szCs w:val="23"/>
-          <w:lang w:val="en-US"/>
-        </w:rPr>
-        <w:lastRenderedPageBreak/>
-        <w:t>Exercise 2)</w:t>
-      </w:r>
-    </w:p>
-    <w:p>
-      <w:pPr>
-        <w:pStyle w:val="Default"/>
-        <w:jc w:val="both"/>
-        <w:rPr>
-          <w:b/>
-          <w:sz w:val="23"/>
-          <w:szCs w:val="23"/>
-          <w:lang w:val="en-US"/>
-        </w:rPr>
-      </w:pPr>
-      <w:r>
-        <w:rPr>
-          <w:b/>
-          <w:sz w:val="23"/>
-          <w:szCs w:val="23"/>
-          <w:lang w:val="en-US"/>
-        </w:rPr>
-        <w:t xml:space="preserve"> </w:t>
-      </w:r>
-    </w:p>
-    <w:p>
-      <w:pPr>
-        <w:pStyle w:val="Default"/>
-        <w:jc w:val="both"/>
-        <w:rPr>
-          <w:rFonts w:eastAsia="Calibri"/>
-          <w:bCs/>
-          <w:lang w:val="en-US" w:eastAsia="en-GB"/>
-        </w:rPr>
-      </w:pPr>
-      <w:r>
-        <w:rPr>
-          <w:bCs/>
-          <w:sz w:val="23"/>
-          <w:szCs w:val="23"/>
-          <w:lang w:val="en-US"/>
-        </w:rPr>
-        <w:t xml:space="preserve">Save in two separate vectors </w:t>
-      </w:r>
-      <w:r>
-        <w:rPr>
-          <w:rFonts w:ascii="Courier New" w:hAnsi="Courier New" w:cs="Courier New"/>
-          <w:bCs/>
-          <w:sz w:val="20"/>
-          <w:szCs w:val="20"/>
-          <w:lang w:val="en-US"/>
-        </w:rPr>
-        <w:t>Calories_food_ordered</w:t>
-      </w:r>
-      <w:r>
-        <w:rPr>
-          <w:bCs/>
-          <w:sz w:val="23"/>
-          <w:szCs w:val="23"/>
-          <w:lang w:val="en-US"/>
-        </w:rPr>
-        <w:t xml:space="preserve"> and </w:t>
-      </w:r>
-      <w:r>
-        <w:rPr>
-          <w:rFonts w:ascii="Courier New" w:hAnsi="Courier New" w:cs="Courier New"/>
-          <w:bCs/>
-          <w:sz w:val="20"/>
-          <w:szCs w:val="20"/>
-          <w:lang w:val="en-US"/>
-        </w:rPr>
-        <w:t>Calories_sport_ordered</w:t>
-      </w:r>
-      <w:r>
-        <w:rPr>
-          <w:bCs/>
-          <w:sz w:val="23"/>
-          <w:szCs w:val="23"/>
-          <w:lang w:val="en-US"/>
-        </w:rPr>
-        <w:t>, the ID of the days in descending order by calories assumed or consumed, respectively.</w:t>
-      </w:r>
-    </w:p>
-    <w:p>
-      <w:pPr>
-        <w:pStyle w:val="Default"/>
-        <w:rPr>
-          <w:sz w:val="23"/>
-          <w:szCs w:val="23"/>
-          <w:lang w:val="en-US"/>
-        </w:rPr>
-      </w:pPr>
-      <w:r>
-        <w:rPr>
-          <w:sz w:val="23"/>
-          <w:szCs w:val="23"/>
-          <w:lang w:val="en-US"/>
-        </w:rPr>
-        <w:t>The output will be, for example:</w:t>
-      </w:r>
-    </w:p>
-    <w:p>
-      <w:pPr>
-        <w:pStyle w:val="Default"/>
-        <w:rPr>
-          <w:rFonts w:ascii="Courier New" w:hAnsi="Courier New" w:cs="Courier New"/>
-          <w:sz w:val="20"/>
-          <w:szCs w:val="20"/>
-          <w:lang w:val="en-US"/>
-        </w:rPr>
-      </w:pPr>
-      <w:r>
-        <w:rPr>
-          <w:rFonts w:ascii="Courier New" w:hAnsi="Courier New" w:cs="Courier New"/>
-          <w:bCs/>
-          <w:sz w:val="20"/>
-          <w:szCs w:val="20"/>
-          <w:lang w:val="en-US"/>
-        </w:rPr>
-        <w:t>Calories_food_ordered</w:t>
-      </w:r>
-      <w:r>
-        <w:rPr>
-          <w:rFonts w:ascii="Courier New" w:hAnsi="Courier New" w:cs="Courier New"/>
-          <w:bCs/>
-          <w:sz w:val="20"/>
-          <w:szCs w:val="20"/>
-          <w:lang w:val="en-US"/>
-        </w:rPr>
-        <w:tab/>
-      </w:r>
-      <w:r>
-        <w:rPr>
-          <w:rFonts w:ascii="Courier New" w:hAnsi="Courier New" w:cs="Courier New"/>
-          <w:bCs/>
-          <w:sz w:val="20"/>
-          <w:szCs w:val="20"/>
-          <w:lang w:val="en-US"/>
-        </w:rPr>
-        <w:tab/>
-      </w:r>
-      <w:r>
-        <w:rPr>
-          <w:rFonts w:ascii="Courier New" w:hAnsi="Courier New" w:cs="Courier New"/>
-          <w:sz w:val="20"/>
-          <w:szCs w:val="20"/>
-          <w:lang w:val="en-US"/>
-        </w:rPr>
-        <w:t>DCD</w:t>
-      </w:r>
-      <w:r>
-        <w:rPr>
-          <w:rFonts w:ascii="Courier New" w:hAnsi="Courier New" w:cs="Courier New"/>
-          <w:sz w:val="20"/>
-          <w:szCs w:val="20"/>
-          <w:lang w:val="en-US"/>
-        </w:rPr>
-        <w:tab/>
-        <w:t>0x04,0x03,0x01,0x06,0x02,0x05, 0x07</w:t>
-      </w:r>
-    </w:p>
-    <w:p>
-      <w:pPr>
-        <w:pStyle w:val="Default"/>
-        <w:rPr>
-          <w:rFonts w:ascii="Courier New" w:hAnsi="Courier New" w:cs="Courier New"/>
-          <w:bCs/>
-          <w:sz w:val="20"/>
-          <w:szCs w:val="20"/>
-          <w:lang w:val="en-US"/>
-        </w:rPr>
-      </w:pPr>
-      <w:r>
-        <w:rPr>
-          <w:rFonts w:ascii="Courier New" w:hAnsi="Courier New" w:cs="Courier New"/>
-          <w:bCs/>
-          <w:sz w:val="20"/>
-          <w:szCs w:val="20"/>
-          <w:lang w:val="en-US"/>
-        </w:rPr>
-        <w:t>Calories_sport_ordered</w:t>
-      </w:r>
-      <w:r>
-        <w:rPr>
-          <w:rFonts w:ascii="Courier New" w:hAnsi="Courier New" w:cs="Courier New"/>
-          <w:bCs/>
-          <w:sz w:val="20"/>
-          <w:szCs w:val="20"/>
-          <w:lang w:val="en-US"/>
-        </w:rPr>
-        <w:tab/>
-      </w:r>
-      <w:r>
-        <w:rPr>
-          <w:rFonts w:ascii="Courier New" w:hAnsi="Courier New" w:cs="Courier New"/>
-          <w:bCs/>
-          <w:sz w:val="20"/>
-          <w:szCs w:val="20"/>
-          <w:lang w:val="en-US"/>
-        </w:rPr>
         <w:tab/>
         <w:t>DCD</w:t>
-      </w:r>
-      <w:r>
-        <w:rPr>
-          <w:rFonts w:ascii="Courier New" w:hAnsi="Courier New" w:cs="Courier New"/>
-          <w:bCs/>
-          <w:sz w:val="20"/>
-          <w:szCs w:val="20"/>
-          <w:lang w:val="en-US"/>
-        </w:rPr>
         <w:tab/>
         <w:t>0x05,0x02,0x06</w:t>
       </w:r>
@@ -1405,6 +1448,14 @@
           <w:lang w:val="en-US"/>
         </w:rPr>
       </w:pPr>
+      <w:r>
+        <w:rPr>
+          <w:bCs/>
+          <w:sz w:val="23"/>
+          <w:szCs w:val="23"/>
+          <w:lang w:val="en-US"/>
+        </w:rPr>
+      </w:r>
     </w:p>
     <w:p>
       <w:pPr>
@@ -1436,31 +1487,50 @@
           <w:lang w:val="en-US"/>
         </w:rPr>
       </w:pPr>
+      <w:r>
+        <w:rPr>
+          <w:bCs/>
+          <w:sz w:val="23"/>
+          <w:szCs w:val="23"/>
+          <w:lang w:val="en-US"/>
+        </w:rPr>
+      </w:r>
     </w:p>
     <w:tbl>
       <w:tblPr>
         <w:tblStyle w:val="TableGrid"/>
         <w:tblW w:w="5640" w:type="dxa"/>
         <w:jc w:val="center"/>
+        <w:tblInd w:w="0" w:type="dxa"/>
         <w:tblLayout w:type="fixed"/>
-        <w:tblLook w:val="04A0" w:firstRow="1" w:lastRow="0" w:firstColumn="1" w:lastColumn="0" w:noHBand="0" w:noVBand="1"/>
+        <w:tblCellMar>
+          <w:top w:w="0" w:type="dxa"/>
+          <w:left w:w="108" w:type="dxa"/>
+          <w:bottom w:w="0" w:type="dxa"/>
+          <w:right w:w="108" w:type="dxa"/>
+        </w:tblCellMar>
+        <w:tblLook w:val="04a0" w:noHBand="0" w:noVBand="1" w:firstColumn="1" w:lastRow="0" w:lastColumn="0" w:firstRow="1"/>
       </w:tblPr>
       <w:tblGrid>
-        <w:gridCol w:w="2858"/>
+        <w:gridCol w:w="2857"/>
         <w:gridCol w:w="2782"/>
       </w:tblGrid>
       <w:tr>
         <w:trPr>
-          <w:trHeight w:val="455"/>
-          <w:jc w:val="center"/>
+          <w:trHeight w:val="455" w:hRule="atLeast"/>
         </w:trPr>
         <w:tc>
           <w:tcPr>
             <w:tcW w:w="2857" w:type="dxa"/>
+            <w:tcBorders/>
           </w:tcPr>
           <w:p>
             <w:pPr>
               <w:pStyle w:val="Default"/>
+              <w:widowControl/>
+              <w:suppressAutoHyphens w:val="true"/>
+              <w:spacing w:before="0" w:after="0"/>
+              <w:jc w:val="left"/>
               <w:rPr>
                 <w:bCs/>
                 <w:sz w:val="23"/>
@@ -1471,8 +1541,10 @@
               <w:rPr>
                 <w:rFonts w:eastAsia="Times New Roman"/>
                 <w:bCs/>
+                <w:kern w:val="0"/>
                 <w:sz w:val="23"/>
                 <w:szCs w:val="23"/>
+                <w:lang w:val="en-US" w:eastAsia="en-US"/>
               </w:rPr>
               <w:t>Vector</w:t>
             </w:r>
@@ -1481,10 +1553,15 @@
         <w:tc>
           <w:tcPr>
             <w:tcW w:w="2782" w:type="dxa"/>
+            <w:tcBorders/>
           </w:tcPr>
           <w:p>
             <w:pPr>
               <w:pStyle w:val="Default"/>
+              <w:widowControl/>
+              <w:suppressAutoHyphens w:val="true"/>
+              <w:spacing w:before="0" w:after="0"/>
+              <w:jc w:val="left"/>
               <w:rPr>
                 <w:bCs/>
                 <w:sz w:val="23"/>
@@ -1495,8 +1572,10 @@
               <w:rPr>
                 <w:rFonts w:eastAsia="Times New Roman"/>
                 <w:bCs/>
+                <w:kern w:val="0"/>
                 <w:sz w:val="23"/>
                 <w:szCs w:val="23"/>
+                <w:lang w:val="en-US" w:eastAsia="en-US"/>
               </w:rPr>
               <w:t>Size [bytes]</w:t>
             </w:r>
@@ -1505,16 +1584,20 @@
       </w:tr>
       <w:tr>
         <w:trPr>
-          <w:trHeight w:val="448"/>
-          <w:jc w:val="center"/>
+          <w:trHeight w:val="448" w:hRule="atLeast"/>
         </w:trPr>
         <w:tc>
           <w:tcPr>
             <w:tcW w:w="2857" w:type="dxa"/>
+            <w:tcBorders/>
           </w:tcPr>
           <w:p>
             <w:pPr>
               <w:pStyle w:val="Default"/>
+              <w:widowControl/>
+              <w:suppressAutoHyphens w:val="true"/>
+              <w:spacing w:before="0" w:after="0"/>
+              <w:jc w:val="left"/>
               <w:rPr>
                 <w:bCs/>
                 <w:sz w:val="23"/>
@@ -1523,9 +1606,12 @@
             </w:pPr>
             <w:r>
               <w:rPr>
-                <w:rFonts w:ascii="Courier New" w:eastAsia="Times New Roman" w:hAnsi="Courier New" w:cs="Courier New"/>
-                <w:bCs/>
+                <w:rFonts w:eastAsia="Times New Roman" w:cs="Courier New" w:ascii="Courier New" w:hAnsi="Courier New"/>
+                <w:bCs/>
+                <w:kern w:val="0"/>
                 <w:sz w:val="20"/>
+                <w:szCs w:val="20"/>
+                <w:lang w:val="en-US" w:eastAsia="en-US"/>
               </w:rPr>
               <w:t>Calories_food_ordered</w:t>
             </w:r>
@@ -1534,10 +1620,15 @@
         <w:tc>
           <w:tcPr>
             <w:tcW w:w="2782" w:type="dxa"/>
+            <w:tcBorders/>
           </w:tcPr>
           <w:p>
             <w:pPr>
               <w:pStyle w:val="Default"/>
+              <w:widowControl/>
+              <w:suppressAutoHyphens w:val="true"/>
+              <w:spacing w:before="0" w:after="0"/>
+              <w:jc w:val="left"/>
               <w:rPr>
                 <w:bCs/>
                 <w:sz w:val="23"/>
@@ -1548,7 +1639,10 @@
               <w:rPr>
                 <w:rFonts w:eastAsia="Times New Roman"/>
                 <w:bCs/>
-                <w:sz w:val="23"/>
+                <w:kern w:val="0"/>
+                <w:sz w:val="23"/>
+                <w:szCs w:val="20"/>
+                <w:lang w:val="en-US" w:eastAsia="en-US"/>
               </w:rPr>
               <w:t>28</w:t>
             </w:r>
@@ -1557,16 +1651,20 @@
       </w:tr>
       <w:tr>
         <w:trPr>
-          <w:trHeight w:val="448"/>
-          <w:jc w:val="center"/>
+          <w:trHeight w:val="448" w:hRule="atLeast"/>
         </w:trPr>
         <w:tc>
           <w:tcPr>
             <w:tcW w:w="2857" w:type="dxa"/>
+            <w:tcBorders/>
           </w:tcPr>
           <w:p>
             <w:pPr>
               <w:pStyle w:val="Default"/>
+              <w:widowControl/>
+              <w:suppressAutoHyphens w:val="true"/>
+              <w:spacing w:before="0" w:after="0"/>
+              <w:jc w:val="left"/>
               <w:rPr>
                 <w:bCs/>
                 <w:sz w:val="23"/>
@@ -1575,9 +1673,12 @@
             </w:pPr>
             <w:r>
               <w:rPr>
-                <w:rFonts w:ascii="Courier New" w:eastAsia="Times New Roman" w:hAnsi="Courier New" w:cs="Courier New"/>
-                <w:bCs/>
+                <w:rFonts w:eastAsia="Times New Roman" w:cs="Courier New" w:ascii="Courier New" w:hAnsi="Courier New"/>
+                <w:bCs/>
+                <w:kern w:val="0"/>
                 <w:sz w:val="20"/>
+                <w:szCs w:val="20"/>
+                <w:lang w:val="en-US" w:eastAsia="en-US"/>
               </w:rPr>
               <w:t>Calories_sport_ordered</w:t>
             </w:r>
@@ -1586,10 +1687,15 @@
         <w:tc>
           <w:tcPr>
             <w:tcW w:w="2782" w:type="dxa"/>
+            <w:tcBorders/>
           </w:tcPr>
           <w:p>
             <w:pPr>
               <w:pStyle w:val="Default"/>
+              <w:widowControl/>
+              <w:suppressAutoHyphens w:val="true"/>
+              <w:spacing w:before="0" w:after="0"/>
+              <w:jc w:val="left"/>
               <w:rPr>
                 <w:bCs/>
                 <w:sz w:val="23"/>
@@ -1600,7 +1706,10 @@
               <w:rPr>
                 <w:rFonts w:eastAsia="Times New Roman"/>
                 <w:bCs/>
-                <w:sz w:val="23"/>
+                <w:kern w:val="0"/>
+                <w:sz w:val="23"/>
+                <w:szCs w:val="20"/>
+                <w:lang w:val="en-US" w:eastAsia="en-US"/>
               </w:rPr>
               <w:t>12</w:t>
             </w:r>
@@ -1618,6 +1727,14 @@
           <w:lang w:val="en-US"/>
         </w:rPr>
       </w:pPr>
+      <w:r>
+        <w:rPr>
+          <w:bCs/>
+          <w:sz w:val="23"/>
+          <w:szCs w:val="23"/>
+          <w:lang w:val="en-US"/>
+        </w:rPr>
+      </w:r>
     </w:p>
     <w:p>
       <w:pPr>
@@ -1649,45 +1766,78 @@
           <w:lang w:val="en-US"/>
         </w:rPr>
       </w:pPr>
+      <w:r>
+        <w:rPr>
+          <w:bCs/>
+          <w:sz w:val="23"/>
+          <w:szCs w:val="23"/>
+          <w:lang w:val="en-US"/>
+        </w:rPr>
+      </w:r>
     </w:p>
     <w:tbl>
       <w:tblPr>
         <w:tblStyle w:val="TableGrid"/>
         <w:tblW w:w="6418" w:type="dxa"/>
         <w:jc w:val="center"/>
+        <w:tblInd w:w="0" w:type="dxa"/>
         <w:tblLayout w:type="fixed"/>
-        <w:tblLook w:val="04A0" w:firstRow="1" w:lastRow="0" w:firstColumn="1" w:lastColumn="0" w:noHBand="0" w:noVBand="1"/>
+        <w:tblCellMar>
+          <w:top w:w="0" w:type="dxa"/>
+          <w:left w:w="108" w:type="dxa"/>
+          <w:bottom w:w="0" w:type="dxa"/>
+          <w:right w:w="108" w:type="dxa"/>
+        </w:tblCellMar>
+        <w:tblLook w:val="04a0" w:noHBand="0" w:noVBand="1" w:firstColumn="1" w:lastRow="0" w:lastColumn="0" w:firstRow="1"/>
       </w:tblPr>
       <w:tblGrid>
         <w:gridCol w:w="3210"/>
-        <w:gridCol w:w="3208"/>
+        <w:gridCol w:w="3207"/>
       </w:tblGrid>
       <w:tr>
-        <w:trPr>
-          <w:jc w:val="center"/>
-        </w:trPr>
+        <w:trPr/>
         <w:tc>
           <w:tcPr>
-            <w:tcW w:w="3209" w:type="dxa"/>
+            <w:tcW w:w="3210" w:type="dxa"/>
+            <w:tcBorders/>
           </w:tcPr>
           <w:p>
             <w:pPr>
               <w:pStyle w:val="Default"/>
+              <w:widowControl/>
+              <w:suppressAutoHyphens w:val="true"/>
+              <w:spacing w:before="0" w:after="0"/>
+              <w:jc w:val="left"/>
               <w:rPr>
                 <w:bCs/>
                 <w:sz w:val="23"/>
                 <w:szCs w:val="23"/>
               </w:rPr>
             </w:pPr>
+            <w:r>
+              <w:rPr>
+                <w:rFonts w:eastAsia="Noto Sans CJK SC Regular"/>
+                <w:bCs/>
+                <w:kern w:val="0"/>
+                <w:sz w:val="23"/>
+                <w:szCs w:val="20"/>
+                <w:lang w:val="en-US" w:eastAsia="en-US"/>
+              </w:rPr>
+            </w:r>
           </w:p>
         </w:tc>
         <w:tc>
           <w:tcPr>
-            <w:tcW w:w="3208" w:type="dxa"/>
+            <w:tcW w:w="3207" w:type="dxa"/>
+            <w:tcBorders/>
           </w:tcPr>
           <w:p>
             <w:pPr>
               <w:pStyle w:val="Default"/>
+              <w:widowControl/>
+              <w:suppressAutoHyphens w:val="true"/>
+              <w:spacing w:before="0" w:after="0"/>
+              <w:jc w:val="left"/>
               <w:rPr>
                 <w:bCs/>
                 <w:sz w:val="23"/>
@@ -1698,8 +1848,10 @@
               <w:rPr>
                 <w:rFonts w:eastAsia="Times New Roman"/>
                 <w:bCs/>
+                <w:kern w:val="0"/>
                 <w:sz w:val="23"/>
                 <w:szCs w:val="23"/>
+                <w:lang w:val="en-US" w:eastAsia="en-US"/>
               </w:rPr>
               <w:t>Size [bytes]</w:t>
             </w:r>
@@ -1707,16 +1859,19 @@
         </w:tc>
       </w:tr>
       <w:tr>
-        <w:trPr>
-          <w:jc w:val="center"/>
-        </w:trPr>
+        <w:trPr/>
         <w:tc>
           <w:tcPr>
-            <w:tcW w:w="3209" w:type="dxa"/>
+            <w:tcW w:w="3210" w:type="dxa"/>
+            <w:tcBorders/>
           </w:tcPr>
           <w:p>
             <w:pPr>
               <w:pStyle w:val="Default"/>
+              <w:widowControl/>
+              <w:suppressAutoHyphens w:val="true"/>
+              <w:spacing w:before="0" w:after="0"/>
+              <w:jc w:val="left"/>
               <w:rPr>
                 <w:bCs/>
                 <w:sz w:val="23"/>
@@ -1727,8 +1882,10 @@
               <w:rPr>
                 <w:rFonts w:eastAsia="Times New Roman"/>
                 <w:bCs/>
+                <w:kern w:val="0"/>
                 <w:sz w:val="23"/>
                 <w:szCs w:val="23"/>
+                <w:lang w:val="en-US" w:eastAsia="en-US"/>
               </w:rPr>
               <w:t>Program Size</w:t>
             </w:r>
@@ -1736,11 +1893,16 @@
         </w:tc>
         <w:tc>
           <w:tcPr>
-            <w:tcW w:w="3208" w:type="dxa"/>
+            <w:tcW w:w="3207" w:type="dxa"/>
+            <w:tcBorders/>
           </w:tcPr>
           <w:p>
             <w:pPr>
               <w:pStyle w:val="Default"/>
+              <w:widowControl/>
+              <w:suppressAutoHyphens w:val="true"/>
+              <w:spacing w:before="0" w:after="0"/>
+              <w:jc w:val="left"/>
               <w:rPr>
                 <w:bCs/>
                 <w:sz w:val="23"/>
@@ -1749,26 +1911,32 @@
             </w:pPr>
             <w:r>
               <w:rPr>
-                <w:bCs/>
+                <w:rFonts w:eastAsia="Noto Sans CJK SC Regular"/>
+                <w:bCs/>
+                <w:kern w:val="0"/>
                 <w:sz w:val="23"/>
                 <w:szCs w:val="23"/>
-              </w:rPr>
-              <w:t>8640</w:t>
+                <w:lang w:val="en-US" w:eastAsia="en-US"/>
+              </w:rPr>
+              <w:t>4520</w:t>
             </w:r>
           </w:p>
         </w:tc>
       </w:tr>
       <w:tr>
-        <w:trPr>
-          <w:jc w:val="center"/>
-        </w:trPr>
+        <w:trPr/>
         <w:tc>
           <w:tcPr>
-            <w:tcW w:w="3209" w:type="dxa"/>
+            <w:tcW w:w="3210" w:type="dxa"/>
+            <w:tcBorders/>
           </w:tcPr>
           <w:p>
             <w:pPr>
               <w:pStyle w:val="Default"/>
+              <w:widowControl/>
+              <w:suppressAutoHyphens w:val="true"/>
+              <w:spacing w:before="0" w:after="0"/>
+              <w:jc w:val="left"/>
               <w:rPr>
                 <w:bCs/>
                 <w:sz w:val="23"/>
@@ -1779,8 +1947,10 @@
               <w:rPr>
                 <w:rFonts w:eastAsia="Times New Roman"/>
                 <w:bCs/>
+                <w:kern w:val="0"/>
                 <w:sz w:val="23"/>
                 <w:szCs w:val="23"/>
+                <w:lang w:val="en-US" w:eastAsia="en-US"/>
               </w:rPr>
               <w:t>Read Only data</w:t>
             </w:r>
@@ -1788,11 +1958,16 @@
         </w:tc>
         <w:tc>
           <w:tcPr>
-            <w:tcW w:w="3208" w:type="dxa"/>
+            <w:tcW w:w="3207" w:type="dxa"/>
+            <w:tcBorders/>
           </w:tcPr>
           <w:p>
             <w:pPr>
               <w:pStyle w:val="Default"/>
+              <w:widowControl/>
+              <w:suppressAutoHyphens w:val="true"/>
+              <w:spacing w:before="0" w:after="0"/>
+              <w:jc w:val="left"/>
               <w:rPr>
                 <w:bCs/>
                 <w:sz w:val="23"/>
@@ -1801,9 +1976,12 @@
             </w:pPr>
             <w:r>
               <w:rPr>
-                <w:bCs/>
+                <w:rFonts w:eastAsia="Noto Sans CJK SC Regular"/>
+                <w:bCs/>
+                <w:kern w:val="0"/>
                 <w:sz w:val="23"/>
                 <w:szCs w:val="23"/>
+                <w:lang w:val="en-US" w:eastAsia="en-US"/>
               </w:rPr>
               <w:t>764</w:t>
             </w:r>
@@ -1811,16 +1989,19 @@
         </w:tc>
       </w:tr>
       <w:tr>
-        <w:trPr>
-          <w:jc w:val="center"/>
-        </w:trPr>
+        <w:trPr/>
         <w:tc>
           <w:tcPr>
-            <w:tcW w:w="3209" w:type="dxa"/>
+            <w:tcW w:w="3210" w:type="dxa"/>
+            <w:tcBorders/>
           </w:tcPr>
           <w:p>
             <w:pPr>
               <w:pStyle w:val="Default"/>
+              <w:widowControl/>
+              <w:suppressAutoHyphens w:val="true"/>
+              <w:spacing w:before="0" w:after="0"/>
+              <w:jc w:val="left"/>
               <w:rPr>
                 <w:bCs/>
                 <w:sz w:val="23"/>
@@ -1831,8 +2012,10 @@
               <w:rPr>
                 <w:rFonts w:eastAsia="Times New Roman"/>
                 <w:bCs/>
+                <w:kern w:val="0"/>
                 <w:sz w:val="23"/>
                 <w:szCs w:val="23"/>
+                <w:lang w:val="en-US" w:eastAsia="en-US"/>
               </w:rPr>
               <w:t>Read Write data</w:t>
             </w:r>
@@ -1840,11 +2023,16 @@
         </w:tc>
         <w:tc>
           <w:tcPr>
-            <w:tcW w:w="3208" w:type="dxa"/>
+            <w:tcW w:w="3207" w:type="dxa"/>
+            <w:tcBorders/>
           </w:tcPr>
           <w:p>
             <w:pPr>
               <w:pStyle w:val="Default"/>
+              <w:widowControl/>
+              <w:suppressAutoHyphens w:val="true"/>
+              <w:spacing w:before="0" w:after="0"/>
+              <w:jc w:val="left"/>
               <w:rPr>
                 <w:bCs/>
                 <w:sz w:val="23"/>
@@ -1853,9 +2041,12 @@
             </w:pPr>
             <w:r>
               <w:rPr>
-                <w:bCs/>
+                <w:rFonts w:eastAsia="Noto Sans CJK SC Regular"/>
+                <w:bCs/>
+                <w:kern w:val="0"/>
                 <w:sz w:val="23"/>
                 <w:szCs w:val="23"/>
+                <w:lang w:val="en-US" w:eastAsia="en-US"/>
               </w:rPr>
               <w:t>120</w:t>
             </w:r>
@@ -1863,16 +2054,19 @@
         </w:tc>
       </w:tr>
       <w:tr>
-        <w:trPr>
-          <w:jc w:val="center"/>
-        </w:trPr>
+        <w:trPr/>
         <w:tc>
           <w:tcPr>
-            <w:tcW w:w="3209" w:type="dxa"/>
+            <w:tcW w:w="3210" w:type="dxa"/>
+            <w:tcBorders/>
           </w:tcPr>
           <w:p>
             <w:pPr>
               <w:pStyle w:val="Default"/>
+              <w:widowControl/>
+              <w:suppressAutoHyphens w:val="true"/>
+              <w:spacing w:before="0" w:after="0"/>
+              <w:jc w:val="left"/>
               <w:rPr>
                 <w:bCs/>
                 <w:sz w:val="23"/>
@@ -1883,8 +2077,10 @@
               <w:rPr>
                 <w:rFonts w:eastAsia="Times New Roman"/>
                 <w:bCs/>
+                <w:kern w:val="0"/>
                 <w:sz w:val="23"/>
                 <w:szCs w:val="23"/>
+                <w:lang w:val="en-US" w:eastAsia="en-US"/>
               </w:rPr>
               <w:t>Zero Initialized data</w:t>
             </w:r>
@@ -1892,11 +2088,16 @@
         </w:tc>
         <w:tc>
           <w:tcPr>
-            <w:tcW w:w="3208" w:type="dxa"/>
+            <w:tcW w:w="3207" w:type="dxa"/>
+            <w:tcBorders/>
           </w:tcPr>
           <w:p>
             <w:pPr>
               <w:pStyle w:val="Default"/>
+              <w:widowControl/>
+              <w:suppressAutoHyphens w:val="true"/>
+              <w:spacing w:before="0" w:after="0"/>
+              <w:jc w:val="left"/>
               <w:rPr>
                 <w:bCs/>
                 <w:sz w:val="23"/>
@@ -1905,9 +2106,12 @@
             </w:pPr>
             <w:r>
               <w:rPr>
-                <w:bCs/>
+                <w:rFonts w:eastAsia="Noto Sans CJK SC Regular"/>
+                <w:bCs/>
+                <w:kern w:val="0"/>
                 <w:sz w:val="23"/>
                 <w:szCs w:val="23"/>
+                <w:lang w:val="en-US" w:eastAsia="en-US"/>
               </w:rPr>
               <w:t>512</w:t>
             </w:r>
@@ -1925,6 +2129,14 @@
           <w:lang w:val="en-US"/>
         </w:rPr>
       </w:pPr>
+      <w:r>
+        <w:rPr>
+          <w:bCs/>
+          <w:sz w:val="23"/>
+          <w:szCs w:val="23"/>
+          <w:lang w:val="en-US"/>
+        </w:rPr>
+      </w:r>
     </w:p>
     <w:p>
       <w:pPr>
@@ -1950,29 +2162,150 @@
       <w:tblPr>
         <w:tblStyle w:val="TableGrid"/>
         <w:tblW w:w="9647" w:type="dxa"/>
+        <w:jc w:val="left"/>
+        <w:tblInd w:w="0" w:type="dxa"/>
         <w:tblLayout w:type="fixed"/>
-        <w:tblLook w:val="04A0" w:firstRow="1" w:lastRow="0" w:firstColumn="1" w:lastColumn="0" w:noHBand="0" w:noVBand="1"/>
+        <w:tblCellMar>
+          <w:top w:w="0" w:type="dxa"/>
+          <w:left w:w="108" w:type="dxa"/>
+          <w:bottom w:w="0" w:type="dxa"/>
+          <w:right w:w="108" w:type="dxa"/>
+        </w:tblCellMar>
+        <w:tblLook w:val="04a0" w:noHBand="0" w:noVBand="1" w:firstColumn="1" w:lastRow="0" w:lastColumn="0" w:firstRow="1"/>
       </w:tblPr>
       <w:tblGrid>
         <w:gridCol w:w="9647"/>
       </w:tblGrid>
       <w:tr>
         <w:trPr>
-          <w:trHeight w:val="1588"/>
+          <w:trHeight w:val="1588" w:hRule="atLeast"/>
         </w:trPr>
         <w:tc>
           <w:tcPr>
             <w:tcW w:w="9647" w:type="dxa"/>
+            <w:tcBorders/>
           </w:tcPr>
           <w:p>
             <w:pPr>
               <w:pStyle w:val="Default"/>
+              <w:widowControl/>
+              <w:suppressAutoHyphens w:val="true"/>
+              <w:spacing w:before="0" w:after="0"/>
+              <w:jc w:val="left"/>
               <w:rPr>
                 <w:bCs/>
                 <w:sz w:val="23"/>
                 <w:szCs w:val="23"/>
               </w:rPr>
             </w:pPr>
+            <w:r>
+              <w:rPr>
+                <w:rFonts w:eastAsia="Noto Sans CJK SC Regular"/>
+                <w:bCs/>
+                <w:kern w:val="0"/>
+                <w:sz w:val="23"/>
+                <w:szCs w:val="20"/>
+                <w:lang w:val="en-US" w:eastAsia="en-US"/>
+              </w:rPr>
+              <w:t xml:space="preserve">DCD and DCB influence the space taken by the initialized data and therefore </w:t>
+            </w:r>
+            <w:r>
+              <w:rPr>
+                <w:rFonts w:eastAsia="Noto Sans CJK SC Regular"/>
+                <w:bCs/>
+                <w:kern w:val="0"/>
+                <w:sz w:val="23"/>
+                <w:szCs w:val="20"/>
+                <w:lang w:val="en-US" w:eastAsia="en-US"/>
+              </w:rPr>
+              <w:t>influence the program size.</w:t>
+            </w:r>
+          </w:p>
+          <w:p>
+            <w:pPr>
+              <w:pStyle w:val="Default"/>
+              <w:widowControl/>
+              <w:suppressAutoHyphens w:val="true"/>
+              <w:spacing w:before="0" w:after="0"/>
+              <w:jc w:val="left"/>
+              <w:rPr>
+                <w:bCs/>
+                <w:sz w:val="23"/>
+                <w:szCs w:val="23"/>
+              </w:rPr>
+            </w:pPr>
+            <w:r>
+              <w:rPr>
+                <w:rFonts w:eastAsia="Noto Sans CJK SC Regular"/>
+                <w:bCs/>
+                <w:kern w:val="0"/>
+                <w:sz w:val="23"/>
+                <w:szCs w:val="20"/>
+                <w:lang w:val="en-US" w:eastAsia="en-US"/>
+              </w:rPr>
+              <w:t>LTORG instructs the assembler to create a literal pool, the placement can affect the size of the porgram.</w:t>
+            </w:r>
+          </w:p>
+          <w:p>
+            <w:pPr>
+              <w:pStyle w:val="Default"/>
+              <w:widowControl/>
+              <w:suppressAutoHyphens w:val="true"/>
+              <w:spacing w:before="0" w:after="0"/>
+              <w:jc w:val="left"/>
+              <w:rPr>
+                <w:bCs/>
+                <w:sz w:val="23"/>
+                <w:szCs w:val="23"/>
+              </w:rPr>
+            </w:pPr>
+            <w:r>
+              <w:rPr>
+                <w:rFonts w:eastAsia="Noto Sans CJK SC Regular"/>
+                <w:bCs/>
+                <w:kern w:val="0"/>
+                <w:sz w:val="23"/>
+                <w:szCs w:val="20"/>
+                <w:lang w:val="en-US" w:eastAsia="en-US"/>
+              </w:rPr>
+              <w:t>SPACE reserves uninitialized space and that correlates to the program</w:t>
+            </w:r>
+            <w:r>
+              <w:rPr>
+                <w:rFonts w:eastAsia="Noto Sans CJK SC Regular" w:cs="Times New Roman"/>
+                <w:bCs/>
+                <w:color w:val="000000"/>
+                <w:kern w:val="0"/>
+                <w:sz w:val="23"/>
+                <w:szCs w:val="20"/>
+                <w:lang w:val="en-US" w:eastAsia="en-US" w:bidi="ar-SA"/>
+              </w:rPr>
+              <w:t xml:space="preserve"> size.</w:t>
+            </w:r>
+          </w:p>
+          <w:p>
+            <w:pPr>
+              <w:pStyle w:val="Default"/>
+              <w:widowControl/>
+              <w:suppressAutoHyphens w:val="true"/>
+              <w:spacing w:before="0" w:after="0"/>
+              <w:jc w:val="left"/>
+              <w:rPr>
+                <w:bCs/>
+                <w:sz w:val="23"/>
+                <w:szCs w:val="23"/>
+              </w:rPr>
+            </w:pPr>
+            <w:r>
+              <w:rPr>
+                <w:rFonts w:eastAsia="Noto Sans CJK SC Regular"/>
+                <w:bCs/>
+                <w:kern w:val="0"/>
+                <w:sz w:val="23"/>
+                <w:szCs w:val="20"/>
+                <w:lang w:val="en-US" w:eastAsia="en-US"/>
+              </w:rPr>
+            </w:r>
           </w:p>
         </w:tc>
       </w:tr>
@@ -1987,24 +2320,26 @@
           <w:lang w:val="en-US"/>
         </w:rPr>
       </w:pPr>
+      <w:r>
+        <w:rPr/>
+      </w:r>
     </w:p>
     <w:sectPr>
+      <w:type w:val="nextPage"/>
       <w:pgSz w:w="11906" w:h="16838"/>
-      <w:pgMar w:top="709" w:right="1134" w:bottom="709" w:left="1134" w:header="0" w:footer="0" w:gutter="0"/>
-      <w:cols w:space="720"/>
-      <w:formProt w:val="0"/>
-      <w:docGrid w:linePitch="240" w:charSpace="-6350"/>
+      <w:pgMar w:left="1134" w:right="1134" w:gutter="0" w:header="0" w:top="709" w:footer="0" w:bottom="709"/>
+      <w:pgNumType w:fmt="decimal"/>
+      <w:formProt w:val="false"/>
+      <w:textDirection w:val="lrTb"/>
+      <w:docGrid w:type="default" w:linePitch="240" w:charSpace="4294960537"/>
     </w:sectPr>
   </w:body>
 </w:document>
 </file>
 
 <file path=word/numbering.xml><?xml version="1.0" encoding="utf-8"?>
-<w:numbering xmlns:wpc="http://schemas.microsoft.com/office/word/2010/wordprocessingCanvas" xmlns:cx="http://schemas.microsoft.com/office/drawing/2014/chartex" xmlns:cx1="http://schemas.microsoft.com/office/drawing/2015/9/8/chartex" xmlns:cx2="http://schemas.microsoft.com/office/drawing/2015/10/21/chartex" xmlns:cx3="http://schemas.microsoft.com/office/drawing/2016/5/9/chartex" xmlns:cx4="http://schemas.microsoft.com/office/drawing/2016/5/10/chartex" xmlns:cx5="http://schemas.microsoft.com/office/drawing/2016/5/11/chartex" xmlns:cx6="http://schemas.microsoft.com/office/drawing/2016/5/12/chartex" xmlns:cx7="http://schemas.microsoft.com/office/drawing/2016/5/13/chartex" xmlns:cx8="http://schemas.microsoft.com/office/drawing/2016/5/14/chartex" xmlns:mc="http://schemas.openxmlformats.org/markup-compatibility/2006" xmlns:aink="http://schemas.microsoft.com/office/drawing/2016/ink" xmlns:am3d="http://schemas.microsoft.com/office/drawing/2017/model3d" xmlns:o="urn:schemas-microsoft-com:office:office" xmlns:oel="http://schemas.microsoft.com/office/2019/extlst" xmlns:r="http://schemas.openxmlformats.org/officeDocument/2006/relationships" xmlns:m="http://schemas.openxmlformats.org/officeDocument/2006/math" xmlns:v="urn:schemas-microsoft-com:vml" xmlns:wp14="http://schemas.microsoft.com/office/word/2010/wordprocessingDrawing" xmlns:wp="http://schemas.openxmlformats.org/drawingml/2006/wordprocessingDrawing" xmlns:w10="urn:schemas-microsoft-com:office:word" xmlns:w="http://schemas.openxmlformats.org/wordprocessingml/2006/main" xmlns:w14="http://schemas.microsoft.com/office/word/2010/wordml" xmlns:w15="http://schemas.microsoft.com/office/word/2012/wordml" xmlns:w16cex="http://schemas.microsoft.com/office/word/2018/wordml/cex" xmlns:w16cid="http://schemas.microsoft.com/office/word/2016/wordml/cid" xmlns:w16="http://schemas.microsoft.com/office/word/2018/wordml" xmlns:w16sdtdh="http://schemas.microsoft.com/office/word/2020/wordml/sdtdatahash" xmlns:w16se="http://schemas.microsoft.com/office/word/2015/wordml/symex" xmlns:wpg="http://schemas.microsoft.com/office/word/2010/wordprocessingGroup" xmlns:wpi="http://schemas.microsoft.com/office/word/2010/wordprocessingInk" xmlns:wne="http://schemas.microsoft.com/office/word/2006/wordml" xmlns:wps="http://schemas.microsoft.com/office/word/2010/wordprocessingShape" mc:Ignorable="w14 w15 w16se w16cid w16 w16cex w16sdtdh wp14">
-  <w:abstractNum w:abstractNumId="0" w15:restartNumberingAfterBreak="0">
-    <w:nsid w:val="10F24185"/>
-    <w:multiLevelType w:val="multilevel"/>
-    <w:tmpl w:val="9230B0A6"/>
+<w:numbering xmlns:w="http://schemas.openxmlformats.org/wordprocessingml/2006/main" xmlns:o="urn:schemas-microsoft-com:office:office" xmlns:r="http://schemas.openxmlformats.org/officeDocument/2006/relationships" xmlns:v="urn:schemas-microsoft-com:vml" xmlns:mc="http://schemas.openxmlformats.org/markup-compatibility/2006" xmlns:w14="http://schemas.microsoft.com/office/word/2010/wordml" mc:Ignorable="w14">
+  <w:abstractNum w:abstractNumId="1">
     <w:lvl w:ilvl="0">
       <w:start w:val="11"/>
       <w:numFmt w:val="bullet"/>
@@ -2141,10 +2476,7 @@
       </w:rPr>
     </w:lvl>
   </w:abstractNum>
-  <w:abstractNum w:abstractNumId="1" w15:restartNumberingAfterBreak="0">
-    <w:nsid w:val="5548605D"/>
-    <w:multiLevelType w:val="multilevel"/>
-    <w:tmpl w:val="3A56581E"/>
+  <w:abstractNum w:abstractNumId="2">
     <w:lvl w:ilvl="0">
       <w:start w:val="1"/>
       <w:numFmt w:val="none"/>
@@ -2155,7 +2487,7 @@
         <w:tabs>
           <w:tab w:val="num" w:pos="0"/>
         </w:tabs>
-        <w:ind w:left="0" w:firstLine="0"/>
+        <w:ind w:left="0" w:hanging="0"/>
       </w:pPr>
     </w:lvl>
     <w:lvl w:ilvl="1">
@@ -2168,7 +2500,7 @@
         <w:tabs>
           <w:tab w:val="num" w:pos="0"/>
         </w:tabs>
-        <w:ind w:left="0" w:firstLine="0"/>
+        <w:ind w:left="0" w:hanging="0"/>
       </w:pPr>
     </w:lvl>
     <w:lvl w:ilvl="2">
@@ -2181,7 +2513,7 @@
         <w:tabs>
           <w:tab w:val="num" w:pos="0"/>
         </w:tabs>
-        <w:ind w:left="0" w:firstLine="0"/>
+        <w:ind w:left="0" w:hanging="0"/>
       </w:pPr>
     </w:lvl>
     <w:lvl w:ilvl="3">
@@ -2194,7 +2526,7 @@
         <w:tabs>
           <w:tab w:val="num" w:pos="0"/>
         </w:tabs>
-        <w:ind w:left="0" w:firstLine="0"/>
+        <w:ind w:left="0" w:hanging="0"/>
       </w:pPr>
     </w:lvl>
     <w:lvl w:ilvl="4">
@@ -2207,7 +2539,7 @@
         <w:tabs>
           <w:tab w:val="num" w:pos="0"/>
         </w:tabs>
-        <w:ind w:left="0" w:firstLine="0"/>
+        <w:ind w:left="0" w:hanging="0"/>
       </w:pPr>
     </w:lvl>
     <w:lvl w:ilvl="5">
@@ -2220,7 +2552,7 @@
         <w:tabs>
           <w:tab w:val="num" w:pos="0"/>
         </w:tabs>
-        <w:ind w:left="0" w:firstLine="0"/>
+        <w:ind w:left="0" w:hanging="0"/>
       </w:pPr>
     </w:lvl>
     <w:lvl w:ilvl="6">
@@ -2233,7 +2565,7 @@
         <w:tabs>
           <w:tab w:val="num" w:pos="0"/>
         </w:tabs>
-        <w:ind w:left="0" w:firstLine="0"/>
+        <w:ind w:left="0" w:hanging="0"/>
       </w:pPr>
     </w:lvl>
     <w:lvl w:ilvl="7">
@@ -2246,7 +2578,7 @@
         <w:tabs>
           <w:tab w:val="num" w:pos="0"/>
         </w:tabs>
-        <w:ind w:left="0" w:firstLine="0"/>
+        <w:ind w:left="0" w:hanging="0"/>
       </w:pPr>
     </w:lvl>
     <w:lvl w:ilvl="8">
@@ -2259,46 +2591,46 @@
         <w:tabs>
           <w:tab w:val="num" w:pos="0"/>
         </w:tabs>
-        <w:ind w:left="0" w:firstLine="0"/>
+        <w:ind w:left="0" w:hanging="0"/>
       </w:pPr>
     </w:lvl>
   </w:abstractNum>
-  <w:num w:numId="1" w16cid:durableId="95059042">
-    <w:abstractNumId w:val="0"/>
+  <w:num w:numId="1">
+    <w:abstractNumId w:val="1"/>
   </w:num>
-  <w:num w:numId="2" w16cid:durableId="991761853">
-    <w:abstractNumId w:val="1"/>
+  <w:num w:numId="2">
+    <w:abstractNumId w:val="2"/>
   </w:num>
 </w:numbering>
 </file>
 
 <file path=word/styles.xml><?xml version="1.0" encoding="utf-8"?>
-<w:styles xmlns:mc="http://schemas.openxmlformats.org/markup-compatibility/2006" xmlns:r="http://schemas.openxmlformats.org/officeDocument/2006/relationships" xmlns:w="http://schemas.openxmlformats.org/wordprocessingml/2006/main" xmlns:w14="http://schemas.microsoft.com/office/word/2010/wordml" xmlns:w15="http://schemas.microsoft.com/office/word/2012/wordml" xmlns:w16cex="http://schemas.microsoft.com/office/word/2018/wordml/cex" xmlns:w16cid="http://schemas.microsoft.com/office/word/2016/wordml/cid" xmlns:w16="http://schemas.microsoft.com/office/word/2018/wordml" xmlns:w16sdtdh="http://schemas.microsoft.com/office/word/2020/wordml/sdtdatahash" xmlns:w16se="http://schemas.microsoft.com/office/word/2015/wordml/symex" mc:Ignorable="w14 w15 w16se w16cid w16 w16cex w16sdtdh">
+<w:styles xmlns:w="http://schemas.openxmlformats.org/wordprocessingml/2006/main" xmlns:w14="http://schemas.microsoft.com/office/word/2010/wordml" xmlns:mc="http://schemas.openxmlformats.org/markup-compatibility/2006" mc:Ignorable="w14">
   <w:docDefaults>
     <w:rPrDefault>
       <w:rPr>
-        <w:rFonts w:ascii="Liberation Serif" w:eastAsia="Noto Sans CJK SC Regular" w:hAnsi="Liberation Serif" w:cs="FreeSans"/>
+        <w:rFonts w:ascii="Liberation Serif" w:hAnsi="Liberation Serif" w:eastAsia="Noto Sans CJK SC Regular" w:cs="FreeSans"/>
         <w:szCs w:val="24"/>
         <w:lang w:val="it-IT" w:eastAsia="zh-CN" w:bidi="hi-IN"/>
       </w:rPr>
     </w:rPrDefault>
     <w:pPrDefault>
       <w:pPr>
-        <w:suppressAutoHyphens/>
+        <w:suppressAutoHyphens w:val="true"/>
       </w:pPr>
     </w:pPrDefault>
   </w:docDefaults>
   <w:latentStyles w:defLockedState="0" w:defUIPriority="99" w:defSemiHidden="0" w:defUnhideWhenUsed="0" w:defQFormat="0" w:count="376">
     <w:lsdException w:name="Normal" w:uiPriority="0" w:qFormat="1"/>
     <w:lsdException w:name="heading 1" w:uiPriority="9" w:qFormat="1"/>
-    <w:lsdException w:name="heading 2" w:semiHidden="1" w:uiPriority="9" w:unhideWhenUsed="1" w:qFormat="1"/>
-    <w:lsdException w:name="heading 3" w:semiHidden="1" w:uiPriority="9" w:unhideWhenUsed="1" w:qFormat="1"/>
-    <w:lsdException w:name="heading 4" w:semiHidden="1" w:uiPriority="9" w:unhideWhenUsed="1" w:qFormat="1"/>
-    <w:lsdException w:name="heading 5" w:semiHidden="1" w:uiPriority="9" w:unhideWhenUsed="1" w:qFormat="1"/>
-    <w:lsdException w:name="heading 6" w:semiHidden="1" w:uiPriority="9" w:unhideWhenUsed="1" w:qFormat="1"/>
-    <w:lsdException w:name="heading 7" w:semiHidden="1" w:uiPriority="9" w:unhideWhenUsed="1" w:qFormat="1"/>
-    <w:lsdException w:name="heading 8" w:semiHidden="1" w:uiPriority="9" w:unhideWhenUsed="1" w:qFormat="1"/>
-    <w:lsdException w:name="heading 9" w:semiHidden="1" w:uiPriority="9" w:unhideWhenUsed="1" w:qFormat="1"/>
+    <w:lsdException w:name="heading 2" w:uiPriority="9" w:semiHidden="1" w:unhideWhenUsed="1" w:qFormat="1"/>
+    <w:lsdException w:name="heading 3" w:uiPriority="9" w:semiHidden="1" w:unhideWhenUsed="1" w:qFormat="1"/>
+    <w:lsdException w:name="heading 4" w:uiPriority="9" w:semiHidden="1" w:unhideWhenUsed="1" w:qFormat="1"/>
+    <w:lsdException w:name="heading 5" w:uiPriority="9" w:semiHidden="1" w:unhideWhenUsed="1" w:qFormat="1"/>
+    <w:lsdException w:name="heading 6" w:uiPriority="9" w:semiHidden="1" w:unhideWhenUsed="1" w:qFormat="1"/>
+    <w:lsdException w:name="heading 7" w:uiPriority="9" w:semiHidden="1" w:unhideWhenUsed="1" w:qFormat="1"/>
+    <w:lsdException w:name="heading 8" w:uiPriority="9" w:semiHidden="1" w:unhideWhenUsed="1" w:qFormat="1"/>
+    <w:lsdException w:name="heading 9" w:uiPriority="9" w:semiHidden="1" w:unhideWhenUsed="1" w:qFormat="1"/>
     <w:lsdException w:name="index 1" w:semiHidden="1" w:unhideWhenUsed="1"/>
     <w:lsdException w:name="index 2" w:semiHidden="1" w:unhideWhenUsed="1"/>
     <w:lsdException w:name="index 3" w:semiHidden="1" w:unhideWhenUsed="1"/>
@@ -2308,22 +2640,22 @@
     <w:lsdException w:name="index 7" w:semiHidden="1" w:unhideWhenUsed="1"/>
     <w:lsdException w:name="index 8" w:semiHidden="1" w:unhideWhenUsed="1"/>
     <w:lsdException w:name="index 9" w:semiHidden="1" w:unhideWhenUsed="1"/>
-    <w:lsdException w:name="toc 1" w:semiHidden="1" w:uiPriority="39" w:unhideWhenUsed="1"/>
-    <w:lsdException w:name="toc 2" w:semiHidden="1" w:uiPriority="39" w:unhideWhenUsed="1"/>
-    <w:lsdException w:name="toc 3" w:semiHidden="1" w:uiPriority="39" w:unhideWhenUsed="1"/>
-    <w:lsdException w:name="toc 4" w:semiHidden="1" w:uiPriority="39" w:unhideWhenUsed="1"/>
-    <w:lsdException w:name="toc 5" w:semiHidden="1" w:uiPriority="39" w:unhideWhenUsed="1"/>
-    <w:lsdException w:name="toc 6" w:semiHidden="1" w:uiPriority="39" w:unhideWhenUsed="1"/>
-    <w:lsdException w:name="toc 7" w:semiHidden="1" w:uiPriority="39" w:unhideWhenUsed="1"/>
-    <w:lsdException w:name="toc 8" w:semiHidden="1" w:uiPriority="39" w:unhideWhenUsed="1"/>
-    <w:lsdException w:name="toc 9" w:semiHidden="1" w:uiPriority="39" w:unhideWhenUsed="1"/>
+    <w:lsdException w:name="toc 1" w:uiPriority="39" w:semiHidden="1" w:unhideWhenUsed="1"/>
+    <w:lsdException w:name="toc 2" w:uiPriority="39" w:semiHidden="1" w:unhideWhenUsed="1"/>
+    <w:lsdException w:name="toc 3" w:uiPriority="39" w:semiHidden="1" w:unhideWhenUsed="1"/>
+    <w:lsdException w:name="toc 4" w:uiPriority="39" w:semiHidden="1" w:unhideWhenUsed="1"/>
+    <w:lsdException w:name="toc 5" w:uiPriority="39" w:semiHidden="1" w:unhideWhenUsed="1"/>
+    <w:lsdException w:name="toc 6" w:uiPriority="39" w:semiHidden="1" w:unhideWhenUsed="1"/>
+    <w:lsdException w:name="toc 7" w:uiPriority="39" w:semiHidden="1" w:unhideWhenUsed="1"/>
+    <w:lsdException w:name="toc 8" w:uiPriority="39" w:semiHidden="1" w:unhideWhenUsed="1"/>
+    <w:lsdException w:name="toc 9" w:uiPriority="39" w:semiHidden="1" w:unhideWhenUsed="1"/>
     <w:lsdException w:name="Normal Indent" w:semiHidden="1" w:unhideWhenUsed="1"/>
     <w:lsdException w:name="footnote text" w:semiHidden="1" w:unhideWhenUsed="1"/>
     <w:lsdException w:name="annotation text" w:semiHidden="1" w:unhideWhenUsed="1"/>
     <w:lsdException w:name="header" w:semiHidden="1" w:unhideWhenUsed="1"/>
     <w:lsdException w:name="footer" w:semiHidden="1" w:unhideWhenUsed="1"/>
     <w:lsdException w:name="index heading" w:semiHidden="1" w:unhideWhenUsed="1"/>
-    <w:lsdException w:name="caption" w:semiHidden="1" w:uiPriority="35" w:unhideWhenUsed="1" w:qFormat="1"/>
+    <w:lsdException w:name="caption" w:uiPriority="35" w:semiHidden="1" w:unhideWhenUsed="1" w:qFormat="1"/>
     <w:lsdException w:name="table of figures" w:semiHidden="1" w:unhideWhenUsed="1"/>
     <w:lsdException w:name="envelope address" w:semiHidden="1" w:unhideWhenUsed="1"/>
     <w:lsdException w:name="envelope return" w:semiHidden="1" w:unhideWhenUsed="1"/>
@@ -2354,7 +2686,7 @@
     <w:lsdException w:name="Title" w:uiPriority="10" w:qFormat="1"/>
     <w:lsdException w:name="Closing" w:semiHidden="1" w:unhideWhenUsed="1"/>
     <w:lsdException w:name="Signature" w:semiHidden="1" w:unhideWhenUsed="1"/>
-    <w:lsdException w:name="Default Paragraph Font" w:semiHidden="1" w:uiPriority="1" w:unhideWhenUsed="1"/>
+    <w:lsdException w:name="Default Paragraph Font" w:uiPriority="1" w:semiHidden="1" w:unhideWhenUsed="1"/>
     <w:lsdException w:name="Body Text" w:semiHidden="1" w:unhideWhenUsed="1"/>
     <w:lsdException w:name="Body Text Indent" w:semiHidden="1" w:unhideWhenUsed="1"/>
     <w:lsdException w:name="List Continue" w:semiHidden="1" w:unhideWhenUsed="1"/>
@@ -2554,8 +2886,8 @@
     <w:lsdException w:name="Subtle Reference" w:uiPriority="31" w:qFormat="1"/>
     <w:lsdException w:name="Intense Reference" w:uiPriority="32" w:qFormat="1"/>
     <w:lsdException w:name="Book Title" w:uiPriority="33" w:qFormat="1"/>
-    <w:lsdException w:name="Bibliography" w:semiHidden="1" w:uiPriority="37" w:unhideWhenUsed="1"/>
-    <w:lsdException w:name="TOC Heading" w:semiHidden="1" w:uiPriority="39" w:unhideWhenUsed="1" w:qFormat="1"/>
+    <w:lsdException w:name="Bibliography" w:uiPriority="37" w:semiHidden="1" w:unhideWhenUsed="1"/>
+    <w:lsdException w:name="TOC Heading" w:uiPriority="39" w:semiHidden="1" w:unhideWhenUsed="1" w:qFormat="1"/>
     <w:lsdException w:name="Plain Table 1" w:uiPriority="41"/>
     <w:lsdException w:name="Plain Table 2" w:uiPriority="42"/>
     <w:lsdException w:name="Plain Table 3" w:uiPriority="43"/>
@@ -2666,43 +2998,35 @@
     <w:lsdException w:name="Unresolved Mention" w:semiHidden="1" w:unhideWhenUsed="1"/>
     <w:lsdException w:name="Smart Link" w:semiHidden="1" w:unhideWhenUsed="1"/>
   </w:latentStyles>
-  <w:style w:type="paragraph" w:default="1" w:styleId="Normal">
+  <w:style w:type="paragraph" w:styleId="Normal" w:default="1">
     <w:name w:val="Normal"/>
     <w:qFormat/>
-    <w:rsid w:val="004F45A3"/>
+    <w:rsid w:val="004f45a3"/>
+    <w:pPr>
+      <w:widowControl/>
+      <w:suppressAutoHyphens w:val="true"/>
+      <w:bidi w:val="0"/>
+      <w:spacing w:before="0" w:after="0"/>
+      <w:jc w:val="left"/>
+    </w:pPr>
     <w:rPr>
+      <w:rFonts w:ascii="Liberation Serif" w:hAnsi="Liberation Serif" w:eastAsia="Noto Sans CJK SC Regular" w:cs="FreeSans"/>
       <w:color w:val="00000A"/>
+      <w:kern w:val="0"/>
       <w:sz w:val="24"/>
+      <w:szCs w:val="24"/>
+      <w:lang w:val="it-IT" w:eastAsia="zh-CN" w:bidi="hi-IN"/>
     </w:rPr>
   </w:style>
-  <w:style w:type="character" w:default="1" w:styleId="DefaultParagraphFont">
+  <w:style w:type="character" w:styleId="DefaultParagraphFont" w:default="1">
     <w:name w:val="Default Paragraph Font"/>
     <w:uiPriority w:val="1"/>
     <w:semiHidden/>
     <w:unhideWhenUsed/>
+    <w:qFormat/>
+    <w:rPr/>
   </w:style>
-  <w:style w:type="table" w:default="1" w:styleId="TableNormal">
-    <w:name w:val="Normal Table"/>
-    <w:uiPriority w:val="99"/>
-    <w:semiHidden/>
-    <w:unhideWhenUsed/>
-    <w:tblPr>
-      <w:tblInd w:w="0" w:type="dxa"/>
-      <w:tblCellMar>
-        <w:top w:w="0" w:type="dxa"/>
-        <w:left w:w="108" w:type="dxa"/>
-        <w:bottom w:w="0" w:type="dxa"/>
-        <w:right w:w="108" w:type="dxa"/>
-      </w:tblCellMar>
-    </w:tblPr>
-  </w:style>
-  <w:style w:type="numbering" w:default="1" w:styleId="NoList">
-    <w:name w:val="No List"/>
-    <w:uiPriority w:val="99"/>
-    <w:semiHidden/>
-    <w:unhideWhenUsed/>
-  </w:style>
-  <w:style w:type="character" w:customStyle="1" w:styleId="CollegamentoInternet">
+  <w:style w:type="character" w:styleId="CollegamentoInternet" w:customStyle="1">
     <w:name w:val="Collegamento Internet"/>
     <w:qFormat/>
     <w:rPr>
@@ -2710,32 +3034,33 @@
       <w:u w:val="single"/>
     </w:rPr>
   </w:style>
-  <w:style w:type="character" w:customStyle="1" w:styleId="Testosorgente">
+  <w:style w:type="character" w:styleId="Testosorgente" w:customStyle="1">
     <w:name w:val="Testo sorgente"/>
     <w:qFormat/>
     <w:rPr>
-      <w:rFonts w:ascii="DejaVu Sans Mono" w:eastAsia="WenQuanYi Micro Hei" w:hAnsi="DejaVu Sans Mono" w:cs="Lohit Hindi;MS Mincho"/>
+      <w:rFonts w:ascii="DejaVu Sans Mono" w:hAnsi="DejaVu Sans Mono" w:eastAsia="WenQuanYi Micro Hei" w:cs="Lohit Hindi;MS Mincho"/>
     </w:rPr>
   </w:style>
-  <w:style w:type="character" w:customStyle="1" w:styleId="Caratteredinumerazione">
+  <w:style w:type="character" w:styleId="Caratteredinumerazione" w:customStyle="1">
     <w:name w:val="Carattere di numerazione"/>
     <w:qFormat/>
+    <w:rPr/>
   </w:style>
-  <w:style w:type="character" w:customStyle="1" w:styleId="Punti">
+  <w:style w:type="character" w:styleId="Punti" w:customStyle="1">
     <w:name w:val="Punti"/>
     <w:qFormat/>
     <w:rPr>
-      <w:rFonts w:ascii="OpenSymbol" w:eastAsia="OpenSymbol" w:hAnsi="OpenSymbol" w:cs="OpenSymbol"/>
+      <w:rFonts w:ascii="OpenSymbol" w:hAnsi="OpenSymbol" w:eastAsia="OpenSymbol" w:cs="OpenSymbol"/>
     </w:rPr>
   </w:style>
-  <w:style w:type="character" w:customStyle="1" w:styleId="BalloonTextChar">
+  <w:style w:type="character" w:styleId="BalloonTextChar" w:customStyle="1">
     <w:name w:val="Balloon Text Char"/>
     <w:basedOn w:val="DefaultParagraphFont"/>
     <w:link w:val="BalloonText"/>
     <w:uiPriority w:val="99"/>
     <w:semiHidden/>
     <w:qFormat/>
-    <w:rsid w:val="00A32C7A"/>
+    <w:rsid w:val="00a32c7a"/>
     <w:rPr>
       <w:rFonts w:ascii="Segoe UI" w:hAnsi="Segoe UI" w:cs="Mangal"/>
       <w:color w:val="00000A"/>
@@ -2743,33 +3068,61 @@
       <w:szCs w:val="16"/>
     </w:rPr>
   </w:style>
-  <w:style w:type="paragraph" w:customStyle="1" w:styleId="Heading">
+  <w:style w:type="paragraph" w:styleId="Heading" w:customStyle="1">
     <w:name w:val="Heading"/>
     <w:basedOn w:val="Normal"/>
-    <w:next w:val="BodyText"/>
+    <w:next w:val="TextBody"/>
     <w:qFormat/>
     <w:pPr>
-      <w:keepNext/>
+      <w:keepNext w:val="true"/>
       <w:spacing w:before="240" w:after="120"/>
     </w:pPr>
     <w:rPr>
-      <w:rFonts w:ascii="Liberation Sans" w:eastAsia="Noto Sans CJK SC" w:hAnsi="Liberation Sans"/>
+      <w:rFonts w:ascii="Liberation Sans" w:hAnsi="Liberation Sans" w:eastAsia="Noto Sans CJK SC"/>
       <w:sz w:val="28"/>
       <w:szCs w:val="28"/>
     </w:rPr>
   </w:style>
-  <w:style w:type="paragraph" w:styleId="BodyText">
+  <w:style w:type="paragraph" w:styleId="TextBody">
     <w:name w:val="Body Text"/>
     <w:basedOn w:val="Normal"/>
     <w:pPr>
-      <w:spacing w:after="140" w:line="288" w:lineRule="auto"/>
+      <w:spacing w:lineRule="auto" w:line="288" w:before="0" w:after="140"/>
     </w:pPr>
+    <w:rPr/>
   </w:style>
   <w:style w:type="paragraph" w:styleId="List">
     <w:name w:val="List"/>
-    <w:basedOn w:val="BodyText"/>
+    <w:basedOn w:val="TextBody"/>
+    <w:pPr/>
+    <w:rPr/>
   </w:style>
   <w:style w:type="paragraph" w:styleId="Caption">
+    <w:name w:val="Caption"/>
+    <w:basedOn w:val="Normal"/>
+    <w:qFormat/>
+    <w:pPr>
+      <w:suppressLineNumbers/>
+      <w:spacing w:before="120" w:after="120"/>
+    </w:pPr>
+    <w:rPr>
+      <w:rFonts w:cs="FreeSans"/>
+      <w:i/>
+      <w:iCs/>
+      <w:sz w:val="24"/>
+      <w:szCs w:val="24"/>
+    </w:rPr>
+  </w:style>
+  <w:style w:type="paragraph" w:styleId="Index" w:customStyle="1">
+    <w:name w:val="Index"/>
+    <w:basedOn w:val="Normal"/>
+    <w:qFormat/>
+    <w:pPr>
+      <w:suppressLineNumbers/>
+    </w:pPr>
+    <w:rPr/>
+  </w:style>
+  <w:style w:type="paragraph" w:styleId="Caption1">
     <w:name w:val="caption"/>
     <w:basedOn w:val="Normal"/>
     <w:qFormat/>
@@ -2782,21 +3135,13 @@
       <w:iCs/>
     </w:rPr>
   </w:style>
-  <w:style w:type="paragraph" w:customStyle="1" w:styleId="Index">
-    <w:name w:val="Index"/>
+  <w:style w:type="paragraph" w:styleId="Titolo1" w:customStyle="1">
+    <w:name w:val="Titolo1"/>
     <w:basedOn w:val="Normal"/>
+    <w:next w:val="TextBody"/>
     <w:qFormat/>
     <w:pPr>
-      <w:suppressLineNumbers/>
-    </w:pPr>
-  </w:style>
-  <w:style w:type="paragraph" w:customStyle="1" w:styleId="Titolo1">
-    <w:name w:val="Titolo1"/>
-    <w:basedOn w:val="Normal"/>
-    <w:next w:val="BodyText"/>
-    <w:qFormat/>
-    <w:pPr>
-      <w:keepNext/>
+      <w:keepNext w:val="true"/>
       <w:spacing w:before="240" w:after="120"/>
     </w:pPr>
     <w:rPr>
@@ -2805,33 +3150,44 @@
       <w:szCs w:val="28"/>
     </w:rPr>
   </w:style>
-  <w:style w:type="paragraph" w:customStyle="1" w:styleId="Indice">
+  <w:style w:type="paragraph" w:styleId="Indice" w:customStyle="1">
     <w:name w:val="Indice"/>
     <w:basedOn w:val="Normal"/>
     <w:qFormat/>
     <w:pPr>
       <w:suppressLineNumbers/>
     </w:pPr>
+    <w:rPr/>
   </w:style>
-  <w:style w:type="paragraph" w:customStyle="1" w:styleId="Predefinito">
+  <w:style w:type="paragraph" w:styleId="Predefinito" w:customStyle="1">
     <w:name w:val="Predefinito"/>
     <w:qFormat/>
+    <w:pPr>
+      <w:widowControl/>
+      <w:suppressAutoHyphens w:val="true"/>
+      <w:bidi w:val="0"/>
+      <w:spacing w:before="0" w:after="0"/>
+      <w:jc w:val="left"/>
+    </w:pPr>
     <w:rPr>
-      <w:rFonts w:ascii="Times New Roman" w:eastAsia="Times New Roman" w:hAnsi="Times New Roman" w:cs="Times New Roman"/>
+      <w:rFonts w:ascii="Times New Roman" w:hAnsi="Times New Roman" w:eastAsia="Times New Roman" w:cs="Times New Roman"/>
       <w:color w:val="00000A"/>
+      <w:kern w:val="0"/>
       <w:sz w:val="24"/>
-      <w:lang w:val="en-US" w:bidi="ar-SA"/>
+      <w:szCs w:val="24"/>
+      <w:lang w:val="en-US" w:bidi="ar-SA" w:eastAsia="zh-CN"/>
     </w:rPr>
   </w:style>
-  <w:style w:type="paragraph" w:customStyle="1" w:styleId="Contenutotabella">
+  <w:style w:type="paragraph" w:styleId="Contenutotabella" w:customStyle="1">
     <w:name w:val="Contenuto tabella"/>
     <w:basedOn w:val="Predefinito"/>
     <w:qFormat/>
     <w:pPr>
       <w:suppressLineNumbers/>
     </w:pPr>
+    <w:rPr/>
   </w:style>
-  <w:style w:type="paragraph" w:customStyle="1" w:styleId="Titolotabella">
+  <w:style w:type="paragraph" w:styleId="Titolotabella" w:customStyle="1">
     <w:name w:val="Titolo tabella"/>
     <w:basedOn w:val="Contenutotabella"/>
     <w:qFormat/>
@@ -2848,13 +3204,14 @@
     <w:basedOn w:val="Normal"/>
     <w:uiPriority w:val="34"/>
     <w:qFormat/>
-    <w:rsid w:val="005D1AC7"/>
+    <w:rsid w:val="005d1ac7"/>
     <w:pPr>
-      <w:ind w:left="720"/>
+      <w:spacing w:before="0" w:after="0"/>
+      <w:ind w:left="720" w:hanging="0"/>
       <w:contextualSpacing/>
     </w:pPr>
     <w:rPr>
-      <w:rFonts w:ascii="Times New Roman" w:eastAsia="Times New Roman" w:hAnsi="Times New Roman" w:cs="Times New Roman"/>
+      <w:rFonts w:ascii="Times New Roman" w:hAnsi="Times New Roman" w:eastAsia="Times New Roman" w:cs="Times New Roman"/>
       <w:color w:val="auto"/>
       <w:lang w:val="en-US" w:eastAsia="en-US" w:bidi="ar-SA"/>
     </w:rPr>
@@ -2867,41 +3224,72 @@
     <w:semiHidden/>
     <w:unhideWhenUsed/>
     <w:qFormat/>
-    <w:rsid w:val="00A32C7A"/>
+    <w:rsid w:val="00a32c7a"/>
+    <w:pPr/>
     <w:rPr>
       <w:rFonts w:ascii="Segoe UI" w:hAnsi="Segoe UI" w:cs="Mangal"/>
       <w:sz w:val="18"/>
       <w:szCs w:val="16"/>
     </w:rPr>
   </w:style>
-  <w:style w:type="paragraph" w:customStyle="1" w:styleId="Default">
+  <w:style w:type="paragraph" w:styleId="Default" w:customStyle="1">
     <w:name w:val="Default"/>
     <w:qFormat/>
-    <w:rsid w:val="00422B6F"/>
+    <w:rsid w:val="00422b6f"/>
+    <w:pPr>
+      <w:widowControl/>
+      <w:suppressAutoHyphens w:val="true"/>
+      <w:bidi w:val="0"/>
+      <w:spacing w:before="0" w:after="0"/>
+      <w:jc w:val="left"/>
+    </w:pPr>
     <w:rPr>
-      <w:rFonts w:ascii="Times New Roman" w:hAnsi="Times New Roman" w:cs="Times New Roman"/>
+      <w:rFonts w:ascii="Times New Roman" w:hAnsi="Times New Roman" w:cs="Times New Roman" w:eastAsia="Noto Sans CJK SC Regular"/>
       <w:color w:val="000000"/>
+      <w:kern w:val="0"/>
       <w:sz w:val="24"/>
-      <w:lang w:bidi="ar-SA"/>
+      <w:szCs w:val="24"/>
+      <w:lang w:bidi="ar-SA" w:val="it-IT" w:eastAsia="zh-CN"/>
     </w:rPr>
+  </w:style>
+  <w:style w:type="numbering" w:styleId="NoList" w:default="1">
+    <w:name w:val="No List"/>
+    <w:uiPriority w:val="99"/>
+    <w:semiHidden/>
+    <w:unhideWhenUsed/>
+    <w:qFormat/>
+  </w:style>
+  <w:style w:type="table" w:default="1" w:styleId="TableNormal">
+    <w:name w:val="Normal Table"/>
+    <w:uiPriority w:val="99"/>
+    <w:semiHidden/>
+    <w:unhideWhenUsed/>
+    <w:tblPr>
+      <w:tblCellMar>
+        <w:top w:w="0" w:type="dxa"/>
+        <w:left w:w="108" w:type="dxa"/>
+        <w:bottom w:w="0" w:type="dxa"/>
+        <w:right w:w="108" w:type="dxa"/>
+      </w:tblCellMar>
+    </w:tblPr>
   </w:style>
   <w:style w:type="table" w:styleId="TableGrid">
     <w:name w:val="Table Grid"/>
     <w:basedOn w:val="TableNormal"/>
     <w:uiPriority w:val="59"/>
-    <w:rsid w:val="005D1AC7"/>
+    <w:rsid w:val="005d1ac7"/>
     <w:rPr>
+      <w:lang w:val="en-US" w:eastAsia="en-US" w:bidi="ar-SA"/>
       <w:szCs w:val="20"/>
-      <w:lang w:val="en-US" w:eastAsia="en-US" w:bidi="ar-SA"/>
     </w:rPr>
     <w:tblPr>
       <w:tblBorders>
-        <w:top w:val="single" w:sz="4" w:space="0" w:color="auto"/>
-        <w:left w:val="single" w:sz="4" w:space="0" w:color="auto"/>
-        <w:bottom w:val="single" w:sz="4" w:space="0" w:color="auto"/>
-        <w:right w:val="single" w:sz="4" w:space="0" w:color="auto"/>
-        <w:insideH w:val="single" w:sz="4" w:space="0" w:color="auto"/>
-        <w:insideV w:val="single" w:sz="4" w:space="0" w:color="auto"/>
+        <w:top w:val="single" w:color="auto" w:sz="4" w:space="0"/>
+        <w:left w:val="single" w:color="auto" w:sz="4" w:space="0"/>
+        <w:bottom w:val="single" w:color="auto" w:sz="4" w:space="0"/>
+        <w:right w:val="single" w:color="auto" w:sz="4" w:space="0"/>
+        <w:insideH w:val="single" w:color="auto" w:sz="4" w:space="0"/>
+        <w:insideV w:val="single" w:color="auto" w:sz="4" w:space="0"/>
       </w:tblBorders>
     </w:tblPr>
   </w:style>

</xml_diff>